<commit_message>
small update to website with updated pic and resume
</commit_message>
<xml_diff>
--- a/docs/Huy Le - Resume (2015).docx
+++ b/docs/Huy Le - Resume (2015).docx
@@ -204,21 +204,8 @@
             <w:szCs w:val="19"/>
             <w:u w:val="none"/>
           </w:rPr>
-          <w:t>youtube.com/user/</w:t>
+          <w:t>youtube.com/user/microwavesam</w:t>
         </w:r>
-        <w:proofErr w:type="spellStart"/>
-        <w:r>
-          <w:rPr>
-            <w:rStyle w:val="Hyperlink"/>
-            <w:rFonts w:ascii="Gisha" w:hAnsi="Gisha" w:cs="Gisha"/>
-            <w:color w:val="0070C0"/>
-            <w:sz w:val="19"/>
-            <w:szCs w:val="19"/>
-            <w:u w:val="none"/>
-          </w:rPr>
-          <w:t>microwavesam</w:t>
-        </w:r>
-        <w:proofErr w:type="spellEnd"/>
       </w:hyperlink>
       <w:r>
         <w:rPr>
@@ -311,25 +298,7 @@
           <w:szCs w:val="19"/>
         </w:rPr>
         <w:tab/>
-        <w:t xml:space="preserve">        </w:t>
-      </w:r>
-      <w:proofErr w:type="spellStart"/>
-      <w:r>
-        <w:rPr>
-          <w:rFonts w:ascii="Gisha" w:hAnsi="Gisha" w:cs="Gisha"/>
-          <w:sz w:val="19"/>
-          <w:szCs w:val="19"/>
-        </w:rPr>
-        <w:t>Github</w:t>
-      </w:r>
-      <w:proofErr w:type="spellEnd"/>
-      <w:r>
-        <w:rPr>
-          <w:rFonts w:ascii="Gisha" w:hAnsi="Gisha" w:cs="Gisha"/>
-          <w:sz w:val="19"/>
-          <w:szCs w:val="19"/>
-        </w:rPr>
-        <w:t xml:space="preserve">: </w:t>
+        <w:t xml:space="preserve">        Github: </w:t>
       </w:r>
       <w:hyperlink r:id="rId6" w:history="1">
         <w:r>
@@ -705,25 +674,7 @@
           <w:sz w:val="19"/>
           <w:szCs w:val="19"/>
         </w:rPr>
-        <w:t xml:space="preserve">Chef, </w:t>
-      </w:r>
-      <w:proofErr w:type="spellStart"/>
-      <w:r>
-        <w:rPr>
-          <w:rFonts w:ascii="Gisha" w:hAnsi="Gisha" w:cs="Gisha"/>
-          <w:sz w:val="19"/>
-          <w:szCs w:val="19"/>
-        </w:rPr>
-        <w:t>Docker</w:t>
-      </w:r>
-      <w:proofErr w:type="spellEnd"/>
-      <w:r>
-        <w:rPr>
-          <w:rFonts w:ascii="Gisha" w:hAnsi="Gisha" w:cs="Gisha"/>
-          <w:sz w:val="19"/>
-          <w:szCs w:val="19"/>
-        </w:rPr>
-        <w:t xml:space="preserve">, AWS EC2, S3, Apache, Arduino, d3.js, Node.js, Express.js </w:t>
+        <w:t xml:space="preserve">Chef, Docker, AWS EC2, S3, Apache, Arduino, d3.js, Node.js, Express.js </w:t>
       </w:r>
     </w:p>
     <w:p>
@@ -751,25 +702,7 @@
           <w:sz w:val="19"/>
           <w:szCs w:val="19"/>
         </w:rPr>
-        <w:t xml:space="preserve">Jenkins, Vagrant, </w:t>
-      </w:r>
-      <w:proofErr w:type="spellStart"/>
-      <w:r>
-        <w:rPr>
-          <w:rFonts w:ascii="Gisha" w:hAnsi="Gisha" w:cs="Gisha"/>
-          <w:sz w:val="19"/>
-          <w:szCs w:val="19"/>
-        </w:rPr>
-        <w:t>VirtualBox</w:t>
-      </w:r>
-      <w:proofErr w:type="spellEnd"/>
-      <w:r>
-        <w:rPr>
-          <w:rFonts w:ascii="Gisha" w:hAnsi="Gisha" w:cs="Gisha"/>
-          <w:sz w:val="19"/>
-          <w:szCs w:val="19"/>
-        </w:rPr>
-        <w:t xml:space="preserve">, VMware vSphere, Adobe Photoshop, Wireshark </w:t>
+        <w:t xml:space="preserve">Jenkins, Vagrant, VirtualBox, VMware vSphere, Adobe Photoshop, Wireshark </w:t>
       </w:r>
     </w:p>
     <w:p>
@@ -1060,25 +993,7 @@
           <w:sz w:val="19"/>
           <w:szCs w:val="19"/>
         </w:rPr>
-        <w:t xml:space="preserve">Gates Millennium Scholar and </w:t>
-      </w:r>
-      <w:proofErr w:type="spellStart"/>
-      <w:r>
-        <w:rPr>
-          <w:rFonts w:ascii="Gisha" w:hAnsi="Gisha" w:cs="Gisha"/>
-          <w:sz w:val="19"/>
-          <w:szCs w:val="19"/>
-        </w:rPr>
-        <w:t>Yawkey</w:t>
-      </w:r>
-      <w:proofErr w:type="spellEnd"/>
-      <w:r>
-        <w:rPr>
-          <w:rFonts w:ascii="Gisha" w:hAnsi="Gisha" w:cs="Gisha"/>
-          <w:sz w:val="19"/>
-          <w:szCs w:val="19"/>
-        </w:rPr>
-        <w:t xml:space="preserve"> Scholar </w:t>
+        <w:t xml:space="preserve">Gates Millennium Scholar and Yawkey Scholar </w:t>
       </w:r>
     </w:p>
     <w:p>
@@ -1401,25 +1316,7 @@
           <w:sz w:val="19"/>
           <w:szCs w:val="19"/>
         </w:rPr>
-        <w:t>(</w:t>
-      </w:r>
-      <w:proofErr w:type="spellStart"/>
-      <w:r>
-        <w:rPr>
-          <w:rFonts w:ascii="Gisha" w:hAnsi="Gisha" w:cs="Gisha"/>
-          <w:sz w:val="19"/>
-          <w:szCs w:val="19"/>
-        </w:rPr>
-        <w:t>DevOps</w:t>
-      </w:r>
-      <w:proofErr w:type="spellEnd"/>
-      <w:r>
-        <w:rPr>
-          <w:rFonts w:ascii="Gisha" w:hAnsi="Gisha" w:cs="Gisha"/>
-          <w:sz w:val="19"/>
-          <w:szCs w:val="19"/>
-        </w:rPr>
-        <w:t>)</w:t>
+        <w:t>(DevOps)</w:t>
       </w:r>
       <w:r>
         <w:rPr>
@@ -1470,8 +1367,6 @@
         <w:tab/>
         <w:t xml:space="preserve">  </w:t>
       </w:r>
-      <w:bookmarkStart w:id="0" w:name="_GoBack"/>
-      <w:bookmarkEnd w:id="0"/>
       <w:r>
         <w:rPr>
           <w:rFonts w:ascii="Gisha" w:hAnsi="Gisha" w:cs="Gisha"/>
@@ -1523,25 +1418,7 @@
           <w:sz w:val="19"/>
           <w:szCs w:val="19"/>
         </w:rPr>
-        <w:t xml:space="preserve">Developed Chef </w:t>
-      </w:r>
-      <w:proofErr w:type="gramStart"/>
-      <w:r>
-        <w:rPr>
-          <w:rFonts w:ascii="Gisha" w:hAnsi="Gisha" w:cs="Gisha"/>
-          <w:sz w:val="19"/>
-          <w:szCs w:val="19"/>
-        </w:rPr>
-        <w:t>recipes</w:t>
-      </w:r>
-      <w:proofErr w:type="gramEnd"/>
-      <w:r>
-        <w:rPr>
-          <w:rFonts w:ascii="Gisha" w:hAnsi="Gisha" w:cs="Gisha"/>
-          <w:sz w:val="19"/>
-          <w:szCs w:val="19"/>
-        </w:rPr>
-        <w:t xml:space="preserve"> to initialize tomcat configurations and package installations for better automation when shipping applications through environments. </w:t>
+        <w:t xml:space="preserve">Developed Chef recipes to initialize tomcat configurations and package installations for better automation when shipping applications through environments. </w:t>
       </w:r>
     </w:p>
     <w:p>
@@ -1917,41 +1794,13 @@
           <w:szCs w:val="19"/>
         </w:rPr>
       </w:pPr>
-      <w:proofErr w:type="spellStart"/>
-      <w:r>
-        <w:rPr>
-          <w:rFonts w:ascii="Gisha" w:hAnsi="Gisha" w:cs="Gisha"/>
-          <w:sz w:val="19"/>
-          <w:szCs w:val="19"/>
-        </w:rPr>
-        <w:t>HackPrinceton</w:t>
-      </w:r>
-      <w:proofErr w:type="spellEnd"/>
-      <w:r>
-        <w:rPr>
-          <w:rFonts w:ascii="Gisha" w:hAnsi="Gisha" w:cs="Gisha"/>
-          <w:sz w:val="19"/>
-          <w:szCs w:val="19"/>
-        </w:rPr>
-        <w:t xml:space="preserve"> 2014 </w:t>
-      </w:r>
-      <w:proofErr w:type="spellStart"/>
-      <w:r>
-        <w:rPr>
-          <w:rFonts w:ascii="Gisha" w:hAnsi="Gisha" w:cs="Gisha"/>
-          <w:sz w:val="19"/>
-          <w:szCs w:val="19"/>
-        </w:rPr>
-        <w:t>SendGrid</w:t>
-      </w:r>
-      <w:proofErr w:type="spellEnd"/>
-      <w:r>
-        <w:rPr>
-          <w:rFonts w:ascii="Gisha" w:hAnsi="Gisha" w:cs="Gisha"/>
-          <w:sz w:val="19"/>
-          <w:szCs w:val="19"/>
-        </w:rPr>
-        <w:t xml:space="preserve"> API: Optimal, iOS app for sharing doodling concepts/photos with friends </w:t>
+      <w:r>
+        <w:rPr>
+          <w:rFonts w:ascii="Gisha" w:hAnsi="Gisha" w:cs="Gisha"/>
+          <w:sz w:val="19"/>
+          <w:szCs w:val="19"/>
+        </w:rPr>
+        <w:t xml:space="preserve">HackPrinceton 2014 SendGrid API: Optimal, iOS app for sharing doodling concepts/photos with friends </w:t>
       </w:r>
     </w:p>
     <w:p>
@@ -1968,23 +1817,13 @@
           <w:szCs w:val="19"/>
         </w:rPr>
       </w:pPr>
-      <w:proofErr w:type="spellStart"/>
-      <w:r>
-        <w:rPr>
-          <w:rFonts w:ascii="Gisha" w:hAnsi="Gisha" w:cs="Gisha"/>
-          <w:sz w:val="19"/>
-          <w:szCs w:val="19"/>
-        </w:rPr>
-        <w:t>HackBostonStrong</w:t>
-      </w:r>
-      <w:proofErr w:type="spellEnd"/>
-      <w:r>
-        <w:rPr>
-          <w:rFonts w:ascii="Gisha" w:hAnsi="Gisha" w:cs="Gisha"/>
-          <w:sz w:val="19"/>
-          <w:szCs w:val="19"/>
-        </w:rPr>
-        <w:t xml:space="preserve"> 2014 1st Place: Echo Can, smart trash can that uses sound to sort waste and recyclables </w:t>
+      <w:r>
+        <w:rPr>
+          <w:rFonts w:ascii="Gisha" w:hAnsi="Gisha" w:cs="Gisha"/>
+          <w:sz w:val="19"/>
+          <w:szCs w:val="19"/>
+        </w:rPr>
+        <w:t xml:space="preserve">HackBostonStrong 2014 1st Place: Echo Can, smart trash can that uses sound to sort waste and recyclables </w:t>
       </w:r>
     </w:p>
     <w:p>
@@ -2000,23 +1839,13 @@
           <w:szCs w:val="19"/>
         </w:rPr>
       </w:pPr>
-      <w:proofErr w:type="spellStart"/>
-      <w:r>
-        <w:rPr>
-          <w:rFonts w:ascii="Gisha" w:hAnsi="Gisha" w:cs="Gisha"/>
-          <w:sz w:val="19"/>
-          <w:szCs w:val="19"/>
-        </w:rPr>
-        <w:t>BattleHack</w:t>
-      </w:r>
-      <w:proofErr w:type="spellEnd"/>
-      <w:r>
-        <w:rPr>
-          <w:rFonts w:ascii="Gisha" w:hAnsi="Gisha" w:cs="Gisha"/>
-          <w:sz w:val="19"/>
-          <w:szCs w:val="19"/>
-        </w:rPr>
-        <w:t xml:space="preserve"> Boston 2014 2nd place: Canary, hardware node that aggregates environmental data for web and mobile </w:t>
+      <w:r>
+        <w:rPr>
+          <w:rFonts w:ascii="Gisha" w:hAnsi="Gisha" w:cs="Gisha"/>
+          <w:sz w:val="19"/>
+          <w:szCs w:val="19"/>
+        </w:rPr>
+        <w:t xml:space="preserve">BattleHack Boston 2014 2nd place: Canary, hardware node that aggregates environmental data for web and mobile </w:t>
       </w:r>
     </w:p>
     <w:p>
@@ -2082,25 +1911,7 @@
           <w:sz w:val="19"/>
           <w:szCs w:val="19"/>
         </w:rPr>
-        <w:t xml:space="preserve">UCONN </w:t>
-      </w:r>
-      <w:proofErr w:type="spellStart"/>
-      <w:r>
-        <w:rPr>
-          <w:rFonts w:ascii="Gisha" w:hAnsi="Gisha" w:cs="Gisha"/>
-          <w:sz w:val="19"/>
-          <w:szCs w:val="19"/>
-        </w:rPr>
-        <w:t>CyberSeed</w:t>
-      </w:r>
-      <w:proofErr w:type="spellEnd"/>
-      <w:r>
-        <w:rPr>
-          <w:rFonts w:ascii="Gisha" w:hAnsi="Gisha" w:cs="Gisha"/>
-          <w:sz w:val="19"/>
-          <w:szCs w:val="19"/>
-        </w:rPr>
-        <w:t xml:space="preserve"> 2014 2nd Place: Software challenge with buffer overflow problems to exploit </w:t>
+        <w:t xml:space="preserve">UCONN CyberSeed 2014 2nd Place: Software challenge with buffer overflow problems to exploit </w:t>
       </w:r>
     </w:p>
     <w:p>
@@ -2122,42 +1933,25 @@
           <w:sz w:val="19"/>
           <w:szCs w:val="19"/>
         </w:rPr>
-        <w:t xml:space="preserve">MIT CTF 2014 Top 8: Jeopardy-style CTF with reversing, cryptography, </w:t>
-      </w:r>
-      <w:proofErr w:type="spellStart"/>
-      <w:r>
-        <w:rPr>
-          <w:rFonts w:ascii="Gisha" w:hAnsi="Gisha" w:cs="Gisha"/>
-          <w:sz w:val="19"/>
-          <w:szCs w:val="19"/>
-        </w:rPr>
-        <w:t>stego</w:t>
-      </w:r>
-      <w:proofErr w:type="spellEnd"/>
-      <w:r>
-        <w:rPr>
-          <w:rFonts w:ascii="Gisha" w:hAnsi="Gisha" w:cs="Gisha"/>
-          <w:sz w:val="19"/>
-          <w:szCs w:val="19"/>
-        </w:rPr>
-        <w:t xml:space="preserve">, web, and recon </w:t>
-      </w:r>
-    </w:p>
-    <w:p>
-      <w:pPr>
-        <w:pStyle w:val="Default"/>
-        <w:rPr>
-          <w:rFonts w:ascii="Gisha" w:hAnsi="Gisha" w:cs="Gisha"/>
-          <w:sz w:val="19"/>
-          <w:szCs w:val="19"/>
-        </w:rPr>
-      </w:pPr>
-    </w:p>
-    <w:p>
-      <w:pPr>
-        <w:rPr>
-          <w:b/>
-          <w:bCs/>
+        <w:t xml:space="preserve">MIT CTF 2014 Top 8: Jeopardy-style CTF with reversing, cryptography, stego, web, and recon </w:t>
+      </w:r>
+    </w:p>
+    <w:p>
+      <w:pPr>
+        <w:pStyle w:val="Default"/>
+        <w:rPr>
+          <w:rFonts w:ascii="Gisha" w:hAnsi="Gisha" w:cs="Gisha"/>
+          <w:sz w:val="19"/>
+          <w:szCs w:val="19"/>
+        </w:rPr>
+      </w:pPr>
+    </w:p>
+    <w:p>
+      <w:pPr>
+        <w:rPr>
+          <w:rFonts w:ascii="Gisha" w:hAnsi="Gisha" w:cs="Gisha"/>
+          <w:sz w:val="19"/>
+          <w:szCs w:val="19"/>
         </w:rPr>
       </w:pPr>
       <w:r>
@@ -2288,7 +2082,7 @@
           <w:szCs w:val="19"/>
         </w:rPr>
         <w:br/>
-        <w:t xml:space="preserve">Massachusetts Green Team - Student Cluster Competition 2014 </w:t>
+        <w:t>Massachusetts Green Team - Student Cluster Competition 2014</w:t>
       </w:r>
       <w:r>
         <w:rPr>
@@ -2297,25 +2091,18 @@
           <w:szCs w:val="19"/>
         </w:rPr>
         <w:br/>
-        <w:t xml:space="preserve">Participation in Open Web, </w:t>
-      </w:r>
-      <w:proofErr w:type="spellStart"/>
-      <w:r>
-        <w:rPr>
-          <w:rFonts w:ascii="Gisha" w:hAnsi="Gisha" w:cs="Gisha"/>
-          <w:sz w:val="19"/>
-          <w:szCs w:val="19"/>
-        </w:rPr>
-        <w:t>Make_BU</w:t>
-      </w:r>
-      <w:proofErr w:type="spellEnd"/>
-      <w:r>
-        <w:rPr>
-          <w:rFonts w:ascii="Gisha" w:hAnsi="Gisha" w:cs="Gisha"/>
-          <w:sz w:val="19"/>
-          <w:szCs w:val="19"/>
-        </w:rPr>
-        <w:t>, and Digital Media Club</w:t>
+        <w:t>Committee member for MakeBU, Boston University’s hackathon</w:t>
+      </w:r>
+      <w:bookmarkStart w:id="0" w:name="_GoBack"/>
+      <w:bookmarkEnd w:id="0"/>
+      <w:r>
+        <w:rPr>
+          <w:rFonts w:ascii="Gisha" w:hAnsi="Gisha" w:cs="Gisha"/>
+          <w:sz w:val="19"/>
+          <w:szCs w:val="19"/>
+        </w:rPr>
+        <w:br/>
+        <w:t>Participation in Open Web, Make_BU, and Digital Media Club</w:t>
       </w:r>
     </w:p>
     <w:sectPr>

</xml_diff>

<commit_message>
updated miscellaneous info about me
</commit_message>
<xml_diff>
--- a/docs/Huy Le - Resume (2015).docx
+++ b/docs/Huy Le - Resume (2015).docx
@@ -192,21 +192,50 @@
           <w:szCs w:val="19"/>
         </w:rPr>
         <w:tab/>
-        <w:t xml:space="preserve">            YouTube: </w:t>
-      </w:r>
-      <w:hyperlink r:id="rId5" w:history="1">
-        <w:r>
-          <w:rPr>
-            <w:rStyle w:val="Hyperlink"/>
-            <w:rFonts w:ascii="Gisha" w:hAnsi="Gisha" w:cs="Gisha"/>
-            <w:color w:val="0070C0"/>
-            <w:sz w:val="19"/>
-            <w:szCs w:val="19"/>
-            <w:u w:val="none"/>
-          </w:rPr>
-          <w:t>youtube.com/user/microwavesam</w:t>
-        </w:r>
-      </w:hyperlink>
+        <w:t xml:space="preserve">            </w:t>
+      </w:r>
+      <w:r>
+        <w:rPr>
+          <w:rFonts w:ascii="Gisha" w:hAnsi="Gisha" w:cs="Gisha"/>
+          <w:sz w:val="19"/>
+          <w:szCs w:val="19"/>
+        </w:rPr>
+        <w:t xml:space="preserve">                </w:t>
+      </w:r>
+      <w:r>
+        <w:rPr>
+          <w:rFonts w:ascii="Gisha" w:hAnsi="Gisha" w:cs="Gisha"/>
+          <w:sz w:val="19"/>
+          <w:szCs w:val="19"/>
+        </w:rPr>
+        <w:t>youtube</w:t>
+      </w:r>
+      <w:r>
+        <w:rPr>
+          <w:rFonts w:ascii="Gisha" w:hAnsi="Gisha" w:cs="Gisha"/>
+          <w:sz w:val="19"/>
+          <w:szCs w:val="19"/>
+        </w:rPr>
+        <w:t>.</w:t>
+      </w:r>
+      <w:r>
+        <w:rPr>
+          <w:rFonts w:ascii="Gisha" w:hAnsi="Gisha" w:cs="Gisha"/>
+          <w:sz w:val="19"/>
+          <w:szCs w:val="19"/>
+        </w:rPr>
+        <w:t>com/user/</w:t>
+      </w:r>
+      <w:proofErr w:type="spellStart"/>
+      <w:r>
+        <w:rPr>
+          <w:rFonts w:ascii="Gisha" w:hAnsi="Gisha" w:cs="Gisha"/>
+          <w:sz w:val="19"/>
+          <w:szCs w:val="19"/>
+        </w:rPr>
+        <w:t>microwavesam</w:t>
+      </w:r>
+      <w:proofErr w:type="spellEnd"/>
       <w:r>
         <w:rPr>
           <w:rFonts w:ascii="Gisha" w:hAnsi="Gisha" w:cs="Gisha"/>
@@ -233,86 +262,98 @@
           <w:sz w:val="19"/>
           <w:szCs w:val="19"/>
         </w:rPr>
-        <w:t xml:space="preserve">(978) 873.1120 </w:t>
-      </w:r>
-      <w:r>
-        <w:rPr>
-          <w:rFonts w:ascii="Gisha" w:hAnsi="Gisha" w:cs="Gisha"/>
-          <w:sz w:val="19"/>
-          <w:szCs w:val="19"/>
-        </w:rPr>
-        <w:tab/>
-      </w:r>
-      <w:r>
-        <w:rPr>
-          <w:rFonts w:ascii="Gisha" w:hAnsi="Gisha" w:cs="Gisha"/>
-          <w:sz w:val="19"/>
-          <w:szCs w:val="19"/>
-        </w:rPr>
-        <w:tab/>
-      </w:r>
-      <w:r>
-        <w:rPr>
-          <w:rFonts w:ascii="Gisha" w:hAnsi="Gisha" w:cs="Gisha"/>
-          <w:sz w:val="19"/>
-          <w:szCs w:val="19"/>
-        </w:rPr>
-        <w:tab/>
-      </w:r>
-      <w:r>
-        <w:rPr>
-          <w:rFonts w:ascii="Gisha" w:hAnsi="Gisha" w:cs="Gisha"/>
-          <w:sz w:val="19"/>
-          <w:szCs w:val="19"/>
-        </w:rPr>
-        <w:tab/>
-      </w:r>
-      <w:r>
-        <w:rPr>
-          <w:rFonts w:ascii="Gisha" w:hAnsi="Gisha" w:cs="Gisha"/>
-          <w:sz w:val="19"/>
-          <w:szCs w:val="19"/>
-        </w:rPr>
-        <w:tab/>
-      </w:r>
-      <w:r>
-        <w:rPr>
-          <w:rFonts w:ascii="Gisha" w:hAnsi="Gisha" w:cs="Gisha"/>
-          <w:sz w:val="19"/>
-          <w:szCs w:val="19"/>
-        </w:rPr>
-        <w:tab/>
-      </w:r>
-      <w:r>
-        <w:rPr>
-          <w:rFonts w:ascii="Gisha" w:hAnsi="Gisha" w:cs="Gisha"/>
-          <w:sz w:val="19"/>
-          <w:szCs w:val="19"/>
-        </w:rPr>
-        <w:tab/>
-      </w:r>
-      <w:r>
-        <w:rPr>
-          <w:rFonts w:ascii="Gisha" w:hAnsi="Gisha" w:cs="Gisha"/>
-          <w:sz w:val="19"/>
-          <w:szCs w:val="19"/>
-        </w:rPr>
-        <w:tab/>
-        <w:t xml:space="preserve">        Github: </w:t>
-      </w:r>
-      <w:hyperlink r:id="rId6" w:history="1">
-        <w:r>
-          <w:rPr>
-            <w:rStyle w:val="Hyperlink"/>
-            <w:rFonts w:ascii="Gisha" w:hAnsi="Gisha" w:cs="Gisha"/>
-            <w:color w:val="0070C0"/>
-            <w:sz w:val="19"/>
-            <w:szCs w:val="19"/>
-            <w:u w:val="none"/>
-          </w:rPr>
-          <w:t>github.com/huyle333</w:t>
-        </w:r>
-      </w:hyperlink>
+        <w:t>978-873-</w:t>
+      </w:r>
+      <w:r>
+        <w:rPr>
+          <w:rFonts w:ascii="Gisha" w:hAnsi="Gisha" w:cs="Gisha"/>
+          <w:sz w:val="19"/>
+          <w:szCs w:val="19"/>
+        </w:rPr>
+        <w:t xml:space="preserve">1120 </w:t>
+      </w:r>
+      <w:r>
+        <w:rPr>
+          <w:rFonts w:ascii="Gisha" w:hAnsi="Gisha" w:cs="Gisha"/>
+          <w:sz w:val="19"/>
+          <w:szCs w:val="19"/>
+        </w:rPr>
+        <w:tab/>
+      </w:r>
+      <w:r>
+        <w:rPr>
+          <w:rFonts w:ascii="Gisha" w:hAnsi="Gisha" w:cs="Gisha"/>
+          <w:sz w:val="19"/>
+          <w:szCs w:val="19"/>
+        </w:rPr>
+        <w:tab/>
+      </w:r>
+      <w:r>
+        <w:rPr>
+          <w:rFonts w:ascii="Gisha" w:hAnsi="Gisha" w:cs="Gisha"/>
+          <w:sz w:val="19"/>
+          <w:szCs w:val="19"/>
+        </w:rPr>
+        <w:tab/>
+      </w:r>
+      <w:r>
+        <w:rPr>
+          <w:rFonts w:ascii="Gisha" w:hAnsi="Gisha" w:cs="Gisha"/>
+          <w:sz w:val="19"/>
+          <w:szCs w:val="19"/>
+        </w:rPr>
+        <w:tab/>
+      </w:r>
+      <w:r>
+        <w:rPr>
+          <w:rFonts w:ascii="Gisha" w:hAnsi="Gisha" w:cs="Gisha"/>
+          <w:sz w:val="19"/>
+          <w:szCs w:val="19"/>
+        </w:rPr>
+        <w:tab/>
+      </w:r>
+      <w:r>
+        <w:rPr>
+          <w:rFonts w:ascii="Gisha" w:hAnsi="Gisha" w:cs="Gisha"/>
+          <w:sz w:val="19"/>
+          <w:szCs w:val="19"/>
+        </w:rPr>
+        <w:tab/>
+      </w:r>
+      <w:r>
+        <w:rPr>
+          <w:rFonts w:ascii="Gisha" w:hAnsi="Gisha" w:cs="Gisha"/>
+          <w:sz w:val="19"/>
+          <w:szCs w:val="19"/>
+        </w:rPr>
+        <w:tab/>
+      </w:r>
+      <w:r>
+        <w:rPr>
+          <w:rFonts w:ascii="Gisha" w:hAnsi="Gisha" w:cs="Gisha"/>
+          <w:sz w:val="19"/>
+          <w:szCs w:val="19"/>
+        </w:rPr>
+        <w:tab/>
+        <w:t xml:space="preserve">        </w:t>
+      </w:r>
+      <w:r>
+        <w:rPr>
+          <w:rFonts w:ascii="Gisha" w:hAnsi="Gisha" w:cs="Gisha"/>
+          <w:sz w:val="19"/>
+          <w:szCs w:val="19"/>
+        </w:rPr>
+        <w:tab/>
+        <w:t xml:space="preserve">       </w:t>
+      </w:r>
+      <w:r>
+        <w:rPr>
+          <w:rFonts w:ascii="Gisha" w:hAnsi="Gisha" w:cs="Gisha"/>
+          <w:sz w:val="19"/>
+          <w:szCs w:val="19"/>
+        </w:rPr>
+        <w:t>github.com/huyle333</w:t>
+      </w:r>
       <w:r>
         <w:rPr>
           <w:rFonts w:ascii="Gisha" w:hAnsi="Gisha" w:cs="Gisha"/>
@@ -339,21 +380,8 @@
           <w:sz w:val="19"/>
           <w:szCs w:val="19"/>
         </w:rPr>
-        <w:t xml:space="preserve">Personal Website: </w:t>
-      </w:r>
-      <w:hyperlink r:id="rId7" w:history="1">
-        <w:r>
-          <w:rPr>
-            <w:rStyle w:val="Hyperlink"/>
-            <w:rFonts w:ascii="Gisha" w:hAnsi="Gisha" w:cs="Gisha"/>
-            <w:color w:val="0070C0"/>
-            <w:sz w:val="19"/>
-            <w:szCs w:val="19"/>
-            <w:u w:val="none"/>
-          </w:rPr>
-          <w:t>huyle.me</w:t>
-        </w:r>
-      </w:hyperlink>
+        <w:t>huyle.me</w:t>
+      </w:r>
       <w:r>
         <w:rPr>
           <w:rFonts w:ascii="Gisha" w:hAnsi="Gisha" w:cs="Gisha"/>
@@ -430,24 +458,38 @@
       <w:r>
         <w:rPr>
           <w:rFonts w:ascii="Gisha" w:hAnsi="Gisha" w:cs="Gisha"/>
-          <w:sz w:val="19"/>
-          <w:szCs w:val="19"/>
-        </w:rPr>
-        <w:t xml:space="preserve">Blog: </w:t>
-      </w:r>
-      <w:hyperlink r:id="rId8" w:history="1">
-        <w:r>
-          <w:rPr>
-            <w:rStyle w:val="Hyperlink"/>
-            <w:rFonts w:ascii="Gisha" w:hAnsi="Gisha" w:cs="Gisha"/>
-            <w:color w:val="0070C0"/>
-            <w:sz w:val="19"/>
-            <w:szCs w:val="19"/>
-            <w:u w:val="none"/>
-          </w:rPr>
-          <w:t>tangodown.org</w:t>
-        </w:r>
-      </w:hyperlink>
+          <w:color w:val="006FC0"/>
+          <w:sz w:val="19"/>
+          <w:szCs w:val="19"/>
+        </w:rPr>
+        <w:tab/>
+      </w:r>
+      <w:r>
+        <w:rPr>
+          <w:rFonts w:ascii="Gisha" w:hAnsi="Gisha" w:cs="Gisha"/>
+          <w:color w:val="006FC0"/>
+          <w:sz w:val="19"/>
+          <w:szCs w:val="19"/>
+        </w:rPr>
+        <w:tab/>
+      </w:r>
+      <w:r>
+        <w:rPr>
+          <w:rFonts w:ascii="Gisha" w:hAnsi="Gisha" w:cs="Gisha"/>
+          <w:sz w:val="19"/>
+          <w:szCs w:val="19"/>
+        </w:rPr>
+        <w:tab/>
+        <w:t xml:space="preserve">  </w:t>
+      </w:r>
+      <w:r>
+        <w:rPr>
+          <w:rFonts w:ascii="Gisha" w:hAnsi="Gisha" w:cs="Gisha"/>
+          <w:sz w:val="19"/>
+          <w:szCs w:val="19"/>
+        </w:rPr>
+        <w:t>tangodown.org</w:t>
+      </w:r>
       <w:r>
         <w:rPr>
           <w:rFonts w:ascii="Gisha" w:hAnsi="Gisha" w:cs="Gisha"/>
@@ -463,7 +505,6 @@
         <w:pStyle w:val="Default"/>
         <w:rPr>
           <w:rFonts w:ascii="Gisha" w:hAnsi="Gisha" w:cs="Gisha"/>
-          <w:color w:val="006FC0"/>
           <w:sz w:val="19"/>
           <w:szCs w:val="19"/>
         </w:rPr>
@@ -473,114 +514,114 @@
       <w:pPr>
         <w:pStyle w:val="Default"/>
         <w:rPr>
-          <w:bCs/>
-          <w:u w:val="single" w:color="A6A6A6" w:themeColor="background1" w:themeShade="A6"/>
-        </w:rPr>
-      </w:pPr>
-      <w:r>
-        <w:rPr>
-          <w:bCs/>
-          <w:u w:val="single" w:color="A6A6A6" w:themeColor="background1" w:themeShade="A6"/>
-        </w:rPr>
-        <w:t>SKILLS</w:t>
-      </w:r>
-      <w:r>
-        <w:rPr>
-          <w:bCs/>
-          <w:u w:val="single" w:color="A6A6A6" w:themeColor="background1" w:themeShade="A6"/>
-        </w:rPr>
-        <w:tab/>
-      </w:r>
-      <w:r>
-        <w:rPr>
-          <w:bCs/>
-          <w:u w:val="single" w:color="A6A6A6" w:themeColor="background1" w:themeShade="A6"/>
-        </w:rPr>
-        <w:tab/>
-      </w:r>
-      <w:r>
-        <w:rPr>
-          <w:bCs/>
-          <w:u w:val="single" w:color="A6A6A6" w:themeColor="background1" w:themeShade="A6"/>
-        </w:rPr>
-        <w:tab/>
-      </w:r>
-      <w:r>
-        <w:rPr>
-          <w:bCs/>
-          <w:u w:val="single" w:color="A6A6A6" w:themeColor="background1" w:themeShade="A6"/>
-        </w:rPr>
-        <w:tab/>
-      </w:r>
-      <w:r>
-        <w:rPr>
-          <w:bCs/>
-          <w:u w:val="single" w:color="A6A6A6" w:themeColor="background1" w:themeShade="A6"/>
-        </w:rPr>
-        <w:tab/>
-      </w:r>
-      <w:r>
-        <w:rPr>
-          <w:bCs/>
-          <w:u w:val="single" w:color="A6A6A6" w:themeColor="background1" w:themeShade="A6"/>
-        </w:rPr>
-        <w:tab/>
-      </w:r>
-      <w:r>
-        <w:rPr>
-          <w:bCs/>
-          <w:u w:val="single" w:color="A6A6A6" w:themeColor="background1" w:themeShade="A6"/>
-        </w:rPr>
-        <w:tab/>
-      </w:r>
-      <w:r>
-        <w:rPr>
-          <w:bCs/>
-          <w:u w:val="single" w:color="A6A6A6" w:themeColor="background1" w:themeShade="A6"/>
-        </w:rPr>
-        <w:tab/>
-      </w:r>
-      <w:r>
-        <w:rPr>
-          <w:bCs/>
-          <w:u w:val="single" w:color="A6A6A6" w:themeColor="background1" w:themeShade="A6"/>
-        </w:rPr>
-        <w:tab/>
-      </w:r>
-      <w:r>
-        <w:rPr>
-          <w:bCs/>
-          <w:u w:val="single" w:color="A6A6A6" w:themeColor="background1" w:themeShade="A6"/>
-        </w:rPr>
-        <w:tab/>
-      </w:r>
-      <w:r>
-        <w:rPr>
-          <w:bCs/>
-          <w:u w:val="single" w:color="A6A6A6" w:themeColor="background1" w:themeShade="A6"/>
-        </w:rPr>
-        <w:tab/>
-      </w:r>
-      <w:r>
-        <w:rPr>
-          <w:bCs/>
-          <w:u w:val="single" w:color="A6A6A6" w:themeColor="background1" w:themeShade="A6"/>
-        </w:rPr>
-        <w:tab/>
-      </w:r>
-      <w:r>
-        <w:rPr>
-          <w:bCs/>
-          <w:u w:val="single" w:color="A6A6A6" w:themeColor="background1" w:themeShade="A6"/>
-        </w:rPr>
-        <w:tab/>
-      </w:r>
-      <w:r>
-        <w:rPr>
-          <w:bCs/>
-          <w:u w:val="single" w:color="A6A6A6" w:themeColor="background1" w:themeShade="A6"/>
-        </w:rPr>
-        <w:t xml:space="preserve"> </w:t>
+          <w:rFonts w:asciiTheme="minorHAnsi" w:hAnsiTheme="minorHAnsi"/>
+          <w:bCs/>
+          <w:u w:val="single" w:color="A6A6A6" w:themeColor="background1" w:themeShade="A6"/>
+        </w:rPr>
+      </w:pPr>
+      <w:r>
+        <w:rPr>
+          <w:rFonts w:asciiTheme="minorHAnsi" w:hAnsiTheme="minorHAnsi"/>
+          <w:bCs/>
+          <w:u w:val="single" w:color="A6A6A6" w:themeColor="background1" w:themeShade="A6"/>
+        </w:rPr>
+        <w:t xml:space="preserve">EDUCATION </w:t>
+      </w:r>
+      <w:r>
+        <w:rPr>
+          <w:rFonts w:asciiTheme="minorHAnsi" w:hAnsiTheme="minorHAnsi"/>
+          <w:bCs/>
+          <w:u w:val="single" w:color="A6A6A6" w:themeColor="background1" w:themeShade="A6"/>
+        </w:rPr>
+        <w:tab/>
+      </w:r>
+      <w:r>
+        <w:rPr>
+          <w:rFonts w:asciiTheme="minorHAnsi" w:hAnsiTheme="minorHAnsi"/>
+          <w:bCs/>
+          <w:u w:val="single" w:color="A6A6A6" w:themeColor="background1" w:themeShade="A6"/>
+        </w:rPr>
+        <w:tab/>
+      </w:r>
+      <w:r>
+        <w:rPr>
+          <w:rFonts w:asciiTheme="minorHAnsi" w:hAnsiTheme="minorHAnsi"/>
+          <w:bCs/>
+          <w:u w:val="single" w:color="A6A6A6" w:themeColor="background1" w:themeShade="A6"/>
+        </w:rPr>
+        <w:tab/>
+      </w:r>
+      <w:r>
+        <w:rPr>
+          <w:rFonts w:asciiTheme="minorHAnsi" w:hAnsiTheme="minorHAnsi"/>
+          <w:bCs/>
+          <w:u w:val="single" w:color="A6A6A6" w:themeColor="background1" w:themeShade="A6"/>
+        </w:rPr>
+        <w:tab/>
+      </w:r>
+      <w:r>
+        <w:rPr>
+          <w:rFonts w:asciiTheme="minorHAnsi" w:hAnsiTheme="minorHAnsi"/>
+          <w:bCs/>
+          <w:u w:val="single" w:color="A6A6A6" w:themeColor="background1" w:themeShade="A6"/>
+        </w:rPr>
+        <w:tab/>
+      </w:r>
+      <w:r>
+        <w:rPr>
+          <w:rFonts w:asciiTheme="minorHAnsi" w:hAnsiTheme="minorHAnsi"/>
+          <w:bCs/>
+          <w:u w:val="single" w:color="A6A6A6" w:themeColor="background1" w:themeShade="A6"/>
+        </w:rPr>
+        <w:tab/>
+      </w:r>
+      <w:r>
+        <w:rPr>
+          <w:rFonts w:asciiTheme="minorHAnsi" w:hAnsiTheme="minorHAnsi"/>
+          <w:bCs/>
+          <w:u w:val="single" w:color="A6A6A6" w:themeColor="background1" w:themeShade="A6"/>
+        </w:rPr>
+        <w:tab/>
+      </w:r>
+      <w:r>
+        <w:rPr>
+          <w:rFonts w:asciiTheme="minorHAnsi" w:hAnsiTheme="minorHAnsi"/>
+          <w:bCs/>
+          <w:u w:val="single" w:color="A6A6A6" w:themeColor="background1" w:themeShade="A6"/>
+        </w:rPr>
+        <w:tab/>
+      </w:r>
+      <w:r>
+        <w:rPr>
+          <w:rFonts w:asciiTheme="minorHAnsi" w:hAnsiTheme="minorHAnsi"/>
+          <w:bCs/>
+          <w:u w:val="single" w:color="A6A6A6" w:themeColor="background1" w:themeShade="A6"/>
+        </w:rPr>
+        <w:tab/>
+      </w:r>
+      <w:r>
+        <w:rPr>
+          <w:rFonts w:asciiTheme="minorHAnsi" w:hAnsiTheme="minorHAnsi"/>
+          <w:bCs/>
+          <w:u w:val="single" w:color="A6A6A6" w:themeColor="background1" w:themeShade="A6"/>
+        </w:rPr>
+        <w:tab/>
+      </w:r>
+      <w:r>
+        <w:rPr>
+          <w:rFonts w:asciiTheme="minorHAnsi" w:hAnsiTheme="minorHAnsi"/>
+          <w:bCs/>
+          <w:u w:val="single" w:color="A6A6A6" w:themeColor="background1" w:themeShade="A6"/>
+        </w:rPr>
+        <w:tab/>
+      </w:r>
+      <w:r>
+        <w:rPr>
+          <w:rFonts w:asciiTheme="minorHAnsi" w:hAnsiTheme="minorHAnsi"/>
+          <w:bCs/>
+          <w:u w:val="single" w:color="A6A6A6" w:themeColor="background1" w:themeShade="A6"/>
+        </w:rPr>
+        <w:tab/>
       </w:r>
     </w:p>
     <w:p>
@@ -588,16 +629,431 @@
         <w:pStyle w:val="Default"/>
         <w:rPr>
           <w:rFonts w:ascii="Gisha" w:hAnsi="Gisha" w:cs="Gisha"/>
-          <w:b/>
-          <w:bCs/>
-          <w:sz w:val="19"/>
-          <w:szCs w:val="19"/>
-        </w:rPr>
-      </w:pPr>
-      <w:r>
-        <w:rPr>
-          <w:rFonts w:ascii="Gisha" w:hAnsi="Gisha" w:cs="Gisha"/>
-          <w:b/>
+          <w:bCs/>
+          <w:sz w:val="19"/>
+          <w:szCs w:val="19"/>
+        </w:rPr>
+      </w:pPr>
+      <w:r>
+        <w:rPr>
+          <w:rFonts w:ascii="Gisha" w:hAnsi="Gisha" w:cs="Gisha"/>
+          <w:b/>
+          <w:bCs/>
+          <w:sz w:val="19"/>
+          <w:szCs w:val="19"/>
+        </w:rPr>
+        <w:t xml:space="preserve">Boston University </w:t>
+      </w:r>
+      <w:r>
+        <w:rPr>
+          <w:rFonts w:ascii="Gisha" w:hAnsi="Gisha" w:cs="Gisha"/>
+          <w:b/>
+          <w:bCs/>
+          <w:sz w:val="19"/>
+          <w:szCs w:val="19"/>
+        </w:rPr>
+        <w:tab/>
+      </w:r>
+      <w:r>
+        <w:rPr>
+          <w:rFonts w:ascii="Gisha" w:hAnsi="Gisha" w:cs="Gisha"/>
+          <w:b/>
+          <w:bCs/>
+          <w:sz w:val="19"/>
+          <w:szCs w:val="19"/>
+        </w:rPr>
+        <w:tab/>
+      </w:r>
+      <w:r>
+        <w:rPr>
+          <w:rFonts w:ascii="Gisha" w:hAnsi="Gisha" w:cs="Gisha"/>
+          <w:b/>
+          <w:bCs/>
+          <w:sz w:val="19"/>
+          <w:szCs w:val="19"/>
+        </w:rPr>
+        <w:tab/>
+      </w:r>
+      <w:r>
+        <w:rPr>
+          <w:rFonts w:ascii="Gisha" w:hAnsi="Gisha" w:cs="Gisha"/>
+          <w:b/>
+          <w:bCs/>
+          <w:sz w:val="19"/>
+          <w:szCs w:val="19"/>
+        </w:rPr>
+        <w:tab/>
+      </w:r>
+      <w:r>
+        <w:rPr>
+          <w:rFonts w:ascii="Gisha" w:hAnsi="Gisha" w:cs="Gisha"/>
+          <w:b/>
+          <w:bCs/>
+          <w:sz w:val="19"/>
+          <w:szCs w:val="19"/>
+        </w:rPr>
+        <w:tab/>
+      </w:r>
+      <w:r>
+        <w:rPr>
+          <w:rFonts w:ascii="Gisha" w:hAnsi="Gisha" w:cs="Gisha"/>
+          <w:b/>
+          <w:bCs/>
+          <w:sz w:val="19"/>
+          <w:szCs w:val="19"/>
+        </w:rPr>
+        <w:tab/>
+      </w:r>
+      <w:r>
+        <w:rPr>
+          <w:rFonts w:ascii="Gisha" w:hAnsi="Gisha" w:cs="Gisha"/>
+          <w:b/>
+          <w:bCs/>
+          <w:sz w:val="19"/>
+          <w:szCs w:val="19"/>
+        </w:rPr>
+        <w:tab/>
+      </w:r>
+      <w:r>
+        <w:rPr>
+          <w:rFonts w:ascii="Gisha" w:hAnsi="Gisha" w:cs="Gisha"/>
+          <w:b/>
+          <w:bCs/>
+          <w:sz w:val="19"/>
+          <w:szCs w:val="19"/>
+        </w:rPr>
+        <w:tab/>
+      </w:r>
+      <w:r>
+        <w:rPr>
+          <w:rFonts w:ascii="Gisha" w:hAnsi="Gisha" w:cs="Gisha"/>
+          <w:b/>
+          <w:bCs/>
+          <w:sz w:val="19"/>
+          <w:szCs w:val="19"/>
+        </w:rPr>
+        <w:tab/>
+        <w:t xml:space="preserve">         </w:t>
+      </w:r>
+      <w:r>
+        <w:rPr>
+          <w:rFonts w:ascii="Gisha" w:hAnsi="Gisha" w:cs="Gisha"/>
+          <w:bCs/>
+          <w:sz w:val="19"/>
+          <w:szCs w:val="19"/>
+        </w:rPr>
+        <w:t>Boston, MA</w:t>
+      </w:r>
+    </w:p>
+    <w:p>
+      <w:pPr>
+        <w:pStyle w:val="Default"/>
+        <w:rPr>
+          <w:rFonts w:ascii="Gisha" w:hAnsi="Gisha" w:cs="Gisha"/>
+          <w:sz w:val="19"/>
+          <w:szCs w:val="19"/>
+        </w:rPr>
+      </w:pPr>
+      <w:r>
+        <w:rPr>
+          <w:rFonts w:ascii="Gisha" w:hAnsi="Gisha" w:cs="Gisha"/>
+          <w:sz w:val="19"/>
+          <w:szCs w:val="19"/>
+        </w:rPr>
+        <w:t xml:space="preserve">B.A. in Computer Science </w:t>
+      </w:r>
+      <w:r>
+        <w:rPr>
+          <w:rFonts w:ascii="Gisha" w:hAnsi="Gisha" w:cs="Gisha"/>
+          <w:sz w:val="19"/>
+          <w:szCs w:val="19"/>
+        </w:rPr>
+        <w:tab/>
+      </w:r>
+      <w:r>
+        <w:rPr>
+          <w:rFonts w:ascii="Gisha" w:hAnsi="Gisha" w:cs="Gisha"/>
+          <w:sz w:val="19"/>
+          <w:szCs w:val="19"/>
+        </w:rPr>
+        <w:tab/>
+      </w:r>
+      <w:r>
+        <w:rPr>
+          <w:rFonts w:ascii="Gisha" w:hAnsi="Gisha" w:cs="Gisha"/>
+          <w:sz w:val="19"/>
+          <w:szCs w:val="19"/>
+        </w:rPr>
+        <w:tab/>
+      </w:r>
+      <w:r>
+        <w:rPr>
+          <w:rFonts w:ascii="Gisha" w:hAnsi="Gisha" w:cs="Gisha"/>
+          <w:sz w:val="19"/>
+          <w:szCs w:val="19"/>
+        </w:rPr>
+        <w:tab/>
+      </w:r>
+      <w:r>
+        <w:rPr>
+          <w:rFonts w:ascii="Gisha" w:hAnsi="Gisha" w:cs="Gisha"/>
+          <w:sz w:val="19"/>
+          <w:szCs w:val="19"/>
+        </w:rPr>
+        <w:tab/>
+      </w:r>
+      <w:r>
+        <w:rPr>
+          <w:rFonts w:ascii="Gisha" w:hAnsi="Gisha" w:cs="Gisha"/>
+          <w:sz w:val="19"/>
+          <w:szCs w:val="19"/>
+        </w:rPr>
+        <w:tab/>
+      </w:r>
+      <w:r>
+        <w:rPr>
+          <w:rFonts w:ascii="Gisha" w:hAnsi="Gisha" w:cs="Gisha"/>
+          <w:sz w:val="19"/>
+          <w:szCs w:val="19"/>
+        </w:rPr>
+        <w:tab/>
+      </w:r>
+      <w:r>
+        <w:rPr>
+          <w:rFonts w:ascii="Gisha" w:hAnsi="Gisha" w:cs="Gisha"/>
+          <w:sz w:val="19"/>
+          <w:szCs w:val="19"/>
+        </w:rPr>
+        <w:tab/>
+      </w:r>
+      <w:r>
+        <w:rPr>
+          <w:rFonts w:ascii="Gisha" w:hAnsi="Gisha" w:cs="Gisha"/>
+          <w:sz w:val="19"/>
+          <w:szCs w:val="19"/>
+        </w:rPr>
+        <w:tab/>
+        <w:t xml:space="preserve">            May 2016 </w:t>
+      </w:r>
+    </w:p>
+    <w:p>
+      <w:pPr>
+        <w:pStyle w:val="Default"/>
+        <w:rPr>
+          <w:rFonts w:ascii="Gisha" w:hAnsi="Gisha" w:cs="Gisha"/>
+          <w:sz w:val="19"/>
+          <w:szCs w:val="19"/>
+        </w:rPr>
+      </w:pPr>
+      <w:r>
+        <w:rPr>
+          <w:rFonts w:ascii="Gisha" w:hAnsi="Gisha" w:cs="Gisha"/>
+          <w:sz w:val="19"/>
+          <w:szCs w:val="19"/>
+        </w:rPr>
+        <w:t xml:space="preserve">Gates Millennium Scholar and </w:t>
+      </w:r>
+      <w:proofErr w:type="spellStart"/>
+      <w:r>
+        <w:rPr>
+          <w:rFonts w:ascii="Gisha" w:hAnsi="Gisha" w:cs="Gisha"/>
+          <w:sz w:val="19"/>
+          <w:szCs w:val="19"/>
+        </w:rPr>
+        <w:t>Yawkey</w:t>
+      </w:r>
+      <w:proofErr w:type="spellEnd"/>
+      <w:r>
+        <w:rPr>
+          <w:rFonts w:ascii="Gisha" w:hAnsi="Gisha" w:cs="Gisha"/>
+          <w:sz w:val="19"/>
+          <w:szCs w:val="19"/>
+        </w:rPr>
+        <w:t xml:space="preserve"> Scholar </w:t>
+      </w:r>
+    </w:p>
+    <w:p>
+      <w:pPr>
+        <w:pStyle w:val="Default"/>
+        <w:rPr>
+          <w:rFonts w:ascii="Gisha" w:hAnsi="Gisha" w:cs="Gisha"/>
+          <w:sz w:val="19"/>
+          <w:szCs w:val="19"/>
+        </w:rPr>
+      </w:pPr>
+      <w:r>
+        <w:rPr>
+          <w:rFonts w:ascii="Gisha" w:hAnsi="Gisha" w:cs="Gisha"/>
+          <w:sz w:val="19"/>
+          <w:szCs w:val="19"/>
+        </w:rPr>
+        <w:t>C</w:t>
+      </w:r>
+      <w:r>
+        <w:rPr>
+          <w:rFonts w:ascii="Gisha" w:hAnsi="Gisha" w:cs="Gisha"/>
+          <w:sz w:val="19"/>
+          <w:szCs w:val="19"/>
+        </w:rPr>
+        <w:t xml:space="preserve">oursework: Intro to Algorithms, Computer Languages, </w:t>
+      </w:r>
+      <w:r>
+        <w:rPr>
+          <w:rFonts w:ascii="Gisha" w:hAnsi="Gisha" w:cs="Gisha"/>
+          <w:sz w:val="19"/>
+          <w:szCs w:val="19"/>
+        </w:rPr>
+        <w:t>Cloud Computing, Software Systems</w:t>
+      </w:r>
+      <w:r>
+        <w:rPr>
+          <w:rFonts w:ascii="Gisha" w:hAnsi="Gisha" w:cs="Gisha"/>
+          <w:sz w:val="19"/>
+          <w:szCs w:val="19"/>
+        </w:rPr>
+        <w:t xml:space="preserve">, </w:t>
+      </w:r>
+      <w:r>
+        <w:rPr>
+          <w:rFonts w:ascii="Gisha" w:hAnsi="Gisha" w:cs="Gisha"/>
+          <w:sz w:val="19"/>
+          <w:szCs w:val="19"/>
+        </w:rPr>
+        <w:t>Database Systems</w:t>
+      </w:r>
+    </w:p>
+    <w:p>
+      <w:pPr>
+        <w:pStyle w:val="Default"/>
+        <w:rPr>
+          <w:b/>
+          <w:bCs/>
+          <w:sz w:val="22"/>
+          <w:szCs w:val="22"/>
+        </w:rPr>
+      </w:pPr>
+    </w:p>
+    <w:p>
+      <w:pPr>
+        <w:pStyle w:val="Default"/>
+        <w:rPr>
+          <w:bCs/>
+          <w:u w:val="single" w:color="A6A6A6" w:themeColor="background1" w:themeShade="A6"/>
+        </w:rPr>
+      </w:pPr>
+      <w:r>
+        <w:rPr>
+          <w:bCs/>
+          <w:u w:val="single" w:color="A6A6A6" w:themeColor="background1" w:themeShade="A6"/>
+        </w:rPr>
+        <w:t>SKILLS</w:t>
+      </w:r>
+      <w:r>
+        <w:rPr>
+          <w:bCs/>
+          <w:u w:val="single" w:color="A6A6A6" w:themeColor="background1" w:themeShade="A6"/>
+        </w:rPr>
+        <w:tab/>
+      </w:r>
+      <w:r>
+        <w:rPr>
+          <w:bCs/>
+          <w:u w:val="single" w:color="A6A6A6" w:themeColor="background1" w:themeShade="A6"/>
+        </w:rPr>
+        <w:tab/>
+      </w:r>
+      <w:r>
+        <w:rPr>
+          <w:bCs/>
+          <w:u w:val="single" w:color="A6A6A6" w:themeColor="background1" w:themeShade="A6"/>
+        </w:rPr>
+        <w:tab/>
+      </w:r>
+      <w:r>
+        <w:rPr>
+          <w:bCs/>
+          <w:u w:val="single" w:color="A6A6A6" w:themeColor="background1" w:themeShade="A6"/>
+        </w:rPr>
+        <w:tab/>
+      </w:r>
+      <w:r>
+        <w:rPr>
+          <w:bCs/>
+          <w:u w:val="single" w:color="A6A6A6" w:themeColor="background1" w:themeShade="A6"/>
+        </w:rPr>
+        <w:tab/>
+      </w:r>
+      <w:r>
+        <w:rPr>
+          <w:bCs/>
+          <w:u w:val="single" w:color="A6A6A6" w:themeColor="background1" w:themeShade="A6"/>
+        </w:rPr>
+        <w:tab/>
+      </w:r>
+      <w:r>
+        <w:rPr>
+          <w:bCs/>
+          <w:u w:val="single" w:color="A6A6A6" w:themeColor="background1" w:themeShade="A6"/>
+        </w:rPr>
+        <w:tab/>
+      </w:r>
+      <w:r>
+        <w:rPr>
+          <w:bCs/>
+          <w:u w:val="single" w:color="A6A6A6" w:themeColor="background1" w:themeShade="A6"/>
+        </w:rPr>
+        <w:tab/>
+      </w:r>
+      <w:r>
+        <w:rPr>
+          <w:bCs/>
+          <w:u w:val="single" w:color="A6A6A6" w:themeColor="background1" w:themeShade="A6"/>
+        </w:rPr>
+        <w:tab/>
+      </w:r>
+      <w:r>
+        <w:rPr>
+          <w:bCs/>
+          <w:u w:val="single" w:color="A6A6A6" w:themeColor="background1" w:themeShade="A6"/>
+        </w:rPr>
+        <w:tab/>
+      </w:r>
+      <w:r>
+        <w:rPr>
+          <w:bCs/>
+          <w:u w:val="single" w:color="A6A6A6" w:themeColor="background1" w:themeShade="A6"/>
+        </w:rPr>
+        <w:tab/>
+      </w:r>
+      <w:r>
+        <w:rPr>
+          <w:bCs/>
+          <w:u w:val="single" w:color="A6A6A6" w:themeColor="background1" w:themeShade="A6"/>
+        </w:rPr>
+        <w:tab/>
+      </w:r>
+      <w:r>
+        <w:rPr>
+          <w:bCs/>
+          <w:u w:val="single" w:color="A6A6A6" w:themeColor="background1" w:themeShade="A6"/>
+        </w:rPr>
+        <w:tab/>
+        <w:t xml:space="preserve"> </w:t>
+      </w:r>
+    </w:p>
+    <w:p>
+      <w:pPr>
+        <w:pStyle w:val="Default"/>
+        <w:rPr>
+          <w:rFonts w:ascii="Gisha" w:hAnsi="Gisha" w:cs="Gisha"/>
+          <w:bCs/>
+          <w:sz w:val="19"/>
+          <w:szCs w:val="19"/>
+        </w:rPr>
+      </w:pPr>
+      <w:r>
+        <w:rPr>
+          <w:rFonts w:ascii="Gisha" w:hAnsi="Gisha" w:cs="Gisha"/>
           <w:bCs/>
           <w:sz w:val="19"/>
           <w:szCs w:val="19"/>
@@ -624,7 +1080,31 @@
           <w:sz w:val="19"/>
           <w:szCs w:val="19"/>
         </w:rPr>
-        <w:t xml:space="preserve">Primary: Java, Python, HTML5/CSS3, SASS </w:t>
+        <w:t xml:space="preserve">Primary: Java, Python, </w:t>
+      </w:r>
+      <w:r>
+        <w:rPr>
+          <w:rFonts w:ascii="Gisha" w:hAnsi="Gisha" w:cs="Gisha"/>
+          <w:sz w:val="19"/>
+          <w:szCs w:val="19"/>
+        </w:rPr>
+        <w:t>SQL</w:t>
+      </w:r>
+      <w:r>
+        <w:rPr>
+          <w:rFonts w:ascii="Gisha" w:hAnsi="Gisha" w:cs="Gisha"/>
+          <w:sz w:val="19"/>
+          <w:szCs w:val="19"/>
+        </w:rPr>
+        <w:t>, HTML, CSS, SASS</w:t>
+      </w:r>
+      <w:r>
+        <w:rPr>
+          <w:rFonts w:ascii="Gisha" w:hAnsi="Gisha" w:cs="Gisha"/>
+          <w:sz w:val="19"/>
+          <w:szCs w:val="19"/>
+        </w:rPr>
+        <w:t xml:space="preserve"> </w:t>
       </w:r>
     </w:p>
     <w:p>
@@ -646,7 +1126,15 @@
           <w:sz w:val="19"/>
           <w:szCs w:val="19"/>
         </w:rPr>
-        <w:t xml:space="preserve">Basics: JavaScript, jQuery, PHP, C, SQL </w:t>
+        <w:t>Basi</w:t>
+      </w:r>
+      <w:r>
+        <w:rPr>
+          <w:rFonts w:ascii="Gisha" w:hAnsi="Gisha" w:cs="Gisha"/>
+          <w:sz w:val="19"/>
+          <w:szCs w:val="19"/>
+        </w:rPr>
+        <w:t>cs: JavaScript, jQuery, Node.js, d3.js, PHP, C</w:t>
       </w:r>
     </w:p>
     <w:p>
@@ -661,76 +1149,293 @@
       <w:r>
         <w:rPr>
           <w:rFonts w:ascii="Gisha" w:hAnsi="Gisha" w:cs="Gisha"/>
-          <w:b/>
-          <w:bCs/>
-          <w:sz w:val="19"/>
-          <w:szCs w:val="19"/>
-        </w:rPr>
-        <w:t xml:space="preserve">Miscellaneous: </w:t>
-      </w:r>
-      <w:r>
-        <w:rPr>
-          <w:rFonts w:ascii="Gisha" w:hAnsi="Gisha" w:cs="Gisha"/>
-          <w:sz w:val="19"/>
-          <w:szCs w:val="19"/>
-        </w:rPr>
-        <w:t xml:space="preserve">Chef, Docker, AWS EC2, S3, Apache, Arduino, d3.js, Node.js, Express.js </w:t>
+          <w:bCs/>
+          <w:sz w:val="19"/>
+          <w:szCs w:val="19"/>
+        </w:rPr>
+        <w:t>Experience with</w:t>
+      </w:r>
+      <w:r>
+        <w:rPr>
+          <w:rFonts w:ascii="Gisha" w:hAnsi="Gisha" w:cs="Gisha"/>
+          <w:bCs/>
+          <w:sz w:val="19"/>
+          <w:szCs w:val="19"/>
+        </w:rPr>
+        <w:t>:</w:t>
+      </w:r>
+      <w:r>
+        <w:rPr>
+          <w:rFonts w:ascii="Gisha" w:hAnsi="Gisha" w:cs="Gisha"/>
+          <w:b/>
+          <w:bCs/>
+          <w:sz w:val="19"/>
+          <w:szCs w:val="19"/>
+        </w:rPr>
+        <w:t xml:space="preserve"> </w:t>
+      </w:r>
+      <w:r>
+        <w:rPr>
+          <w:rFonts w:ascii="Gisha" w:hAnsi="Gisha" w:cs="Gisha"/>
+          <w:sz w:val="19"/>
+          <w:szCs w:val="19"/>
+        </w:rPr>
+        <w:t xml:space="preserve">Chef, </w:t>
+      </w:r>
+      <w:r>
+        <w:rPr>
+          <w:rFonts w:ascii="Gisha" w:hAnsi="Gisha" w:cs="Gisha"/>
+          <w:sz w:val="19"/>
+          <w:szCs w:val="19"/>
+        </w:rPr>
+        <w:t xml:space="preserve">AWS </w:t>
+      </w:r>
+      <w:r>
+        <w:rPr>
+          <w:rFonts w:ascii="Gisha" w:hAnsi="Gisha" w:cs="Gisha"/>
+          <w:sz w:val="19"/>
+          <w:szCs w:val="19"/>
+        </w:rPr>
+        <w:t>EC2, S3,</w:t>
+      </w:r>
+      <w:r>
+        <w:rPr>
+          <w:rFonts w:ascii="Gisha" w:hAnsi="Gisha" w:cs="Gisha"/>
+          <w:sz w:val="19"/>
+          <w:szCs w:val="19"/>
+        </w:rPr>
+        <w:t xml:space="preserve"> Arduino</w:t>
+      </w:r>
+      <w:r>
+        <w:rPr>
+          <w:rFonts w:ascii="Gisha" w:hAnsi="Gisha" w:cs="Gisha"/>
+          <w:sz w:val="19"/>
+          <w:szCs w:val="19"/>
+        </w:rPr>
+        <w:t xml:space="preserve">, </w:t>
+      </w:r>
+      <w:r>
+        <w:rPr>
+          <w:rFonts w:ascii="Gisha" w:hAnsi="Gisha" w:cs="Gisha"/>
+          <w:sz w:val="19"/>
+          <w:szCs w:val="19"/>
+        </w:rPr>
+        <w:t xml:space="preserve">Jenkins, </w:t>
+      </w:r>
+      <w:proofErr w:type="spellStart"/>
+      <w:r>
+        <w:rPr>
+          <w:rFonts w:ascii="Gisha" w:hAnsi="Gisha" w:cs="Gisha"/>
+          <w:sz w:val="19"/>
+          <w:szCs w:val="19"/>
+        </w:rPr>
+        <w:t>Sensu</w:t>
+      </w:r>
+      <w:proofErr w:type="spellEnd"/>
+      <w:r>
+        <w:rPr>
+          <w:rFonts w:ascii="Gisha" w:hAnsi="Gisha" w:cs="Gisha"/>
+          <w:sz w:val="19"/>
+          <w:szCs w:val="19"/>
+        </w:rPr>
+        <w:t>,</w:t>
+      </w:r>
+      <w:r>
+        <w:rPr>
+          <w:rFonts w:ascii="Gisha" w:hAnsi="Gisha" w:cs="Gisha"/>
+          <w:sz w:val="19"/>
+          <w:szCs w:val="19"/>
+        </w:rPr>
+        <w:t xml:space="preserve"> </w:t>
+      </w:r>
+      <w:proofErr w:type="spellStart"/>
+      <w:r>
+        <w:rPr>
+          <w:rFonts w:ascii="Gisha" w:hAnsi="Gisha" w:cs="Gisha"/>
+          <w:sz w:val="19"/>
+          <w:szCs w:val="19"/>
+        </w:rPr>
+        <w:t>Logstash</w:t>
+      </w:r>
+      <w:proofErr w:type="spellEnd"/>
+      <w:r>
+        <w:rPr>
+          <w:rFonts w:ascii="Gisha" w:hAnsi="Gisha" w:cs="Gisha"/>
+          <w:sz w:val="19"/>
+          <w:szCs w:val="19"/>
+        </w:rPr>
+        <w:t>,</w:t>
+      </w:r>
+      <w:r>
+        <w:rPr>
+          <w:rFonts w:ascii="Gisha" w:hAnsi="Gisha" w:cs="Gisha"/>
+          <w:sz w:val="19"/>
+          <w:szCs w:val="19"/>
+        </w:rPr>
+        <w:t xml:space="preserve"> Vagrant, VMware vSphere, Adobe Photoshop, Wireshark</w:t>
+      </w:r>
+      <w:r>
+        <w:rPr>
+          <w:rFonts w:ascii="Gisha" w:hAnsi="Gisha" w:cs="Gisha"/>
+          <w:sz w:val="19"/>
+          <w:szCs w:val="19"/>
+        </w:rPr>
+        <w:t xml:space="preserve">, </w:t>
+      </w:r>
+      <w:proofErr w:type="spellStart"/>
+      <w:proofErr w:type="gramStart"/>
+      <w:r>
+        <w:rPr>
+          <w:rFonts w:ascii="Gisha" w:hAnsi="Gisha" w:cs="Gisha"/>
+          <w:sz w:val="19"/>
+          <w:szCs w:val="19"/>
+        </w:rPr>
+        <w:t>Docker</w:t>
+      </w:r>
+      <w:bookmarkStart w:id="0" w:name="_GoBack"/>
+      <w:bookmarkEnd w:id="0"/>
+      <w:proofErr w:type="spellEnd"/>
+      <w:proofErr w:type="gramEnd"/>
+      <w:r>
+        <w:rPr>
+          <w:rFonts w:ascii="Gisha" w:hAnsi="Gisha" w:cs="Gisha"/>
+          <w:sz w:val="19"/>
+          <w:szCs w:val="19"/>
+        </w:rPr>
+        <w:t xml:space="preserve"> </w:t>
+      </w:r>
+      <w:r>
+        <w:rPr>
+          <w:rFonts w:ascii="Gisha" w:hAnsi="Gisha" w:cs="Gisha"/>
+          <w:sz w:val="19"/>
+          <w:szCs w:val="19"/>
+        </w:rPr>
+        <w:t xml:space="preserve"> </w:t>
       </w:r>
     </w:p>
     <w:p>
       <w:pPr>
         <w:pStyle w:val="Default"/>
         <w:rPr>
-          <w:rFonts w:ascii="Gisha" w:hAnsi="Gisha" w:cs="Gisha"/>
-          <w:sz w:val="19"/>
-          <w:szCs w:val="19"/>
-        </w:rPr>
-      </w:pPr>
-      <w:r>
-        <w:rPr>
-          <w:rFonts w:ascii="Gisha" w:hAnsi="Gisha" w:cs="Gisha"/>
-          <w:b/>
-          <w:bCs/>
-          <w:sz w:val="19"/>
-          <w:szCs w:val="19"/>
-        </w:rPr>
-        <w:t xml:space="preserve">Software: </w:t>
-      </w:r>
-      <w:r>
-        <w:rPr>
-          <w:rFonts w:ascii="Gisha" w:hAnsi="Gisha" w:cs="Gisha"/>
-          <w:sz w:val="19"/>
-          <w:szCs w:val="19"/>
-        </w:rPr>
-        <w:t xml:space="preserve">Jenkins, Vagrant, VirtualBox, VMware vSphere, Adobe Photoshop, Wireshark </w:t>
-      </w:r>
+          <w:b/>
+          <w:bCs/>
+          <w:sz w:val="22"/>
+          <w:szCs w:val="22"/>
+        </w:rPr>
+      </w:pPr>
     </w:p>
     <w:p>
       <w:pPr>
         <w:pStyle w:val="Default"/>
         <w:rPr>
-          <w:rFonts w:ascii="Gisha" w:hAnsi="Gisha" w:cs="Gisha"/>
-          <w:sz w:val="19"/>
-          <w:szCs w:val="19"/>
-        </w:rPr>
-      </w:pPr>
-      <w:r>
-        <w:rPr>
-          <w:rFonts w:ascii="Gisha" w:hAnsi="Gisha" w:cs="Gisha"/>
-          <w:b/>
-          <w:bCs/>
-          <w:sz w:val="19"/>
-          <w:szCs w:val="19"/>
-        </w:rPr>
-        <w:t xml:space="preserve">Operating Systems: </w:t>
-      </w:r>
-      <w:r>
-        <w:rPr>
-          <w:rFonts w:ascii="Gisha" w:hAnsi="Gisha" w:cs="Gisha"/>
-          <w:sz w:val="19"/>
-          <w:szCs w:val="19"/>
-        </w:rPr>
-        <w:t>Windows 8, CentOS 7, or Ubuntu 14.04</w:t>
+          <w:rFonts w:asciiTheme="minorHAnsi" w:hAnsiTheme="minorHAnsi"/>
+          <w:bCs/>
+          <w:u w:val="single" w:color="A6A6A6" w:themeColor="background1" w:themeShade="A6"/>
+        </w:rPr>
+      </w:pPr>
+      <w:r>
+        <w:rPr>
+          <w:rFonts w:asciiTheme="minorHAnsi" w:hAnsiTheme="minorHAnsi"/>
+          <w:bCs/>
+          <w:u w:val="single" w:color="A6A6A6" w:themeColor="background1" w:themeShade="A6"/>
+        </w:rPr>
+        <w:t>EXPERIENCE</w:t>
+      </w:r>
+      <w:r>
+        <w:rPr>
+          <w:rFonts w:asciiTheme="minorHAnsi" w:hAnsiTheme="minorHAnsi"/>
+          <w:bCs/>
+          <w:u w:val="single" w:color="A6A6A6" w:themeColor="background1" w:themeShade="A6"/>
+        </w:rPr>
+        <w:tab/>
+      </w:r>
+      <w:r>
+        <w:rPr>
+          <w:rFonts w:asciiTheme="minorHAnsi" w:hAnsiTheme="minorHAnsi"/>
+          <w:bCs/>
+          <w:u w:val="single" w:color="A6A6A6" w:themeColor="background1" w:themeShade="A6"/>
+        </w:rPr>
+        <w:tab/>
+      </w:r>
+      <w:r>
+        <w:rPr>
+          <w:rFonts w:asciiTheme="minorHAnsi" w:hAnsiTheme="minorHAnsi"/>
+          <w:bCs/>
+          <w:u w:val="single" w:color="A6A6A6" w:themeColor="background1" w:themeShade="A6"/>
+        </w:rPr>
+        <w:tab/>
+      </w:r>
+      <w:r>
+        <w:rPr>
+          <w:rFonts w:asciiTheme="minorHAnsi" w:hAnsiTheme="minorHAnsi"/>
+          <w:bCs/>
+          <w:u w:val="single" w:color="A6A6A6" w:themeColor="background1" w:themeShade="A6"/>
+        </w:rPr>
+        <w:tab/>
+      </w:r>
+      <w:r>
+        <w:rPr>
+          <w:rFonts w:asciiTheme="minorHAnsi" w:hAnsiTheme="minorHAnsi"/>
+          <w:bCs/>
+          <w:u w:val="single" w:color="A6A6A6" w:themeColor="background1" w:themeShade="A6"/>
+        </w:rPr>
+        <w:tab/>
+      </w:r>
+      <w:r>
+        <w:rPr>
+          <w:rFonts w:asciiTheme="minorHAnsi" w:hAnsiTheme="minorHAnsi"/>
+          <w:bCs/>
+          <w:u w:val="single" w:color="A6A6A6" w:themeColor="background1" w:themeShade="A6"/>
+        </w:rPr>
+        <w:tab/>
+      </w:r>
+      <w:r>
+        <w:rPr>
+          <w:rFonts w:asciiTheme="minorHAnsi" w:hAnsiTheme="minorHAnsi"/>
+          <w:bCs/>
+          <w:u w:val="single" w:color="A6A6A6" w:themeColor="background1" w:themeShade="A6"/>
+        </w:rPr>
+        <w:tab/>
+      </w:r>
+      <w:r>
+        <w:rPr>
+          <w:rFonts w:asciiTheme="minorHAnsi" w:hAnsiTheme="minorHAnsi"/>
+          <w:bCs/>
+          <w:u w:val="single" w:color="A6A6A6" w:themeColor="background1" w:themeShade="A6"/>
+        </w:rPr>
+        <w:tab/>
+      </w:r>
+      <w:r>
+        <w:rPr>
+          <w:rFonts w:asciiTheme="minorHAnsi" w:hAnsiTheme="minorHAnsi"/>
+          <w:bCs/>
+          <w:u w:val="single" w:color="A6A6A6" w:themeColor="background1" w:themeShade="A6"/>
+        </w:rPr>
+        <w:tab/>
+      </w:r>
+      <w:r>
+        <w:rPr>
+          <w:rFonts w:asciiTheme="minorHAnsi" w:hAnsiTheme="minorHAnsi"/>
+          <w:bCs/>
+          <w:u w:val="single" w:color="A6A6A6" w:themeColor="background1" w:themeShade="A6"/>
+        </w:rPr>
+        <w:tab/>
+      </w:r>
+      <w:r>
+        <w:rPr>
+          <w:rFonts w:asciiTheme="minorHAnsi" w:hAnsiTheme="minorHAnsi"/>
+          <w:bCs/>
+          <w:u w:val="single" w:color="A6A6A6" w:themeColor="background1" w:themeShade="A6"/>
+        </w:rPr>
+        <w:tab/>
+      </w:r>
+      <w:r>
+        <w:rPr>
+          <w:rFonts w:asciiTheme="minorHAnsi" w:hAnsiTheme="minorHAnsi"/>
+          <w:bCs/>
+          <w:u w:val="single" w:color="A6A6A6" w:themeColor="background1" w:themeShade="A6"/>
+        </w:rPr>
+        <w:tab/>
       </w:r>
     </w:p>
     <w:p>
@@ -738,131 +1443,217 @@
         <w:pStyle w:val="Default"/>
         <w:rPr>
           <w:rFonts w:ascii="Gisha" w:hAnsi="Gisha" w:cs="Gisha"/>
-          <w:sz w:val="19"/>
-          <w:szCs w:val="19"/>
-        </w:rPr>
-      </w:pPr>
-      <w:r>
-        <w:rPr>
-          <w:rFonts w:ascii="Gisha" w:hAnsi="Gisha" w:cs="Gisha"/>
-          <w:sz w:val="19"/>
-          <w:szCs w:val="19"/>
-        </w:rPr>
-        <w:t xml:space="preserve"> </w:t>
+          <w:bCs/>
+          <w:sz w:val="19"/>
+          <w:szCs w:val="19"/>
+        </w:rPr>
+      </w:pPr>
+      <w:r>
+        <w:rPr>
+          <w:rFonts w:ascii="Gisha" w:hAnsi="Gisha" w:cs="Gisha"/>
+          <w:b/>
+          <w:bCs/>
+          <w:sz w:val="19"/>
+          <w:szCs w:val="19"/>
+        </w:rPr>
+        <w:t>Nest</w:t>
+      </w:r>
+      <w:r>
+        <w:rPr>
+          <w:rFonts w:ascii="Gisha" w:hAnsi="Gisha" w:cs="Gisha"/>
+          <w:b/>
+          <w:bCs/>
+          <w:sz w:val="19"/>
+          <w:szCs w:val="19"/>
+        </w:rPr>
+        <w:tab/>
+      </w:r>
+      <w:r>
+        <w:rPr>
+          <w:rFonts w:ascii="Gisha" w:hAnsi="Gisha" w:cs="Gisha"/>
+          <w:b/>
+          <w:bCs/>
+          <w:sz w:val="19"/>
+          <w:szCs w:val="19"/>
+        </w:rPr>
+        <w:tab/>
+      </w:r>
+      <w:r>
+        <w:rPr>
+          <w:rFonts w:ascii="Gisha" w:hAnsi="Gisha" w:cs="Gisha"/>
+          <w:b/>
+          <w:bCs/>
+          <w:sz w:val="19"/>
+          <w:szCs w:val="19"/>
+        </w:rPr>
+        <w:tab/>
+      </w:r>
+      <w:r>
+        <w:rPr>
+          <w:rFonts w:ascii="Gisha" w:hAnsi="Gisha" w:cs="Gisha"/>
+          <w:b/>
+          <w:bCs/>
+          <w:sz w:val="19"/>
+          <w:szCs w:val="19"/>
+        </w:rPr>
+        <w:tab/>
+      </w:r>
+      <w:r>
+        <w:rPr>
+          <w:rFonts w:ascii="Gisha" w:hAnsi="Gisha" w:cs="Gisha"/>
+          <w:b/>
+          <w:bCs/>
+          <w:sz w:val="19"/>
+          <w:szCs w:val="19"/>
+        </w:rPr>
+        <w:tab/>
+      </w:r>
+      <w:r>
+        <w:rPr>
+          <w:rFonts w:ascii="Gisha" w:hAnsi="Gisha" w:cs="Gisha"/>
+          <w:b/>
+          <w:bCs/>
+          <w:sz w:val="19"/>
+          <w:szCs w:val="19"/>
+        </w:rPr>
+        <w:tab/>
+      </w:r>
+      <w:r>
+        <w:rPr>
+          <w:rFonts w:ascii="Gisha" w:hAnsi="Gisha" w:cs="Gisha"/>
+          <w:b/>
+          <w:bCs/>
+          <w:sz w:val="19"/>
+          <w:szCs w:val="19"/>
+        </w:rPr>
+        <w:tab/>
+      </w:r>
+      <w:r>
+        <w:rPr>
+          <w:rFonts w:ascii="Gisha" w:hAnsi="Gisha" w:cs="Gisha"/>
+          <w:b/>
+          <w:bCs/>
+          <w:sz w:val="19"/>
+          <w:szCs w:val="19"/>
+        </w:rPr>
+        <w:tab/>
+      </w:r>
+      <w:r>
+        <w:rPr>
+          <w:rFonts w:ascii="Gisha" w:hAnsi="Gisha" w:cs="Gisha"/>
+          <w:b/>
+          <w:bCs/>
+          <w:sz w:val="19"/>
+          <w:szCs w:val="19"/>
+        </w:rPr>
+        <w:tab/>
+      </w:r>
+      <w:r>
+        <w:rPr>
+          <w:rFonts w:ascii="Gisha" w:hAnsi="Gisha" w:cs="Gisha"/>
+          <w:b/>
+          <w:bCs/>
+          <w:sz w:val="19"/>
+          <w:szCs w:val="19"/>
+        </w:rPr>
+        <w:tab/>
+      </w:r>
+      <w:r>
+        <w:rPr>
+          <w:rFonts w:ascii="Gisha" w:hAnsi="Gisha" w:cs="Gisha"/>
+          <w:b/>
+          <w:bCs/>
+          <w:sz w:val="19"/>
+          <w:szCs w:val="19"/>
+        </w:rPr>
+        <w:tab/>
+        <w:t xml:space="preserve">      </w:t>
+      </w:r>
+      <w:r>
+        <w:rPr>
+          <w:rFonts w:ascii="Gisha" w:hAnsi="Gisha" w:cs="Gisha"/>
+          <w:bCs/>
+          <w:sz w:val="19"/>
+          <w:szCs w:val="19"/>
+        </w:rPr>
+        <w:t>Palo Alto, CA</w:t>
       </w:r>
     </w:p>
     <w:p>
       <w:pPr>
         <w:pStyle w:val="Default"/>
         <w:rPr>
-          <w:rFonts w:asciiTheme="minorHAnsi" w:hAnsiTheme="minorHAnsi"/>
-          <w:bCs/>
-          <w:u w:val="single" w:color="A6A6A6" w:themeColor="background1" w:themeShade="A6"/>
-        </w:rPr>
-      </w:pPr>
-      <w:r>
-        <w:rPr>
-          <w:rFonts w:asciiTheme="minorHAnsi" w:hAnsiTheme="minorHAnsi"/>
-          <w:bCs/>
-          <w:u w:val="single" w:color="A6A6A6" w:themeColor="background1" w:themeShade="A6"/>
-        </w:rPr>
-        <w:t xml:space="preserve">EDUCATION </w:t>
-      </w:r>
-      <w:r>
-        <w:rPr>
-          <w:rFonts w:asciiTheme="minorHAnsi" w:hAnsiTheme="minorHAnsi"/>
-          <w:bCs/>
-          <w:u w:val="single" w:color="A6A6A6" w:themeColor="background1" w:themeShade="A6"/>
-        </w:rPr>
-        <w:tab/>
-      </w:r>
-      <w:r>
-        <w:rPr>
-          <w:rFonts w:asciiTheme="minorHAnsi" w:hAnsiTheme="minorHAnsi"/>
-          <w:bCs/>
-          <w:u w:val="single" w:color="A6A6A6" w:themeColor="background1" w:themeShade="A6"/>
-        </w:rPr>
-        <w:tab/>
-      </w:r>
-      <w:r>
-        <w:rPr>
-          <w:rFonts w:asciiTheme="minorHAnsi" w:hAnsiTheme="minorHAnsi"/>
-          <w:bCs/>
-          <w:u w:val="single" w:color="A6A6A6" w:themeColor="background1" w:themeShade="A6"/>
-        </w:rPr>
-        <w:tab/>
-      </w:r>
-      <w:r>
-        <w:rPr>
-          <w:rFonts w:asciiTheme="minorHAnsi" w:hAnsiTheme="minorHAnsi"/>
-          <w:bCs/>
-          <w:u w:val="single" w:color="A6A6A6" w:themeColor="background1" w:themeShade="A6"/>
-        </w:rPr>
-        <w:tab/>
-      </w:r>
-      <w:r>
-        <w:rPr>
-          <w:rFonts w:asciiTheme="minorHAnsi" w:hAnsiTheme="minorHAnsi"/>
-          <w:bCs/>
-          <w:u w:val="single" w:color="A6A6A6" w:themeColor="background1" w:themeShade="A6"/>
-        </w:rPr>
-        <w:tab/>
-      </w:r>
-      <w:r>
-        <w:rPr>
-          <w:rFonts w:asciiTheme="minorHAnsi" w:hAnsiTheme="minorHAnsi"/>
-          <w:bCs/>
-          <w:u w:val="single" w:color="A6A6A6" w:themeColor="background1" w:themeShade="A6"/>
-        </w:rPr>
-        <w:tab/>
-      </w:r>
-      <w:r>
-        <w:rPr>
-          <w:rFonts w:asciiTheme="minorHAnsi" w:hAnsiTheme="minorHAnsi"/>
-          <w:bCs/>
-          <w:u w:val="single" w:color="A6A6A6" w:themeColor="background1" w:themeShade="A6"/>
-        </w:rPr>
-        <w:tab/>
-      </w:r>
-      <w:r>
-        <w:rPr>
-          <w:rFonts w:asciiTheme="minorHAnsi" w:hAnsiTheme="minorHAnsi"/>
-          <w:bCs/>
-          <w:u w:val="single" w:color="A6A6A6" w:themeColor="background1" w:themeShade="A6"/>
-        </w:rPr>
-        <w:tab/>
-      </w:r>
-      <w:r>
-        <w:rPr>
-          <w:rFonts w:asciiTheme="minorHAnsi" w:hAnsiTheme="minorHAnsi"/>
-          <w:bCs/>
-          <w:u w:val="single" w:color="A6A6A6" w:themeColor="background1" w:themeShade="A6"/>
-        </w:rPr>
-        <w:tab/>
-      </w:r>
-      <w:r>
-        <w:rPr>
-          <w:rFonts w:asciiTheme="minorHAnsi" w:hAnsiTheme="minorHAnsi"/>
-          <w:bCs/>
-          <w:u w:val="single" w:color="A6A6A6" w:themeColor="background1" w:themeShade="A6"/>
-        </w:rPr>
-        <w:tab/>
-      </w:r>
-      <w:r>
-        <w:rPr>
-          <w:rFonts w:asciiTheme="minorHAnsi" w:hAnsiTheme="minorHAnsi"/>
-          <w:bCs/>
-          <w:u w:val="single" w:color="A6A6A6" w:themeColor="background1" w:themeShade="A6"/>
-        </w:rPr>
-        <w:tab/>
-      </w:r>
-      <w:r>
-        <w:rPr>
-          <w:rFonts w:asciiTheme="minorHAnsi" w:hAnsiTheme="minorHAnsi"/>
-          <w:bCs/>
-          <w:u w:val="single" w:color="A6A6A6" w:themeColor="background1" w:themeShade="A6"/>
-        </w:rPr>
-        <w:tab/>
+          <w:rFonts w:ascii="Gisha" w:hAnsi="Gisha" w:cs="Gisha"/>
+          <w:bCs/>
+          <w:sz w:val="19"/>
+          <w:szCs w:val="19"/>
+        </w:rPr>
+      </w:pPr>
+      <w:r>
+        <w:rPr>
+          <w:rFonts w:ascii="Gisha" w:hAnsi="Gisha" w:cs="Gisha"/>
+          <w:bCs/>
+          <w:i/>
+          <w:sz w:val="19"/>
+          <w:szCs w:val="19"/>
+        </w:rPr>
+        <w:t>Software Engineer Intern</w:t>
+      </w:r>
+      <w:r>
+        <w:rPr>
+          <w:rFonts w:ascii="Gisha" w:hAnsi="Gisha" w:cs="Gisha"/>
+          <w:bCs/>
+          <w:i/>
+          <w:sz w:val="19"/>
+          <w:szCs w:val="19"/>
+        </w:rPr>
+        <w:t>, Build Engineering Team</w:t>
+      </w:r>
+      <w:r>
+        <w:rPr>
+          <w:rFonts w:ascii="Gisha" w:hAnsi="Gisha" w:cs="Gisha"/>
+          <w:bCs/>
+          <w:sz w:val="19"/>
+          <w:szCs w:val="19"/>
+        </w:rPr>
+        <w:tab/>
+      </w:r>
+      <w:r>
+        <w:rPr>
+          <w:rFonts w:ascii="Gisha" w:hAnsi="Gisha" w:cs="Gisha"/>
+          <w:bCs/>
+          <w:sz w:val="19"/>
+          <w:szCs w:val="19"/>
+        </w:rPr>
+        <w:tab/>
+      </w:r>
+      <w:r>
+        <w:rPr>
+          <w:rFonts w:ascii="Gisha" w:hAnsi="Gisha" w:cs="Gisha"/>
+          <w:bCs/>
+          <w:sz w:val="19"/>
+          <w:szCs w:val="19"/>
+        </w:rPr>
+        <w:tab/>
+      </w:r>
+      <w:r>
+        <w:rPr>
+          <w:rFonts w:ascii="Gisha" w:hAnsi="Gisha" w:cs="Gisha"/>
+          <w:bCs/>
+          <w:sz w:val="19"/>
+          <w:szCs w:val="19"/>
+        </w:rPr>
+        <w:tab/>
+      </w:r>
+      <w:r>
+        <w:rPr>
+          <w:rFonts w:ascii="Gisha" w:hAnsi="Gisha" w:cs="Gisha"/>
+          <w:bCs/>
+          <w:sz w:val="19"/>
+          <w:szCs w:val="19"/>
+        </w:rPr>
+        <w:tab/>
+        <w:t xml:space="preserve">          May 2015 - Present</w:t>
       </w:r>
     </w:p>
     <w:p>
@@ -876,106 +1667,136 @@
           <w:szCs w:val="19"/>
         </w:rPr>
       </w:pPr>
-      <w:r>
-        <w:rPr>
-          <w:rFonts w:ascii="Gisha" w:hAnsi="Gisha" w:cs="Gisha"/>
-          <w:b/>
-          <w:bCs/>
-          <w:sz w:val="19"/>
-          <w:szCs w:val="19"/>
-        </w:rPr>
-        <w:t xml:space="preserve">Boston University - (Boston, MA) </w:t>
-      </w:r>
     </w:p>
     <w:p>
       <w:pPr>
         <w:pStyle w:val="Default"/>
         <w:rPr>
           <w:rFonts w:ascii="Gisha" w:hAnsi="Gisha" w:cs="Gisha"/>
-          <w:sz w:val="19"/>
-          <w:szCs w:val="19"/>
-        </w:rPr>
-      </w:pPr>
-      <w:r>
-        <w:rPr>
-          <w:rFonts w:ascii="Gisha" w:hAnsi="Gisha" w:cs="Gisha"/>
-          <w:sz w:val="19"/>
-          <w:szCs w:val="19"/>
-        </w:rPr>
-        <w:t xml:space="preserve">B.A. in Computer Science </w:t>
-      </w:r>
-      <w:r>
-        <w:rPr>
-          <w:rFonts w:ascii="Gisha" w:hAnsi="Gisha" w:cs="Gisha"/>
-          <w:sz w:val="19"/>
-          <w:szCs w:val="19"/>
-        </w:rPr>
-        <w:tab/>
-      </w:r>
-      <w:r>
-        <w:rPr>
-          <w:rFonts w:ascii="Gisha" w:hAnsi="Gisha" w:cs="Gisha"/>
-          <w:sz w:val="19"/>
-          <w:szCs w:val="19"/>
-        </w:rPr>
-        <w:tab/>
-      </w:r>
-      <w:r>
-        <w:rPr>
-          <w:rFonts w:ascii="Gisha" w:hAnsi="Gisha" w:cs="Gisha"/>
-          <w:sz w:val="19"/>
-          <w:szCs w:val="19"/>
-        </w:rPr>
-        <w:tab/>
-      </w:r>
-      <w:r>
-        <w:rPr>
-          <w:rFonts w:ascii="Gisha" w:hAnsi="Gisha" w:cs="Gisha"/>
-          <w:sz w:val="19"/>
-          <w:szCs w:val="19"/>
-        </w:rPr>
-        <w:tab/>
-      </w:r>
-      <w:r>
-        <w:rPr>
-          <w:rFonts w:ascii="Gisha" w:hAnsi="Gisha" w:cs="Gisha"/>
-          <w:sz w:val="19"/>
-          <w:szCs w:val="19"/>
-        </w:rPr>
-        <w:tab/>
-      </w:r>
-      <w:r>
-        <w:rPr>
-          <w:rFonts w:ascii="Gisha" w:hAnsi="Gisha" w:cs="Gisha"/>
-          <w:sz w:val="19"/>
-          <w:szCs w:val="19"/>
-        </w:rPr>
-        <w:tab/>
-      </w:r>
-      <w:r>
-        <w:rPr>
-          <w:rFonts w:ascii="Gisha" w:hAnsi="Gisha" w:cs="Gisha"/>
-          <w:sz w:val="19"/>
-          <w:szCs w:val="19"/>
-        </w:rPr>
-        <w:tab/>
-      </w:r>
-      <w:r>
-        <w:rPr>
-          <w:rFonts w:ascii="Gisha" w:hAnsi="Gisha" w:cs="Gisha"/>
-          <w:sz w:val="19"/>
-          <w:szCs w:val="19"/>
-        </w:rPr>
-        <w:tab/>
-      </w:r>
-      <w:r>
-        <w:rPr>
-          <w:rFonts w:ascii="Gisha" w:hAnsi="Gisha" w:cs="Gisha"/>
-          <w:sz w:val="19"/>
-          <w:szCs w:val="19"/>
-        </w:rPr>
-        <w:tab/>
-        <w:t xml:space="preserve">            May 2016 </w:t>
+          <w:b/>
+          <w:bCs/>
+          <w:sz w:val="19"/>
+          <w:szCs w:val="19"/>
+        </w:rPr>
+      </w:pPr>
+      <w:r>
+        <w:rPr>
+          <w:rFonts w:ascii="Gisha" w:hAnsi="Gisha" w:cs="Gisha"/>
+          <w:b/>
+          <w:bCs/>
+          <w:sz w:val="19"/>
+          <w:szCs w:val="19"/>
+        </w:rPr>
+        <w:t>Massachusetts Open Clou</w:t>
+      </w:r>
+      <w:r>
+        <w:rPr>
+          <w:rFonts w:ascii="Gisha" w:hAnsi="Gisha" w:cs="Gisha"/>
+          <w:b/>
+          <w:bCs/>
+          <w:sz w:val="19"/>
+          <w:szCs w:val="19"/>
+        </w:rPr>
+        <w:t>d</w:t>
+      </w:r>
+      <w:r>
+        <w:rPr>
+          <w:rFonts w:ascii="Gisha" w:hAnsi="Gisha" w:cs="Gisha"/>
+          <w:b/>
+          <w:bCs/>
+          <w:sz w:val="19"/>
+          <w:szCs w:val="19"/>
+        </w:rPr>
+        <w:t xml:space="preserve"> </w:t>
+      </w:r>
+      <w:r>
+        <w:rPr>
+          <w:rFonts w:ascii="Gisha" w:hAnsi="Gisha" w:cs="Gisha"/>
+          <w:b/>
+          <w:bCs/>
+          <w:sz w:val="19"/>
+          <w:szCs w:val="19"/>
+        </w:rPr>
+        <w:tab/>
+      </w:r>
+      <w:r>
+        <w:rPr>
+          <w:rFonts w:ascii="Gisha" w:hAnsi="Gisha" w:cs="Gisha"/>
+          <w:b/>
+          <w:bCs/>
+          <w:sz w:val="19"/>
+          <w:szCs w:val="19"/>
+        </w:rPr>
+        <w:tab/>
+      </w:r>
+      <w:r>
+        <w:rPr>
+          <w:rFonts w:ascii="Gisha" w:hAnsi="Gisha" w:cs="Gisha"/>
+          <w:b/>
+          <w:bCs/>
+          <w:sz w:val="19"/>
+          <w:szCs w:val="19"/>
+        </w:rPr>
+        <w:tab/>
+      </w:r>
+      <w:r>
+        <w:rPr>
+          <w:rFonts w:ascii="Gisha" w:hAnsi="Gisha" w:cs="Gisha"/>
+          <w:b/>
+          <w:bCs/>
+          <w:sz w:val="19"/>
+          <w:szCs w:val="19"/>
+        </w:rPr>
+        <w:tab/>
+      </w:r>
+      <w:r>
+        <w:rPr>
+          <w:rFonts w:ascii="Gisha" w:hAnsi="Gisha" w:cs="Gisha"/>
+          <w:b/>
+          <w:bCs/>
+          <w:sz w:val="19"/>
+          <w:szCs w:val="19"/>
+        </w:rPr>
+        <w:tab/>
+      </w:r>
+      <w:r>
+        <w:rPr>
+          <w:rFonts w:ascii="Gisha" w:hAnsi="Gisha" w:cs="Gisha"/>
+          <w:b/>
+          <w:bCs/>
+          <w:sz w:val="19"/>
+          <w:szCs w:val="19"/>
+        </w:rPr>
+        <w:tab/>
+      </w:r>
+      <w:r>
+        <w:rPr>
+          <w:rFonts w:ascii="Gisha" w:hAnsi="Gisha" w:cs="Gisha"/>
+          <w:b/>
+          <w:bCs/>
+          <w:sz w:val="19"/>
+          <w:szCs w:val="19"/>
+        </w:rPr>
+        <w:tab/>
+      </w:r>
+      <w:r>
+        <w:rPr>
+          <w:rFonts w:ascii="Gisha" w:hAnsi="Gisha" w:cs="Gisha"/>
+          <w:b/>
+          <w:bCs/>
+          <w:sz w:val="19"/>
+          <w:szCs w:val="19"/>
+        </w:rPr>
+        <w:tab/>
+      </w:r>
+      <w:r>
+        <w:rPr>
+          <w:rFonts w:ascii="Gisha" w:hAnsi="Gisha" w:cs="Gisha"/>
+          <w:bCs/>
+          <w:sz w:val="19"/>
+          <w:szCs w:val="19"/>
+        </w:rPr>
+        <w:t xml:space="preserve">        Boston, MA</w:t>
       </w:r>
     </w:p>
     <w:p>
@@ -990,38 +1811,244 @@
       <w:r>
         <w:rPr>
           <w:rFonts w:ascii="Gisha" w:hAnsi="Gisha" w:cs="Gisha"/>
-          <w:sz w:val="19"/>
-          <w:szCs w:val="19"/>
-        </w:rPr>
-        <w:t xml:space="preserve">Gates Millennium Scholar and Yawkey Scholar </w:t>
+          <w:i/>
+          <w:sz w:val="19"/>
+          <w:szCs w:val="19"/>
+        </w:rPr>
+        <w:t>Intern</w:t>
+      </w:r>
+      <w:r>
+        <w:rPr>
+          <w:rFonts w:ascii="Gisha" w:hAnsi="Gisha" w:cs="Gisha"/>
+          <w:sz w:val="19"/>
+          <w:szCs w:val="19"/>
+        </w:rPr>
+        <w:tab/>
+      </w:r>
+      <w:r>
+        <w:rPr>
+          <w:rFonts w:ascii="Gisha" w:hAnsi="Gisha" w:cs="Gisha"/>
+          <w:sz w:val="19"/>
+          <w:szCs w:val="19"/>
+        </w:rPr>
+        <w:tab/>
+      </w:r>
+      <w:r>
+        <w:rPr>
+          <w:rFonts w:ascii="Gisha" w:hAnsi="Gisha" w:cs="Gisha"/>
+          <w:sz w:val="19"/>
+          <w:szCs w:val="19"/>
+        </w:rPr>
+        <w:tab/>
+      </w:r>
+      <w:r>
+        <w:rPr>
+          <w:rFonts w:ascii="Gisha" w:hAnsi="Gisha" w:cs="Gisha"/>
+          <w:sz w:val="19"/>
+          <w:szCs w:val="19"/>
+        </w:rPr>
+        <w:tab/>
+      </w:r>
+      <w:r>
+        <w:rPr>
+          <w:rFonts w:ascii="Gisha" w:hAnsi="Gisha" w:cs="Gisha"/>
+          <w:sz w:val="19"/>
+          <w:szCs w:val="19"/>
+        </w:rPr>
+        <w:tab/>
+      </w:r>
+      <w:r>
+        <w:rPr>
+          <w:rFonts w:ascii="Gisha" w:hAnsi="Gisha" w:cs="Gisha"/>
+          <w:sz w:val="19"/>
+          <w:szCs w:val="19"/>
+        </w:rPr>
+        <w:tab/>
+      </w:r>
+      <w:r>
+        <w:rPr>
+          <w:rFonts w:ascii="Gisha" w:hAnsi="Gisha" w:cs="Gisha"/>
+          <w:sz w:val="19"/>
+          <w:szCs w:val="19"/>
+        </w:rPr>
+        <w:tab/>
+        <w:t xml:space="preserve">            </w:t>
+      </w:r>
+      <w:r>
+        <w:rPr>
+          <w:rFonts w:ascii="Gisha" w:hAnsi="Gisha" w:cs="Gisha"/>
+          <w:sz w:val="19"/>
+          <w:szCs w:val="19"/>
+        </w:rPr>
+        <w:tab/>
+      </w:r>
+      <w:r>
+        <w:rPr>
+          <w:rFonts w:ascii="Gisha" w:hAnsi="Gisha" w:cs="Gisha"/>
+          <w:sz w:val="19"/>
+          <w:szCs w:val="19"/>
+        </w:rPr>
+        <w:tab/>
+        <w:t xml:space="preserve">    </w:t>
+      </w:r>
+      <w:r>
+        <w:rPr>
+          <w:rFonts w:ascii="Gisha" w:hAnsi="Gisha" w:cs="Gisha"/>
+          <w:sz w:val="19"/>
+          <w:szCs w:val="19"/>
+        </w:rPr>
+        <w:t xml:space="preserve">   </w:t>
+      </w:r>
+      <w:r>
+        <w:rPr>
+          <w:rFonts w:ascii="Gisha" w:hAnsi="Gisha" w:cs="Gisha"/>
+          <w:sz w:val="19"/>
+          <w:szCs w:val="19"/>
+        </w:rPr>
+        <w:tab/>
+        <w:t xml:space="preserve">       </w:t>
+      </w:r>
+      <w:r>
+        <w:rPr>
+          <w:rFonts w:ascii="Gisha" w:hAnsi="Gisha" w:cs="Gisha"/>
+          <w:sz w:val="19"/>
+          <w:szCs w:val="19"/>
+        </w:rPr>
+        <w:t>Jan. 2015</w:t>
+      </w:r>
+      <w:r>
+        <w:rPr>
+          <w:rFonts w:ascii="Gisha" w:hAnsi="Gisha" w:cs="Gisha"/>
+          <w:sz w:val="19"/>
+          <w:szCs w:val="19"/>
+        </w:rPr>
+        <w:t xml:space="preserve"> </w:t>
+      </w:r>
+      <w:r>
+        <w:rPr>
+          <w:rFonts w:ascii="Gisha" w:hAnsi="Gisha" w:cs="Gisha"/>
+          <w:sz w:val="19"/>
+          <w:szCs w:val="19"/>
+        </w:rPr>
+        <w:t>– May 2015</w:t>
       </w:r>
     </w:p>
     <w:p>
       <w:pPr>
         <w:pStyle w:val="Default"/>
-        <w:rPr>
-          <w:rFonts w:ascii="Gisha" w:hAnsi="Gisha" w:cs="Gisha"/>
-          <w:sz w:val="19"/>
-          <w:szCs w:val="19"/>
-        </w:rPr>
-      </w:pPr>
-      <w:r>
-        <w:rPr>
-          <w:rFonts w:ascii="Gisha" w:hAnsi="Gisha" w:cs="Gisha"/>
-          <w:sz w:val="19"/>
-          <w:szCs w:val="19"/>
-        </w:rPr>
-        <w:t xml:space="preserve">Coursework: Intro to Algorithms, Network Security, Software Systems, Computer Languages </w:t>
+        <w:numPr>
+          <w:ilvl w:val="0"/>
+          <w:numId w:val="4"/>
+        </w:numPr>
+        <w:ind w:left="360"/>
+        <w:rPr>
+          <w:rFonts w:ascii="Gisha" w:hAnsi="Gisha" w:cs="Gisha"/>
+          <w:sz w:val="19"/>
+          <w:szCs w:val="19"/>
+        </w:rPr>
+      </w:pPr>
+      <w:r>
+        <w:rPr>
+          <w:rFonts w:ascii="Gisha" w:hAnsi="Gisha" w:cs="Gisha"/>
+          <w:sz w:val="19"/>
+          <w:szCs w:val="19"/>
+        </w:rPr>
+        <w:t xml:space="preserve">Developed </w:t>
+      </w:r>
+      <w:proofErr w:type="spellStart"/>
+      <w:r>
+        <w:rPr>
+          <w:rFonts w:ascii="Gisha" w:hAnsi="Gisha" w:cs="Gisha"/>
+          <w:sz w:val="19"/>
+          <w:szCs w:val="19"/>
+        </w:rPr>
+        <w:t>Puppetized</w:t>
+      </w:r>
+      <w:proofErr w:type="spellEnd"/>
+      <w:r>
+        <w:rPr>
+          <w:rFonts w:ascii="Gisha" w:hAnsi="Gisha" w:cs="Gisha"/>
+          <w:sz w:val="19"/>
+          <w:szCs w:val="19"/>
+        </w:rPr>
+        <w:t xml:space="preserve"> </w:t>
+      </w:r>
+      <w:proofErr w:type="spellStart"/>
+      <w:r>
+        <w:rPr>
+          <w:rFonts w:ascii="Gisha" w:hAnsi="Gisha" w:cs="Gisha"/>
+          <w:sz w:val="19"/>
+          <w:szCs w:val="19"/>
+        </w:rPr>
+        <w:t>Sensu</w:t>
+      </w:r>
+      <w:proofErr w:type="spellEnd"/>
+      <w:r>
+        <w:rPr>
+          <w:rFonts w:ascii="Gisha" w:hAnsi="Gisha" w:cs="Gisha"/>
+          <w:sz w:val="19"/>
+          <w:szCs w:val="19"/>
+        </w:rPr>
+        <w:t xml:space="preserve"> monitor</w:t>
+      </w:r>
+      <w:r>
+        <w:rPr>
+          <w:rFonts w:ascii="Gisha" w:hAnsi="Gisha" w:cs="Gisha"/>
+          <w:sz w:val="19"/>
+          <w:szCs w:val="19"/>
+        </w:rPr>
+        <w:t>ing that measures</w:t>
+      </w:r>
+      <w:r>
+        <w:rPr>
+          <w:rFonts w:ascii="Gisha" w:hAnsi="Gisha" w:cs="Gisha"/>
+          <w:sz w:val="19"/>
+          <w:szCs w:val="19"/>
+        </w:rPr>
+        <w:t xml:space="preserve"> system metric</w:t>
+      </w:r>
+      <w:r>
+        <w:rPr>
+          <w:rFonts w:ascii="Gisha" w:hAnsi="Gisha" w:cs="Gisha"/>
+          <w:sz w:val="19"/>
+          <w:szCs w:val="19"/>
+        </w:rPr>
+        <w:t>s</w:t>
+      </w:r>
+      <w:r>
+        <w:rPr>
+          <w:rFonts w:ascii="Gisha" w:hAnsi="Gisha" w:cs="Gisha"/>
+          <w:sz w:val="19"/>
+          <w:szCs w:val="19"/>
+        </w:rPr>
+        <w:t xml:space="preserve"> and </w:t>
+      </w:r>
+      <w:proofErr w:type="spellStart"/>
+      <w:r>
+        <w:rPr>
+          <w:rFonts w:ascii="Gisha" w:hAnsi="Gisha" w:cs="Gisha"/>
+          <w:sz w:val="19"/>
+          <w:szCs w:val="19"/>
+        </w:rPr>
+        <w:t>OpenStack</w:t>
+      </w:r>
+      <w:proofErr w:type="spellEnd"/>
+      <w:r>
+        <w:rPr>
+          <w:rFonts w:ascii="Gisha" w:hAnsi="Gisha" w:cs="Gisha"/>
+          <w:sz w:val="19"/>
+          <w:szCs w:val="19"/>
+        </w:rPr>
+        <w:t xml:space="preserve"> services.</w:t>
       </w:r>
     </w:p>
     <w:p>
       <w:pPr>
         <w:pStyle w:val="Default"/>
         <w:rPr>
-          <w:b/>
-          <w:bCs/>
-          <w:sz w:val="22"/>
-          <w:szCs w:val="22"/>
+          <w:rFonts w:ascii="Gisha" w:hAnsi="Gisha" w:cs="Gisha"/>
+          <w:sz w:val="19"/>
+          <w:szCs w:val="19"/>
         </w:rPr>
       </w:pPr>
     </w:p>
@@ -1029,106 +2056,152 @@
       <w:pPr>
         <w:pStyle w:val="Default"/>
         <w:rPr>
-          <w:rFonts w:asciiTheme="minorHAnsi" w:hAnsiTheme="minorHAnsi"/>
-          <w:bCs/>
-          <w:u w:val="single" w:color="A6A6A6" w:themeColor="background1" w:themeShade="A6"/>
-        </w:rPr>
-      </w:pPr>
-      <w:r>
-        <w:rPr>
-          <w:rFonts w:asciiTheme="minorHAnsi" w:hAnsiTheme="minorHAnsi"/>
-          <w:bCs/>
-          <w:u w:val="single" w:color="A6A6A6" w:themeColor="background1" w:themeShade="A6"/>
-        </w:rPr>
-        <w:t>WORK EXPERIENCE</w:t>
-      </w:r>
-      <w:r>
-        <w:rPr>
-          <w:rFonts w:asciiTheme="minorHAnsi" w:hAnsiTheme="minorHAnsi"/>
-          <w:bCs/>
-          <w:u w:val="single" w:color="A6A6A6" w:themeColor="background1" w:themeShade="A6"/>
-        </w:rPr>
-        <w:tab/>
-      </w:r>
-      <w:r>
-        <w:rPr>
-          <w:rFonts w:asciiTheme="minorHAnsi" w:hAnsiTheme="minorHAnsi"/>
-          <w:bCs/>
-          <w:u w:val="single" w:color="A6A6A6" w:themeColor="background1" w:themeShade="A6"/>
-        </w:rPr>
-        <w:tab/>
-      </w:r>
-      <w:r>
-        <w:rPr>
-          <w:rFonts w:asciiTheme="minorHAnsi" w:hAnsiTheme="minorHAnsi"/>
-          <w:bCs/>
-          <w:u w:val="single" w:color="A6A6A6" w:themeColor="background1" w:themeShade="A6"/>
-        </w:rPr>
-        <w:tab/>
-      </w:r>
-      <w:r>
-        <w:rPr>
-          <w:rFonts w:asciiTheme="minorHAnsi" w:hAnsiTheme="minorHAnsi"/>
-          <w:bCs/>
-          <w:u w:val="single" w:color="A6A6A6" w:themeColor="background1" w:themeShade="A6"/>
-        </w:rPr>
-        <w:tab/>
-      </w:r>
-      <w:r>
-        <w:rPr>
-          <w:rFonts w:asciiTheme="minorHAnsi" w:hAnsiTheme="minorHAnsi"/>
-          <w:bCs/>
-          <w:u w:val="single" w:color="A6A6A6" w:themeColor="background1" w:themeShade="A6"/>
-        </w:rPr>
-        <w:tab/>
-      </w:r>
-      <w:r>
-        <w:rPr>
-          <w:rFonts w:asciiTheme="minorHAnsi" w:hAnsiTheme="minorHAnsi"/>
-          <w:bCs/>
-          <w:u w:val="single" w:color="A6A6A6" w:themeColor="background1" w:themeShade="A6"/>
-        </w:rPr>
-        <w:tab/>
-      </w:r>
-      <w:r>
-        <w:rPr>
-          <w:rFonts w:asciiTheme="minorHAnsi" w:hAnsiTheme="minorHAnsi"/>
-          <w:bCs/>
-          <w:u w:val="single" w:color="A6A6A6" w:themeColor="background1" w:themeShade="A6"/>
-        </w:rPr>
-        <w:tab/>
-      </w:r>
-      <w:r>
-        <w:rPr>
-          <w:rFonts w:asciiTheme="minorHAnsi" w:hAnsiTheme="minorHAnsi"/>
-          <w:bCs/>
-          <w:u w:val="single" w:color="A6A6A6" w:themeColor="background1" w:themeShade="A6"/>
-        </w:rPr>
-        <w:tab/>
-      </w:r>
-      <w:r>
-        <w:rPr>
-          <w:rFonts w:asciiTheme="minorHAnsi" w:hAnsiTheme="minorHAnsi"/>
-          <w:bCs/>
-          <w:u w:val="single" w:color="A6A6A6" w:themeColor="background1" w:themeShade="A6"/>
-        </w:rPr>
-        <w:tab/>
-      </w:r>
-      <w:r>
-        <w:rPr>
-          <w:rFonts w:asciiTheme="minorHAnsi" w:hAnsiTheme="minorHAnsi"/>
-          <w:bCs/>
-          <w:u w:val="single" w:color="A6A6A6" w:themeColor="background1" w:themeShade="A6"/>
-        </w:rPr>
-        <w:tab/>
-      </w:r>
-      <w:r>
-        <w:rPr>
-          <w:rFonts w:asciiTheme="minorHAnsi" w:hAnsiTheme="minorHAnsi"/>
-          <w:bCs/>
-          <w:u w:val="single" w:color="A6A6A6" w:themeColor="background1" w:themeShade="A6"/>
-        </w:rPr>
-        <w:tab/>
+          <w:rFonts w:ascii="Gisha" w:hAnsi="Gisha" w:cs="Gisha"/>
+          <w:b/>
+          <w:bCs/>
+          <w:sz w:val="19"/>
+          <w:szCs w:val="19"/>
+        </w:rPr>
+      </w:pPr>
+      <w:r>
+        <w:rPr>
+          <w:rFonts w:ascii="Gisha" w:hAnsi="Gisha" w:cs="Gisha"/>
+          <w:b/>
+          <w:bCs/>
+          <w:sz w:val="19"/>
+          <w:szCs w:val="19"/>
+        </w:rPr>
+        <w:t xml:space="preserve">Intuit </w:t>
+      </w:r>
+      <w:r>
+        <w:rPr>
+          <w:rFonts w:ascii="Gisha" w:hAnsi="Gisha" w:cs="Gisha"/>
+          <w:b/>
+          <w:bCs/>
+          <w:sz w:val="19"/>
+          <w:szCs w:val="19"/>
+        </w:rPr>
+        <w:tab/>
+      </w:r>
+      <w:r>
+        <w:rPr>
+          <w:rFonts w:ascii="Gisha" w:hAnsi="Gisha" w:cs="Gisha"/>
+          <w:b/>
+          <w:bCs/>
+          <w:sz w:val="19"/>
+          <w:szCs w:val="19"/>
+        </w:rPr>
+        <w:tab/>
+      </w:r>
+      <w:r>
+        <w:rPr>
+          <w:rFonts w:ascii="Gisha" w:hAnsi="Gisha" w:cs="Gisha"/>
+          <w:b/>
+          <w:bCs/>
+          <w:sz w:val="19"/>
+          <w:szCs w:val="19"/>
+        </w:rPr>
+        <w:tab/>
+      </w:r>
+      <w:r>
+        <w:rPr>
+          <w:rFonts w:ascii="Gisha" w:hAnsi="Gisha" w:cs="Gisha"/>
+          <w:b/>
+          <w:bCs/>
+          <w:sz w:val="19"/>
+          <w:szCs w:val="19"/>
+        </w:rPr>
+        <w:tab/>
+      </w:r>
+      <w:r>
+        <w:rPr>
+          <w:rFonts w:ascii="Gisha" w:hAnsi="Gisha" w:cs="Gisha"/>
+          <w:b/>
+          <w:bCs/>
+          <w:sz w:val="19"/>
+          <w:szCs w:val="19"/>
+        </w:rPr>
+        <w:tab/>
+      </w:r>
+      <w:r>
+        <w:rPr>
+          <w:rFonts w:ascii="Gisha" w:hAnsi="Gisha" w:cs="Gisha"/>
+          <w:b/>
+          <w:bCs/>
+          <w:sz w:val="19"/>
+          <w:szCs w:val="19"/>
+        </w:rPr>
+        <w:tab/>
+      </w:r>
+      <w:r>
+        <w:rPr>
+          <w:rFonts w:ascii="Gisha" w:hAnsi="Gisha" w:cs="Gisha"/>
+          <w:b/>
+          <w:bCs/>
+          <w:sz w:val="19"/>
+          <w:szCs w:val="19"/>
+        </w:rPr>
+        <w:tab/>
+      </w:r>
+      <w:r>
+        <w:rPr>
+          <w:rFonts w:ascii="Gisha" w:hAnsi="Gisha" w:cs="Gisha"/>
+          <w:b/>
+          <w:bCs/>
+          <w:sz w:val="19"/>
+          <w:szCs w:val="19"/>
+        </w:rPr>
+        <w:tab/>
+      </w:r>
+      <w:r>
+        <w:rPr>
+          <w:rFonts w:ascii="Gisha" w:hAnsi="Gisha" w:cs="Gisha"/>
+          <w:b/>
+          <w:bCs/>
+          <w:sz w:val="19"/>
+          <w:szCs w:val="19"/>
+        </w:rPr>
+        <w:tab/>
+      </w:r>
+      <w:r>
+        <w:rPr>
+          <w:rFonts w:ascii="Gisha" w:hAnsi="Gisha" w:cs="Gisha"/>
+          <w:b/>
+          <w:bCs/>
+          <w:sz w:val="19"/>
+          <w:szCs w:val="19"/>
+        </w:rPr>
+        <w:tab/>
+      </w:r>
+      <w:r>
+        <w:rPr>
+          <w:rFonts w:ascii="Gisha" w:hAnsi="Gisha" w:cs="Gisha"/>
+          <w:b/>
+          <w:bCs/>
+          <w:sz w:val="19"/>
+          <w:szCs w:val="19"/>
+        </w:rPr>
+        <w:tab/>
+        <w:t xml:space="preserve">  </w:t>
+      </w:r>
+      <w:r>
+        <w:rPr>
+          <w:rFonts w:ascii="Gisha" w:hAnsi="Gisha" w:cs="Gisha"/>
+          <w:bCs/>
+          <w:sz w:val="19"/>
+          <w:szCs w:val="19"/>
+        </w:rPr>
+        <w:t>Cambridge, MA</w:t>
+      </w:r>
+      <w:r>
+        <w:rPr>
+          <w:rFonts w:ascii="Gisha" w:hAnsi="Gisha" w:cs="Gisha"/>
+          <w:b/>
+          <w:bCs/>
+          <w:sz w:val="19"/>
+          <w:szCs w:val="19"/>
+        </w:rPr>
+        <w:t xml:space="preserve"> </w:t>
       </w:r>
     </w:p>
     <w:p>
@@ -1145,218 +2218,84 @@
       <w:r>
         <w:rPr>
           <w:rFonts w:ascii="Gisha" w:hAnsi="Gisha" w:cs="Gisha"/>
-          <w:b/>
-          <w:bCs/>
-          <w:sz w:val="19"/>
-          <w:szCs w:val="19"/>
-        </w:rPr>
-        <w:t>Massachusetts Open Cloud – (Boston, MA)</w:t>
-      </w:r>
-    </w:p>
-    <w:p>
-      <w:pPr>
-        <w:pStyle w:val="Default"/>
-        <w:rPr>
-          <w:rFonts w:ascii="Gisha" w:hAnsi="Gisha" w:cs="Gisha"/>
-          <w:sz w:val="19"/>
-          <w:szCs w:val="19"/>
-        </w:rPr>
-      </w:pPr>
-      <w:r>
-        <w:rPr>
-          <w:rFonts w:ascii="Gisha" w:hAnsi="Gisha" w:cs="Gisha"/>
-          <w:sz w:val="19"/>
-          <w:szCs w:val="19"/>
-        </w:rPr>
-        <w:t>Research Intern</w:t>
-      </w:r>
-      <w:r>
-        <w:rPr>
-          <w:rFonts w:ascii="Gisha" w:hAnsi="Gisha" w:cs="Gisha"/>
-          <w:sz w:val="19"/>
-          <w:szCs w:val="19"/>
-        </w:rPr>
-        <w:tab/>
-      </w:r>
-      <w:r>
-        <w:rPr>
-          <w:rFonts w:ascii="Gisha" w:hAnsi="Gisha" w:cs="Gisha"/>
-          <w:sz w:val="19"/>
-          <w:szCs w:val="19"/>
-        </w:rPr>
-        <w:tab/>
-      </w:r>
-      <w:r>
-        <w:rPr>
-          <w:rFonts w:ascii="Gisha" w:hAnsi="Gisha" w:cs="Gisha"/>
-          <w:sz w:val="19"/>
-          <w:szCs w:val="19"/>
-        </w:rPr>
-        <w:tab/>
-      </w:r>
-      <w:r>
-        <w:rPr>
-          <w:rFonts w:ascii="Gisha" w:hAnsi="Gisha" w:cs="Gisha"/>
-          <w:sz w:val="19"/>
-          <w:szCs w:val="19"/>
-        </w:rPr>
-        <w:tab/>
-      </w:r>
-      <w:r>
-        <w:rPr>
-          <w:rFonts w:ascii="Gisha" w:hAnsi="Gisha" w:cs="Gisha"/>
-          <w:sz w:val="19"/>
-          <w:szCs w:val="19"/>
-        </w:rPr>
-        <w:tab/>
-      </w:r>
-      <w:r>
-        <w:rPr>
-          <w:rFonts w:ascii="Gisha" w:hAnsi="Gisha" w:cs="Gisha"/>
-          <w:sz w:val="19"/>
-          <w:szCs w:val="19"/>
-        </w:rPr>
-        <w:tab/>
-      </w:r>
-      <w:r>
-        <w:rPr>
-          <w:rFonts w:ascii="Gisha" w:hAnsi="Gisha" w:cs="Gisha"/>
-          <w:sz w:val="19"/>
-          <w:szCs w:val="19"/>
-        </w:rPr>
-        <w:tab/>
-        <w:t xml:space="preserve">            </w:t>
-      </w:r>
-      <w:r>
-        <w:rPr>
-          <w:rFonts w:ascii="Gisha" w:hAnsi="Gisha" w:cs="Gisha"/>
-          <w:sz w:val="19"/>
-          <w:szCs w:val="19"/>
-        </w:rPr>
-        <w:tab/>
-      </w:r>
-      <w:r>
-        <w:rPr>
-          <w:rFonts w:ascii="Gisha" w:hAnsi="Gisha" w:cs="Gisha"/>
-          <w:sz w:val="19"/>
-          <w:szCs w:val="19"/>
-        </w:rPr>
-        <w:tab/>
-        <w:t xml:space="preserve">    </w:t>
-      </w:r>
-      <w:r>
-        <w:rPr>
-          <w:rFonts w:ascii="Gisha" w:hAnsi="Gisha" w:cs="Gisha"/>
-          <w:sz w:val="19"/>
-          <w:szCs w:val="19"/>
-        </w:rPr>
-        <w:t xml:space="preserve">       Jan. 2015</w:t>
-      </w:r>
-      <w:r>
-        <w:rPr>
-          <w:rFonts w:ascii="Gisha" w:hAnsi="Gisha" w:cs="Gisha"/>
-          <w:sz w:val="19"/>
-          <w:szCs w:val="19"/>
-        </w:rPr>
-        <w:t xml:space="preserve"> - P</w:t>
-      </w:r>
-      <w:r>
-        <w:rPr>
-          <w:rFonts w:ascii="Gisha" w:hAnsi="Gisha" w:cs="Gisha"/>
-          <w:sz w:val="19"/>
-          <w:szCs w:val="19"/>
-        </w:rPr>
-        <w:t>resent</w:t>
-      </w:r>
-    </w:p>
-    <w:p>
-      <w:pPr>
-        <w:pStyle w:val="Default"/>
-        <w:rPr>
-          <w:rFonts w:ascii="Gisha" w:hAnsi="Gisha" w:cs="Gisha"/>
-          <w:b/>
-          <w:bCs/>
-          <w:sz w:val="19"/>
-          <w:szCs w:val="19"/>
-        </w:rPr>
-      </w:pPr>
-      <w:r>
-        <w:rPr>
-          <w:rFonts w:ascii="Gisha" w:hAnsi="Gisha" w:cs="Gisha"/>
-          <w:b/>
-          <w:bCs/>
-          <w:sz w:val="19"/>
-          <w:szCs w:val="19"/>
-        </w:rPr>
-        <w:t xml:space="preserve">Intuit - (Cambridge, MA) </w:t>
-      </w:r>
-    </w:p>
-    <w:p>
-      <w:pPr>
-        <w:pStyle w:val="Default"/>
-        <w:rPr>
-          <w:rFonts w:ascii="Gisha" w:hAnsi="Gisha" w:cs="Gisha"/>
-          <w:b/>
-          <w:bCs/>
-          <w:sz w:val="19"/>
-          <w:szCs w:val="19"/>
-        </w:rPr>
-      </w:pPr>
-      <w:r>
-        <w:rPr>
-          <w:rFonts w:ascii="Gisha" w:hAnsi="Gisha" w:cs="Gisha"/>
-          <w:sz w:val="19"/>
-          <w:szCs w:val="19"/>
-        </w:rPr>
-        <w:t xml:space="preserve">Software Engineer Intern </w:t>
-      </w:r>
-      <w:r>
-        <w:rPr>
-          <w:rFonts w:ascii="Gisha" w:hAnsi="Gisha" w:cs="Gisha"/>
-          <w:sz w:val="19"/>
-          <w:szCs w:val="19"/>
-        </w:rPr>
-        <w:t>(DevOps)</w:t>
-      </w:r>
-      <w:r>
-        <w:rPr>
-          <w:rFonts w:ascii="Gisha" w:hAnsi="Gisha" w:cs="Gisha"/>
-          <w:sz w:val="19"/>
-          <w:szCs w:val="19"/>
-        </w:rPr>
-        <w:tab/>
-      </w:r>
-      <w:r>
-        <w:rPr>
-          <w:rFonts w:ascii="Gisha" w:hAnsi="Gisha" w:cs="Gisha"/>
-          <w:sz w:val="19"/>
-          <w:szCs w:val="19"/>
-        </w:rPr>
-        <w:tab/>
-      </w:r>
-      <w:r>
-        <w:rPr>
-          <w:rFonts w:ascii="Gisha" w:hAnsi="Gisha" w:cs="Gisha"/>
-          <w:sz w:val="19"/>
-          <w:szCs w:val="19"/>
-        </w:rPr>
-        <w:tab/>
-      </w:r>
-      <w:r>
-        <w:rPr>
-          <w:rFonts w:ascii="Gisha" w:hAnsi="Gisha" w:cs="Gisha"/>
-          <w:sz w:val="19"/>
-          <w:szCs w:val="19"/>
-        </w:rPr>
-        <w:tab/>
-      </w:r>
-      <w:r>
-        <w:rPr>
-          <w:rFonts w:ascii="Gisha" w:hAnsi="Gisha" w:cs="Gisha"/>
-          <w:sz w:val="19"/>
-          <w:szCs w:val="19"/>
-        </w:rPr>
-        <w:tab/>
+          <w:i/>
+          <w:sz w:val="19"/>
+          <w:szCs w:val="19"/>
+        </w:rPr>
+        <w:t xml:space="preserve">Software Engineer Intern, </w:t>
+      </w:r>
+      <w:proofErr w:type="spellStart"/>
+      <w:r>
+        <w:rPr>
+          <w:rFonts w:ascii="Gisha" w:hAnsi="Gisha" w:cs="Gisha"/>
+          <w:i/>
+          <w:sz w:val="19"/>
+          <w:szCs w:val="19"/>
+        </w:rPr>
+        <w:t>DevOps</w:t>
+      </w:r>
+      <w:proofErr w:type="spellEnd"/>
+      <w:r>
+        <w:rPr>
+          <w:rFonts w:ascii="Gisha" w:hAnsi="Gisha" w:cs="Gisha"/>
+          <w:i/>
+          <w:sz w:val="19"/>
+          <w:szCs w:val="19"/>
+        </w:rPr>
+        <w:t xml:space="preserve"> </w:t>
+      </w:r>
+      <w:proofErr w:type="spellStart"/>
+      <w:r>
+        <w:rPr>
+          <w:rFonts w:ascii="Gisha" w:hAnsi="Gisha" w:cs="Gisha"/>
+          <w:i/>
+          <w:sz w:val="19"/>
+          <w:szCs w:val="19"/>
+        </w:rPr>
+        <w:t>Quickbase</w:t>
+      </w:r>
+      <w:proofErr w:type="spellEnd"/>
+      <w:r>
+        <w:rPr>
+          <w:rFonts w:ascii="Gisha" w:hAnsi="Gisha" w:cs="Gisha"/>
+          <w:i/>
+          <w:sz w:val="19"/>
+          <w:szCs w:val="19"/>
+        </w:rPr>
+        <w:t xml:space="preserve"> Team</w:t>
+      </w:r>
+      <w:r>
+        <w:rPr>
+          <w:rFonts w:ascii="Gisha" w:hAnsi="Gisha" w:cs="Gisha"/>
+          <w:sz w:val="19"/>
+          <w:szCs w:val="19"/>
+        </w:rPr>
+        <w:tab/>
+      </w:r>
+      <w:r>
+        <w:rPr>
+          <w:rFonts w:ascii="Gisha" w:hAnsi="Gisha" w:cs="Gisha"/>
+          <w:sz w:val="19"/>
+          <w:szCs w:val="19"/>
+        </w:rPr>
+        <w:tab/>
+      </w:r>
+      <w:r>
+        <w:rPr>
+          <w:rFonts w:ascii="Gisha" w:hAnsi="Gisha" w:cs="Gisha"/>
+          <w:sz w:val="19"/>
+          <w:szCs w:val="19"/>
+        </w:rPr>
+        <w:tab/>
+      </w:r>
+      <w:r>
+        <w:rPr>
+          <w:rFonts w:ascii="Gisha" w:hAnsi="Gisha" w:cs="Gisha"/>
+          <w:sz w:val="19"/>
+          <w:szCs w:val="19"/>
+        </w:rPr>
+        <w:tab/>
+        <w:t xml:space="preserve">      </w:t>
       </w:r>
       <w:r>
         <w:rPr>
@@ -1396,7 +2335,79 @@
           <w:sz w:val="19"/>
           <w:szCs w:val="19"/>
         </w:rPr>
-        <w:t xml:space="preserve">Constructed a CI pipeline that took advantage of a BATs environment where unit tests and BATs must pass before deployment to QA. </w:t>
+        <w:t>Created a series of</w:t>
+      </w:r>
+      <w:r>
+        <w:rPr>
+          <w:rFonts w:ascii="Gisha" w:hAnsi="Gisha" w:cs="Gisha"/>
+          <w:sz w:val="19"/>
+          <w:szCs w:val="19"/>
+        </w:rPr>
+        <w:t xml:space="preserve"> </w:t>
+      </w:r>
+      <w:r>
+        <w:rPr>
+          <w:rFonts w:ascii="Gisha" w:hAnsi="Gisha" w:cs="Gisha"/>
+          <w:sz w:val="19"/>
+          <w:szCs w:val="19"/>
+        </w:rPr>
+        <w:t xml:space="preserve">universal </w:t>
+      </w:r>
+      <w:r>
+        <w:rPr>
+          <w:rFonts w:ascii="Gisha" w:hAnsi="Gisha" w:cs="Gisha"/>
+          <w:sz w:val="19"/>
+          <w:szCs w:val="19"/>
+        </w:rPr>
+        <w:t>BATs environment</w:t>
+      </w:r>
+      <w:r>
+        <w:rPr>
+          <w:rFonts w:ascii="Gisha" w:hAnsi="Gisha" w:cs="Gisha"/>
+          <w:sz w:val="19"/>
+          <w:szCs w:val="19"/>
+        </w:rPr>
+        <w:t>s</w:t>
+      </w:r>
+      <w:r>
+        <w:rPr>
+          <w:rFonts w:ascii="Gisha" w:hAnsi="Gisha" w:cs="Gisha"/>
+          <w:sz w:val="19"/>
+          <w:szCs w:val="19"/>
+        </w:rPr>
+        <w:t xml:space="preserve"> </w:t>
+      </w:r>
+      <w:r>
+        <w:rPr>
+          <w:rFonts w:ascii="Gisha" w:hAnsi="Gisha" w:cs="Gisha"/>
+          <w:sz w:val="19"/>
+          <w:szCs w:val="19"/>
+        </w:rPr>
+        <w:t>before</w:t>
+      </w:r>
+      <w:r>
+        <w:rPr>
+          <w:rFonts w:ascii="Gisha" w:hAnsi="Gisha" w:cs="Gisha"/>
+          <w:sz w:val="19"/>
+          <w:szCs w:val="19"/>
+        </w:rPr>
+        <w:t xml:space="preserve"> deployment to QA</w:t>
+      </w:r>
+      <w:r>
+        <w:rPr>
+          <w:rFonts w:ascii="Gisha" w:hAnsi="Gisha" w:cs="Gisha"/>
+          <w:sz w:val="19"/>
+          <w:szCs w:val="19"/>
+        </w:rPr>
+        <w:t xml:space="preserve"> on Jenkins CI pipeline</w:t>
+      </w:r>
+      <w:r>
+        <w:rPr>
+          <w:rFonts w:ascii="Gisha" w:hAnsi="Gisha" w:cs="Gisha"/>
+          <w:sz w:val="19"/>
+          <w:szCs w:val="19"/>
+        </w:rPr>
+        <w:t>.</w:t>
       </w:r>
     </w:p>
     <w:p>
@@ -1418,7 +2429,67 @@
           <w:sz w:val="19"/>
           <w:szCs w:val="19"/>
         </w:rPr>
-        <w:t xml:space="preserve">Developed Chef recipes to initialize tomcat configurations and package installations for better automation when shipping applications through environments. </w:t>
+        <w:t xml:space="preserve">Developed Chef </w:t>
+      </w:r>
+      <w:proofErr w:type="gramStart"/>
+      <w:r>
+        <w:rPr>
+          <w:rFonts w:ascii="Gisha" w:hAnsi="Gisha" w:cs="Gisha"/>
+          <w:sz w:val="19"/>
+          <w:szCs w:val="19"/>
+        </w:rPr>
+        <w:t>recipes</w:t>
+      </w:r>
+      <w:proofErr w:type="gramEnd"/>
+      <w:r>
+        <w:rPr>
+          <w:rFonts w:ascii="Gisha" w:hAnsi="Gisha" w:cs="Gisha"/>
+          <w:sz w:val="19"/>
+          <w:szCs w:val="19"/>
+        </w:rPr>
+        <w:t xml:space="preserve"> </w:t>
+      </w:r>
+      <w:r>
+        <w:rPr>
+          <w:rFonts w:ascii="Gisha" w:hAnsi="Gisha" w:cs="Gisha"/>
+          <w:sz w:val="19"/>
+          <w:szCs w:val="19"/>
+        </w:rPr>
+        <w:t xml:space="preserve">with Vagrant to deploy tomcat servers and environments automatically for </w:t>
+      </w:r>
+      <w:r>
+        <w:rPr>
+          <w:rFonts w:ascii="Gisha" w:hAnsi="Gisha" w:cs="Gisha"/>
+          <w:sz w:val="19"/>
+          <w:szCs w:val="19"/>
+        </w:rPr>
+        <w:t xml:space="preserve">a few </w:t>
+      </w:r>
+      <w:r>
+        <w:rPr>
+          <w:rFonts w:ascii="Gisha" w:hAnsi="Gisha" w:cs="Gisha"/>
+          <w:sz w:val="19"/>
+          <w:szCs w:val="19"/>
+        </w:rPr>
+        <w:t xml:space="preserve">managed applications such as </w:t>
+      </w:r>
+      <w:proofErr w:type="spellStart"/>
+      <w:r>
+        <w:rPr>
+          <w:rFonts w:ascii="Gisha" w:hAnsi="Gisha" w:cs="Gisha"/>
+          <w:sz w:val="19"/>
+          <w:szCs w:val="19"/>
+        </w:rPr>
+        <w:t>GoPayment</w:t>
+      </w:r>
+      <w:proofErr w:type="spellEnd"/>
+      <w:r>
+        <w:rPr>
+          <w:rFonts w:ascii="Gisha" w:hAnsi="Gisha" w:cs="Gisha"/>
+          <w:sz w:val="19"/>
+          <w:szCs w:val="19"/>
+        </w:rPr>
+        <w:t xml:space="preserve">. </w:t>
       </w:r>
     </w:p>
     <w:p>
@@ -1426,104 +2497,111 @@
         <w:pStyle w:val="Default"/>
         <w:rPr>
           <w:rFonts w:ascii="Gisha" w:hAnsi="Gisha" w:cs="Gisha"/>
-          <w:b/>
-          <w:bCs/>
-          <w:sz w:val="19"/>
-          <w:szCs w:val="19"/>
-        </w:rPr>
-      </w:pPr>
-      <w:r>
-        <w:rPr>
-          <w:rFonts w:ascii="Gisha" w:hAnsi="Gisha" w:cs="Gisha"/>
-          <w:b/>
-          <w:bCs/>
-          <w:sz w:val="19"/>
-          <w:szCs w:val="19"/>
-        </w:rPr>
-        <w:t xml:space="preserve">Boston University Metropolitan College - (Boston, MA) </w:t>
-      </w:r>
+          <w:sz w:val="19"/>
+          <w:szCs w:val="19"/>
+        </w:rPr>
+      </w:pPr>
     </w:p>
     <w:p>
       <w:pPr>
         <w:pStyle w:val="Default"/>
         <w:rPr>
           <w:rFonts w:ascii="Gisha" w:hAnsi="Gisha" w:cs="Gisha"/>
-          <w:sz w:val="19"/>
-          <w:szCs w:val="19"/>
-        </w:rPr>
-      </w:pPr>
-      <w:r>
-        <w:rPr>
-          <w:rFonts w:ascii="Gisha" w:hAnsi="Gisha" w:cs="Gisha"/>
-          <w:sz w:val="19"/>
-          <w:szCs w:val="19"/>
-        </w:rPr>
-        <w:t xml:space="preserve">IT Help Desk Assistant </w:t>
-      </w:r>
-      <w:r>
-        <w:rPr>
-          <w:rFonts w:ascii="Gisha" w:hAnsi="Gisha" w:cs="Gisha"/>
-          <w:sz w:val="19"/>
-          <w:szCs w:val="19"/>
-        </w:rPr>
-        <w:tab/>
-      </w:r>
-      <w:r>
-        <w:rPr>
-          <w:rFonts w:ascii="Gisha" w:hAnsi="Gisha" w:cs="Gisha"/>
-          <w:sz w:val="19"/>
-          <w:szCs w:val="19"/>
-        </w:rPr>
-        <w:tab/>
-      </w:r>
-      <w:r>
-        <w:rPr>
-          <w:rFonts w:ascii="Gisha" w:hAnsi="Gisha" w:cs="Gisha"/>
-          <w:sz w:val="19"/>
-          <w:szCs w:val="19"/>
-        </w:rPr>
-        <w:tab/>
-      </w:r>
-      <w:r>
-        <w:rPr>
-          <w:rFonts w:ascii="Gisha" w:hAnsi="Gisha" w:cs="Gisha"/>
-          <w:sz w:val="19"/>
-          <w:szCs w:val="19"/>
-        </w:rPr>
-        <w:tab/>
-      </w:r>
-      <w:r>
-        <w:rPr>
-          <w:rFonts w:ascii="Gisha" w:hAnsi="Gisha" w:cs="Gisha"/>
-          <w:sz w:val="19"/>
-          <w:szCs w:val="19"/>
-        </w:rPr>
-        <w:tab/>
-      </w:r>
-      <w:r>
-        <w:rPr>
-          <w:rFonts w:ascii="Gisha" w:hAnsi="Gisha" w:cs="Gisha"/>
-          <w:sz w:val="19"/>
-          <w:szCs w:val="19"/>
-        </w:rPr>
-        <w:tab/>
-      </w:r>
-      <w:r>
-        <w:rPr>
-          <w:rFonts w:ascii="Gisha" w:hAnsi="Gisha" w:cs="Gisha"/>
-          <w:sz w:val="19"/>
-          <w:szCs w:val="19"/>
-        </w:rPr>
-        <w:tab/>
-      </w:r>
-      <w:r>
-        <w:rPr>
-          <w:rFonts w:ascii="Gisha" w:hAnsi="Gisha" w:cs="Gisha"/>
-          <w:sz w:val="19"/>
-          <w:szCs w:val="19"/>
-        </w:rPr>
-        <w:tab/>
-        <w:t xml:space="preserve">      Nov. 2013 - May 2014 </w:t>
+          <w:b/>
+          <w:bCs/>
+          <w:sz w:val="19"/>
+          <w:szCs w:val="19"/>
+        </w:rPr>
+      </w:pPr>
+      <w:r>
+        <w:rPr>
+          <w:rFonts w:ascii="Gisha" w:hAnsi="Gisha" w:cs="Gisha"/>
+          <w:b/>
+          <w:bCs/>
+          <w:sz w:val="19"/>
+          <w:szCs w:val="19"/>
+        </w:rPr>
+        <w:t>Boston Uni</w:t>
+      </w:r>
+      <w:r>
+        <w:rPr>
+          <w:rFonts w:ascii="Gisha" w:hAnsi="Gisha" w:cs="Gisha"/>
+          <w:b/>
+          <w:bCs/>
+          <w:sz w:val="19"/>
+          <w:szCs w:val="19"/>
+        </w:rPr>
+        <w:t xml:space="preserve">versity Metropolitan College </w:t>
+      </w:r>
+      <w:r>
+        <w:rPr>
+          <w:rFonts w:ascii="Gisha" w:hAnsi="Gisha" w:cs="Gisha"/>
+          <w:b/>
+          <w:bCs/>
+          <w:sz w:val="19"/>
+          <w:szCs w:val="19"/>
+        </w:rPr>
+        <w:tab/>
+      </w:r>
+      <w:r>
+        <w:rPr>
+          <w:rFonts w:ascii="Gisha" w:hAnsi="Gisha" w:cs="Gisha"/>
+          <w:b/>
+          <w:bCs/>
+          <w:sz w:val="19"/>
+          <w:szCs w:val="19"/>
+        </w:rPr>
+        <w:tab/>
+      </w:r>
+      <w:r>
+        <w:rPr>
+          <w:rFonts w:ascii="Gisha" w:hAnsi="Gisha" w:cs="Gisha"/>
+          <w:b/>
+          <w:bCs/>
+          <w:sz w:val="19"/>
+          <w:szCs w:val="19"/>
+        </w:rPr>
+        <w:tab/>
+      </w:r>
+      <w:r>
+        <w:rPr>
+          <w:rFonts w:ascii="Gisha" w:hAnsi="Gisha" w:cs="Gisha"/>
+          <w:b/>
+          <w:bCs/>
+          <w:sz w:val="19"/>
+          <w:szCs w:val="19"/>
+        </w:rPr>
+        <w:tab/>
+      </w:r>
+      <w:r>
+        <w:rPr>
+          <w:rFonts w:ascii="Gisha" w:hAnsi="Gisha" w:cs="Gisha"/>
+          <w:b/>
+          <w:bCs/>
+          <w:sz w:val="19"/>
+          <w:szCs w:val="19"/>
+        </w:rPr>
+        <w:tab/>
+      </w:r>
+      <w:r>
+        <w:rPr>
+          <w:rFonts w:ascii="Gisha" w:hAnsi="Gisha" w:cs="Gisha"/>
+          <w:b/>
+          <w:bCs/>
+          <w:sz w:val="19"/>
+          <w:szCs w:val="19"/>
+        </w:rPr>
+        <w:tab/>
+        <w:t xml:space="preserve">         </w:t>
+      </w:r>
+      <w:r>
+        <w:rPr>
+          <w:rFonts w:ascii="Gisha" w:hAnsi="Gisha" w:cs="Gisha"/>
+          <w:bCs/>
+          <w:sz w:val="19"/>
+          <w:szCs w:val="19"/>
+        </w:rPr>
+        <w:t>Boston, MA</w:t>
       </w:r>
     </w:p>
     <w:p>
@@ -1538,10 +2616,111 @@
       <w:r>
         <w:rPr>
           <w:rFonts w:ascii="Gisha" w:hAnsi="Gisha" w:cs="Gisha"/>
-          <w:sz w:val="19"/>
-          <w:szCs w:val="19"/>
-        </w:rPr>
-        <w:t xml:space="preserve">Desktop Support Assistant </w:t>
+          <w:i/>
+          <w:sz w:val="19"/>
+          <w:szCs w:val="19"/>
+        </w:rPr>
+        <w:t>IT Help Desk Assistant</w:t>
+      </w:r>
+      <w:r>
+        <w:rPr>
+          <w:rFonts w:ascii="Gisha" w:hAnsi="Gisha" w:cs="Gisha"/>
+          <w:sz w:val="19"/>
+          <w:szCs w:val="19"/>
+        </w:rPr>
+        <w:t xml:space="preserve"> </w:t>
+      </w:r>
+      <w:r>
+        <w:rPr>
+          <w:rFonts w:ascii="Gisha" w:hAnsi="Gisha" w:cs="Gisha"/>
+          <w:sz w:val="19"/>
+          <w:szCs w:val="19"/>
+        </w:rPr>
+        <w:tab/>
+      </w:r>
+      <w:r>
+        <w:rPr>
+          <w:rFonts w:ascii="Gisha" w:hAnsi="Gisha" w:cs="Gisha"/>
+          <w:sz w:val="19"/>
+          <w:szCs w:val="19"/>
+        </w:rPr>
+        <w:tab/>
+      </w:r>
+      <w:r>
+        <w:rPr>
+          <w:rFonts w:ascii="Gisha" w:hAnsi="Gisha" w:cs="Gisha"/>
+          <w:sz w:val="19"/>
+          <w:szCs w:val="19"/>
+        </w:rPr>
+        <w:tab/>
+      </w:r>
+      <w:r>
+        <w:rPr>
+          <w:rFonts w:ascii="Gisha" w:hAnsi="Gisha" w:cs="Gisha"/>
+          <w:sz w:val="19"/>
+          <w:szCs w:val="19"/>
+        </w:rPr>
+        <w:tab/>
+      </w:r>
+      <w:r>
+        <w:rPr>
+          <w:rFonts w:ascii="Gisha" w:hAnsi="Gisha" w:cs="Gisha"/>
+          <w:sz w:val="19"/>
+          <w:szCs w:val="19"/>
+        </w:rPr>
+        <w:tab/>
+      </w:r>
+      <w:r>
+        <w:rPr>
+          <w:rFonts w:ascii="Gisha" w:hAnsi="Gisha" w:cs="Gisha"/>
+          <w:sz w:val="19"/>
+          <w:szCs w:val="19"/>
+        </w:rPr>
+        <w:tab/>
+      </w:r>
+      <w:r>
+        <w:rPr>
+          <w:rFonts w:ascii="Gisha" w:hAnsi="Gisha" w:cs="Gisha"/>
+          <w:sz w:val="19"/>
+          <w:szCs w:val="19"/>
+        </w:rPr>
+        <w:tab/>
+      </w:r>
+      <w:r>
+        <w:rPr>
+          <w:rFonts w:ascii="Gisha" w:hAnsi="Gisha" w:cs="Gisha"/>
+          <w:sz w:val="19"/>
+          <w:szCs w:val="19"/>
+        </w:rPr>
+        <w:tab/>
+        <w:t xml:space="preserve">      Nov. 2013 - May 2014 </w:t>
+      </w:r>
+    </w:p>
+    <w:p>
+      <w:pPr>
+        <w:pStyle w:val="Default"/>
+        <w:rPr>
+          <w:rFonts w:ascii="Gisha" w:hAnsi="Gisha" w:cs="Gisha"/>
+          <w:sz w:val="19"/>
+          <w:szCs w:val="19"/>
+        </w:rPr>
+      </w:pPr>
+      <w:r>
+        <w:rPr>
+          <w:rFonts w:ascii="Gisha" w:hAnsi="Gisha" w:cs="Gisha"/>
+          <w:i/>
+          <w:sz w:val="19"/>
+          <w:szCs w:val="19"/>
+        </w:rPr>
+        <w:t>Desktop Support Assistant</w:t>
+      </w:r>
+      <w:r>
+        <w:rPr>
+          <w:rFonts w:ascii="Gisha" w:hAnsi="Gisha" w:cs="Gisha"/>
+          <w:sz w:val="19"/>
+          <w:szCs w:val="19"/>
+        </w:rPr>
+        <w:t xml:space="preserve"> </w:t>
       </w:r>
       <w:r>
         <w:rPr>
@@ -1656,7 +2835,7 @@
           <w:bCs/>
           <w:u w:val="single" w:color="A6A6A6" w:themeColor="background1" w:themeShade="A6"/>
         </w:rPr>
-        <w:t>PROJECT EXPERIENCE</w:t>
+        <w:t>SELECTED PROJECTS</w:t>
       </w:r>
       <w:r>
         <w:rPr>
@@ -1740,24 +2919,6 @@
           <w:u w:val="single" w:color="A6A6A6" w:themeColor="background1" w:themeShade="A6"/>
         </w:rPr>
         <w:tab/>
-      </w:r>
-    </w:p>
-    <w:p>
-      <w:pPr>
-        <w:pStyle w:val="Default"/>
-        <w:rPr>
-          <w:rFonts w:ascii="Gisha" w:hAnsi="Gisha" w:cs="Gisha"/>
-          <w:sz w:val="19"/>
-          <w:szCs w:val="19"/>
-        </w:rPr>
-      </w:pPr>
-      <w:r>
-        <w:rPr>
-          <w:rFonts w:ascii="Gisha" w:hAnsi="Gisha" w:cs="Gisha"/>
-          <w:sz w:val="19"/>
-          <w:szCs w:val="19"/>
-        </w:rPr>
-        <w:t>(Other projects showcased on personal website)</w:t>
       </w:r>
     </w:p>
     <w:p>
@@ -1800,7 +2961,99 @@
           <w:sz w:val="19"/>
           <w:szCs w:val="19"/>
         </w:rPr>
-        <w:t xml:space="preserve">HackPrinceton 2014 SendGrid API: Optimal, iOS app for sharing doodling concepts/photos with friends </w:t>
+        <w:t>Optim</w:t>
+      </w:r>
+      <w:r>
+        <w:rPr>
+          <w:rFonts w:ascii="Gisha" w:hAnsi="Gisha" w:cs="Gisha"/>
+          <w:sz w:val="19"/>
+          <w:szCs w:val="19"/>
+        </w:rPr>
+        <w:t>al</w:t>
+      </w:r>
+      <w:r>
+        <w:rPr>
+          <w:rFonts w:ascii="Gisha" w:hAnsi="Gisha" w:cs="Gisha"/>
+          <w:sz w:val="19"/>
+          <w:szCs w:val="19"/>
+        </w:rPr>
+        <w:t>, iOS app for sharing doodle</w:t>
+      </w:r>
+      <w:r>
+        <w:rPr>
+          <w:rFonts w:ascii="Gisha" w:hAnsi="Gisha" w:cs="Gisha"/>
+          <w:sz w:val="19"/>
+          <w:szCs w:val="19"/>
+        </w:rPr>
+        <w:t xml:space="preserve"> concepts/photos with friends</w:t>
+      </w:r>
+      <w:r>
+        <w:rPr>
+          <w:rFonts w:ascii="Gisha" w:hAnsi="Gisha" w:cs="Gisha"/>
+          <w:sz w:val="19"/>
+          <w:szCs w:val="19"/>
+        </w:rPr>
+        <w:t>.</w:t>
+      </w:r>
+      <w:r>
+        <w:rPr>
+          <w:rFonts w:ascii="Gisha" w:hAnsi="Gisha" w:cs="Gisha"/>
+          <w:sz w:val="19"/>
+          <w:szCs w:val="19"/>
+        </w:rPr>
+        <w:t xml:space="preserve"> </w:t>
+      </w:r>
+      <w:proofErr w:type="spellStart"/>
+      <w:r>
+        <w:rPr>
+          <w:rFonts w:ascii="Gisha" w:hAnsi="Gisha" w:cs="Gisha"/>
+          <w:sz w:val="19"/>
+          <w:szCs w:val="19"/>
+        </w:rPr>
+        <w:t>HackPrinceton</w:t>
+      </w:r>
+      <w:proofErr w:type="spellEnd"/>
+      <w:r>
+        <w:rPr>
+          <w:rFonts w:ascii="Gisha" w:hAnsi="Gisha" w:cs="Gisha"/>
+          <w:sz w:val="19"/>
+          <w:szCs w:val="19"/>
+        </w:rPr>
+        <w:t xml:space="preserve"> 2014 </w:t>
+      </w:r>
+      <w:proofErr w:type="spellStart"/>
+      <w:r>
+        <w:rPr>
+          <w:rFonts w:ascii="Gisha" w:hAnsi="Gisha" w:cs="Gisha"/>
+          <w:sz w:val="19"/>
+          <w:szCs w:val="19"/>
+        </w:rPr>
+        <w:t>SendGrid</w:t>
+      </w:r>
+      <w:proofErr w:type="spellEnd"/>
+      <w:r>
+        <w:rPr>
+          <w:rFonts w:ascii="Gisha" w:hAnsi="Gisha" w:cs="Gisha"/>
+          <w:sz w:val="19"/>
+          <w:szCs w:val="19"/>
+        </w:rPr>
+        <w:t xml:space="preserve"> API prize</w:t>
+      </w:r>
+      <w:r>
+        <w:rPr>
+          <w:rFonts w:ascii="Gisha" w:hAnsi="Gisha" w:cs="Gisha"/>
+          <w:sz w:val="19"/>
+          <w:szCs w:val="19"/>
+        </w:rPr>
+        <w:t>.</w:t>
+      </w:r>
+      <w:r>
+        <w:rPr>
+          <w:rFonts w:ascii="Gisha" w:hAnsi="Gisha" w:cs="Gisha"/>
+          <w:sz w:val="19"/>
+          <w:szCs w:val="19"/>
+        </w:rPr>
+        <w:t xml:space="preserve"> </w:t>
       </w:r>
     </w:p>
     <w:p>
@@ -1823,7 +3076,57 @@
           <w:sz w:val="19"/>
           <w:szCs w:val="19"/>
         </w:rPr>
-        <w:t xml:space="preserve">HackBostonStrong 2014 1st Place: Echo Can, smart trash can that uses sound to sort waste and recyclables </w:t>
+        <w:t>Echo Can</w:t>
+      </w:r>
+      <w:r>
+        <w:rPr>
+          <w:rFonts w:ascii="Gisha" w:hAnsi="Gisha" w:cs="Gisha"/>
+          <w:sz w:val="19"/>
+          <w:szCs w:val="19"/>
+        </w:rPr>
+        <w:t>, smart trash can that uses soun</w:t>
+      </w:r>
+      <w:r>
+        <w:rPr>
+          <w:rFonts w:ascii="Gisha" w:hAnsi="Gisha" w:cs="Gisha"/>
+          <w:sz w:val="19"/>
+          <w:szCs w:val="19"/>
+        </w:rPr>
+        <w:t>d to sort waste and recyclables.</w:t>
+      </w:r>
+      <w:r>
+        <w:rPr>
+          <w:rFonts w:ascii="Gisha" w:hAnsi="Gisha" w:cs="Gisha"/>
+          <w:sz w:val="19"/>
+          <w:szCs w:val="19"/>
+        </w:rPr>
+        <w:t xml:space="preserve"> </w:t>
+      </w:r>
+      <w:proofErr w:type="spellStart"/>
+      <w:r>
+        <w:rPr>
+          <w:rFonts w:ascii="Gisha" w:hAnsi="Gisha" w:cs="Gisha"/>
+          <w:sz w:val="19"/>
+          <w:szCs w:val="19"/>
+        </w:rPr>
+        <w:t>HackBostonStrong</w:t>
+      </w:r>
+      <w:proofErr w:type="spellEnd"/>
+      <w:r>
+        <w:rPr>
+          <w:rFonts w:ascii="Gisha" w:hAnsi="Gisha" w:cs="Gisha"/>
+          <w:sz w:val="19"/>
+          <w:szCs w:val="19"/>
+        </w:rPr>
+        <w:t xml:space="preserve"> 2014 1st Place</w:t>
+      </w:r>
+      <w:r>
+        <w:rPr>
+          <w:rFonts w:ascii="Gisha" w:hAnsi="Gisha" w:cs="Gisha"/>
+          <w:sz w:val="19"/>
+          <w:szCs w:val="19"/>
+        </w:rPr>
+        <w:t>.</w:t>
       </w:r>
     </w:p>
     <w:p>
@@ -1845,7 +3148,57 @@
           <w:sz w:val="19"/>
           <w:szCs w:val="19"/>
         </w:rPr>
-        <w:t xml:space="preserve">BattleHack Boston 2014 2nd place: Canary, hardware node that aggregates environmental data for web and mobile </w:t>
+        <w:t>Canary, hardware node that aggregates environmental data for web and mobile</w:t>
+      </w:r>
+      <w:r>
+        <w:rPr>
+          <w:rFonts w:ascii="Gisha" w:hAnsi="Gisha" w:cs="Gisha"/>
+          <w:sz w:val="19"/>
+          <w:szCs w:val="19"/>
+        </w:rPr>
+        <w:t xml:space="preserve">. </w:t>
+      </w:r>
+      <w:proofErr w:type="spellStart"/>
+      <w:r>
+        <w:rPr>
+          <w:rFonts w:ascii="Gisha" w:hAnsi="Gisha" w:cs="Gisha"/>
+          <w:sz w:val="19"/>
+          <w:szCs w:val="19"/>
+        </w:rPr>
+        <w:t>BattleHack</w:t>
+      </w:r>
+      <w:proofErr w:type="spellEnd"/>
+      <w:r>
+        <w:rPr>
+          <w:rFonts w:ascii="Gisha" w:hAnsi="Gisha" w:cs="Gisha"/>
+          <w:sz w:val="19"/>
+          <w:szCs w:val="19"/>
+        </w:rPr>
+        <w:t xml:space="preserve"> Boston 201</w:t>
+      </w:r>
+      <w:r>
+        <w:rPr>
+          <w:rFonts w:ascii="Gisha" w:hAnsi="Gisha" w:cs="Gisha"/>
+          <w:sz w:val="19"/>
+          <w:szCs w:val="19"/>
+        </w:rPr>
+        <w:t>4 2nd place.</w:t>
+      </w:r>
+      <w:r>
+        <w:rPr>
+          <w:rFonts w:ascii="Gisha" w:hAnsi="Gisha" w:cs="Gisha"/>
+          <w:sz w:val="19"/>
+          <w:szCs w:val="19"/>
+        </w:rPr>
+        <w:t xml:space="preserve"> </w:t>
+      </w:r>
+      <w:r>
+        <w:rPr>
+          <w:rFonts w:ascii="Gisha" w:hAnsi="Gisha" w:cs="Gisha"/>
+          <w:sz w:val="19"/>
+          <w:szCs w:val="19"/>
+        </w:rPr>
+        <w:t xml:space="preserve"> </w:t>
       </w:r>
     </w:p>
     <w:p>
@@ -1888,7 +3241,23 @@
           <w:sz w:val="19"/>
           <w:szCs w:val="19"/>
         </w:rPr>
-        <w:t xml:space="preserve">MIT LL CTF 2013 3rd Place: Attack/defense CTF of Android applications system and back-end services </w:t>
+        <w:t>MIT LL CTF 2013 3rd Place: Attack/defense CTF of Android applications system and back-end services</w:t>
+      </w:r>
+      <w:r>
+        <w:rPr>
+          <w:rFonts w:ascii="Gisha" w:hAnsi="Gisha" w:cs="Gisha"/>
+          <w:sz w:val="19"/>
+          <w:szCs w:val="19"/>
+        </w:rPr>
+        <w:t>.</w:t>
+      </w:r>
+      <w:r>
+        <w:rPr>
+          <w:rFonts w:ascii="Gisha" w:hAnsi="Gisha" w:cs="Gisha"/>
+          <w:sz w:val="19"/>
+          <w:szCs w:val="19"/>
+        </w:rPr>
+        <w:t xml:space="preserve"> </w:t>
       </w:r>
     </w:p>
     <w:p>
@@ -1911,7 +3280,41 @@
           <w:sz w:val="19"/>
           <w:szCs w:val="19"/>
         </w:rPr>
-        <w:t xml:space="preserve">UCONN CyberSeed 2014 2nd Place: Software challenge with buffer overflow problems to exploit </w:t>
+        <w:t xml:space="preserve">UCONN </w:t>
+      </w:r>
+      <w:proofErr w:type="spellStart"/>
+      <w:r>
+        <w:rPr>
+          <w:rFonts w:ascii="Gisha" w:hAnsi="Gisha" w:cs="Gisha"/>
+          <w:sz w:val="19"/>
+          <w:szCs w:val="19"/>
+        </w:rPr>
+        <w:t>CyberSeed</w:t>
+      </w:r>
+      <w:proofErr w:type="spellEnd"/>
+      <w:r>
+        <w:rPr>
+          <w:rFonts w:ascii="Gisha" w:hAnsi="Gisha" w:cs="Gisha"/>
+          <w:sz w:val="19"/>
+          <w:szCs w:val="19"/>
+        </w:rPr>
+        <w:t xml:space="preserve"> 2014 2nd Place: Software challenge with buffer overflow problems to exploit</w:t>
+      </w:r>
+      <w:r>
+        <w:rPr>
+          <w:rFonts w:ascii="Gisha" w:hAnsi="Gisha" w:cs="Gisha"/>
+          <w:sz w:val="19"/>
+          <w:szCs w:val="19"/>
+        </w:rPr>
+        <w:t>.</w:t>
+      </w:r>
+      <w:r>
+        <w:rPr>
+          <w:rFonts w:ascii="Gisha" w:hAnsi="Gisha" w:cs="Gisha"/>
+          <w:sz w:val="19"/>
+          <w:szCs w:val="19"/>
+        </w:rPr>
+        <w:t xml:space="preserve"> </w:t>
       </w:r>
     </w:p>
     <w:p>
@@ -1933,7 +3336,57 @@
           <w:sz w:val="19"/>
           <w:szCs w:val="19"/>
         </w:rPr>
-        <w:t xml:space="preserve">MIT CTF 2014 Top 8: Jeopardy-style CTF with reversing, cryptography, stego, web, and recon </w:t>
+        <w:t>MIT CTF 2014 Top 8</w:t>
+      </w:r>
+      <w:r>
+        <w:rPr>
+          <w:rFonts w:ascii="Gisha" w:hAnsi="Gisha" w:cs="Gisha"/>
+          <w:sz w:val="19"/>
+          <w:szCs w:val="19"/>
+        </w:rPr>
+        <w:t xml:space="preserve"> out of 30</w:t>
+      </w:r>
+      <w:r>
+        <w:rPr>
+          <w:rFonts w:ascii="Gisha" w:hAnsi="Gisha" w:cs="Gisha"/>
+          <w:sz w:val="19"/>
+          <w:szCs w:val="19"/>
+        </w:rPr>
+        <w:t xml:space="preserve">: Jeopardy-style CTF with reversing, cryptography, </w:t>
+      </w:r>
+      <w:proofErr w:type="spellStart"/>
+      <w:r>
+        <w:rPr>
+          <w:rFonts w:ascii="Gisha" w:hAnsi="Gisha" w:cs="Gisha"/>
+          <w:sz w:val="19"/>
+          <w:szCs w:val="19"/>
+        </w:rPr>
+        <w:t>stego</w:t>
+      </w:r>
+      <w:proofErr w:type="spellEnd"/>
+      <w:r>
+        <w:rPr>
+          <w:rFonts w:ascii="Gisha" w:hAnsi="Gisha" w:cs="Gisha"/>
+          <w:sz w:val="19"/>
+          <w:szCs w:val="19"/>
+        </w:rPr>
+        <w:t>, web, and recon</w:t>
+      </w:r>
+      <w:r>
+        <w:rPr>
+          <w:rFonts w:ascii="Gisha" w:hAnsi="Gisha" w:cs="Gisha"/>
+          <w:sz w:val="19"/>
+          <w:szCs w:val="19"/>
+        </w:rPr>
+        <w:t>.</w:t>
+      </w:r>
+      <w:r>
+        <w:rPr>
+          <w:rFonts w:ascii="Gisha" w:hAnsi="Gisha" w:cs="Gisha"/>
+          <w:sz w:val="19"/>
+          <w:szCs w:val="19"/>
+        </w:rPr>
+        <w:t xml:space="preserve"> </w:t>
       </w:r>
     </w:p>
     <w:p>
@@ -1961,7 +3414,7 @@
           <w:szCs w:val="24"/>
           <w:u w:val="single" w:color="A6A6A6" w:themeColor="background1" w:themeShade="A6"/>
         </w:rPr>
-        <w:t>RELATED ACTIVITIES</w:t>
+        <w:t>LEADERSHIP</w:t>
       </w:r>
       <w:r>
         <w:rPr>
@@ -2064,7 +3517,49 @@
           <w:sz w:val="19"/>
           <w:szCs w:val="19"/>
         </w:rPr>
-        <w:t xml:space="preserve">Vice President of BUILDS - Boston University ACM Student Chapter (2014 - 2015) </w:t>
+        <w:t>Vice President of BUILDS</w:t>
+      </w:r>
+      <w:r>
+        <w:rPr>
+          <w:rFonts w:ascii="Gisha" w:hAnsi="Gisha" w:cs="Gisha"/>
+          <w:sz w:val="19"/>
+          <w:szCs w:val="19"/>
+        </w:rPr>
+        <w:t>,</w:t>
+      </w:r>
+      <w:r>
+        <w:rPr>
+          <w:rFonts w:ascii="Gisha" w:hAnsi="Gisha" w:cs="Gisha"/>
+          <w:sz w:val="19"/>
+          <w:szCs w:val="19"/>
+        </w:rPr>
+        <w:t xml:space="preserve"> Boston University </w:t>
+      </w:r>
+      <w:proofErr w:type="spellStart"/>
+      <w:r>
+        <w:rPr>
+          <w:rFonts w:ascii="Gisha" w:hAnsi="Gisha" w:cs="Gisha"/>
+          <w:sz w:val="19"/>
+          <w:szCs w:val="19"/>
+        </w:rPr>
+        <w:t>hackerspace</w:t>
+      </w:r>
+      <w:proofErr w:type="spellEnd"/>
+      <w:r>
+        <w:rPr>
+          <w:rFonts w:ascii="Gisha" w:hAnsi="Gisha" w:cs="Gisha"/>
+          <w:sz w:val="19"/>
+          <w:szCs w:val="19"/>
+        </w:rPr>
+        <w:t xml:space="preserve"> (2014 - 20</w:t>
+      </w:r>
+      <w:r>
+        <w:rPr>
+          <w:rFonts w:ascii="Gisha" w:hAnsi="Gisha" w:cs="Gisha"/>
+          <w:sz w:val="19"/>
+          <w:szCs w:val="19"/>
+        </w:rPr>
+        <w:t xml:space="preserve">15) </w:t>
       </w:r>
       <w:r>
         <w:rPr>
@@ -2073,8 +3568,73 @@
           <w:szCs w:val="19"/>
         </w:rPr>
         <w:br/>
-        <w:t xml:space="preserve">Global App Initiative (Web and App Developer - 2014) </w:t>
-      </w:r>
+      </w:r>
+      <w:r>
+        <w:rPr>
+          <w:rFonts w:ascii="Gisha" w:hAnsi="Gisha" w:cs="Gisha"/>
+          <w:sz w:val="19"/>
+          <w:szCs w:val="19"/>
+        </w:rPr>
+        <w:t xml:space="preserve">POC of </w:t>
+      </w:r>
+      <w:r>
+        <w:rPr>
+          <w:rFonts w:ascii="Gisha" w:hAnsi="Gisha" w:cs="Gisha"/>
+          <w:sz w:val="19"/>
+          <w:szCs w:val="19"/>
+        </w:rPr>
+        <w:t xml:space="preserve">Massachusetts Green Team - </w:t>
+      </w:r>
+      <w:r>
+        <w:rPr>
+          <w:rFonts w:ascii="Gisha" w:hAnsi="Gisha" w:cs="Gisha"/>
+          <w:sz w:val="19"/>
+          <w:szCs w:val="19"/>
+        </w:rPr>
+        <w:t>SC</w:t>
+      </w:r>
+      <w:r>
+        <w:rPr>
+          <w:rFonts w:ascii="Gisha" w:hAnsi="Gisha" w:cs="Gisha"/>
+          <w:sz w:val="19"/>
+          <w:szCs w:val="19"/>
+        </w:rPr>
+        <w:t>14</w:t>
+      </w:r>
+      <w:r>
+        <w:rPr>
+          <w:rFonts w:ascii="Gisha" w:hAnsi="Gisha" w:cs="Gisha"/>
+          <w:sz w:val="19"/>
+          <w:szCs w:val="19"/>
+        </w:rPr>
+        <w:t>, ASC15</w:t>
+      </w:r>
+      <w:r>
+        <w:rPr>
+          <w:rFonts w:ascii="Gisha" w:hAnsi="Gisha" w:cs="Gisha"/>
+          <w:sz w:val="19"/>
+          <w:szCs w:val="19"/>
+        </w:rPr>
+        <w:t xml:space="preserve"> (internati</w:t>
+      </w:r>
+      <w:r>
+        <w:rPr>
+          <w:rFonts w:ascii="Gisha" w:hAnsi="Gisha" w:cs="Gisha"/>
+          <w:sz w:val="19"/>
+          <w:szCs w:val="19"/>
+        </w:rPr>
+        <w:t>onal supercomputing competition</w:t>
+      </w:r>
+      <w:proofErr w:type="gramStart"/>
+      <w:r>
+        <w:rPr>
+          <w:rFonts w:ascii="Gisha" w:hAnsi="Gisha" w:cs="Gisha"/>
+          <w:sz w:val="19"/>
+          <w:szCs w:val="19"/>
+        </w:rPr>
+        <w:t>)</w:t>
+      </w:r>
+      <w:proofErr w:type="gramEnd"/>
       <w:r>
         <w:rPr>
           <w:rFonts w:ascii="Gisha" w:hAnsi="Gisha" w:cs="Gisha"/>
@@ -2082,27 +3642,25 @@
           <w:szCs w:val="19"/>
         </w:rPr>
         <w:br/>
-        <w:t>Massachusetts Green Team - Student Cluster Competition 2014</w:t>
-      </w:r>
-      <w:r>
-        <w:rPr>
-          <w:rFonts w:ascii="Gisha" w:hAnsi="Gisha" w:cs="Gisha"/>
-          <w:sz w:val="19"/>
-          <w:szCs w:val="19"/>
-        </w:rPr>
-        <w:br/>
-        <w:t>Committee member for MakeBU, Boston University’s hackathon</w:t>
-      </w:r>
-      <w:bookmarkStart w:id="0" w:name="_GoBack"/>
-      <w:bookmarkEnd w:id="0"/>
-      <w:r>
-        <w:rPr>
-          <w:rFonts w:ascii="Gisha" w:hAnsi="Gisha" w:cs="Gisha"/>
-          <w:sz w:val="19"/>
-          <w:szCs w:val="19"/>
-        </w:rPr>
-        <w:br/>
-        <w:t>Participation in Open Web, Make_BU, and Digital Media Club</w:t>
+        <w:t xml:space="preserve">Committee member for </w:t>
+      </w:r>
+      <w:proofErr w:type="spellStart"/>
+      <w:r>
+        <w:rPr>
+          <w:rFonts w:ascii="Gisha" w:hAnsi="Gisha" w:cs="Gisha"/>
+          <w:sz w:val="19"/>
+          <w:szCs w:val="19"/>
+        </w:rPr>
+        <w:t>MakeBU</w:t>
+      </w:r>
+      <w:proofErr w:type="spellEnd"/>
+      <w:r>
+        <w:rPr>
+          <w:rFonts w:ascii="Gisha" w:hAnsi="Gisha" w:cs="Gisha"/>
+          <w:sz w:val="19"/>
+          <w:szCs w:val="19"/>
+        </w:rPr>
+        <w:t>, Boston University’s hackathon</w:t>
       </w:r>
     </w:p>
     <w:sectPr>
@@ -2344,16 +3902,16 @@
     </w:lvl>
   </w:abstractNum>
   <w:abstractNum w:abstractNumId="2">
-    <w:nsid w:val="56F65E62"/>
+    <w:nsid w:val="50493CF3"/>
     <w:multiLevelType w:val="hybridMultilevel"/>
-    <w:tmpl w:val="419C49E4"/>
+    <w:tmpl w:val="0186E8E4"/>
     <w:lvl w:ilvl="0" w:tplc="04090001">
       <w:start w:val="1"/>
       <w:numFmt w:val="bullet"/>
       <w:lvlText w:val=""/>
       <w:lvlJc w:val="left"/>
       <w:pPr>
-        <w:ind w:left="360" w:hanging="360"/>
+        <w:ind w:left="720" w:hanging="360"/>
       </w:pPr>
       <w:rPr>
         <w:rFonts w:ascii="Symbol" w:hAnsi="Symbol" w:hint="default"/>
@@ -2365,7 +3923,7 @@
       <w:lvlText w:val="o"/>
       <w:lvlJc w:val="left"/>
       <w:pPr>
-        <w:ind w:left="1080" w:hanging="360"/>
+        <w:ind w:left="1440" w:hanging="360"/>
       </w:pPr>
       <w:rPr>
         <w:rFonts w:ascii="Courier New" w:hAnsi="Courier New" w:cs="Courier New" w:hint="default"/>
@@ -2377,7 +3935,7 @@
       <w:lvlText w:val=""/>
       <w:lvlJc w:val="left"/>
       <w:pPr>
-        <w:ind w:left="1800" w:hanging="360"/>
+        <w:ind w:left="2160" w:hanging="360"/>
       </w:pPr>
       <w:rPr>
         <w:rFonts w:ascii="Wingdings" w:hAnsi="Wingdings" w:hint="default"/>
@@ -2389,7 +3947,7 @@
       <w:lvlText w:val=""/>
       <w:lvlJc w:val="left"/>
       <w:pPr>
-        <w:ind w:left="2520" w:hanging="360"/>
+        <w:ind w:left="2880" w:hanging="360"/>
       </w:pPr>
       <w:rPr>
         <w:rFonts w:ascii="Symbol" w:hAnsi="Symbol" w:hint="default"/>
@@ -2401,7 +3959,7 @@
       <w:lvlText w:val="o"/>
       <w:lvlJc w:val="left"/>
       <w:pPr>
-        <w:ind w:left="3240" w:hanging="360"/>
+        <w:ind w:left="3600" w:hanging="360"/>
       </w:pPr>
       <w:rPr>
         <w:rFonts w:ascii="Courier New" w:hAnsi="Courier New" w:cs="Courier New" w:hint="default"/>
@@ -2413,7 +3971,7 @@
       <w:lvlText w:val=""/>
       <w:lvlJc w:val="left"/>
       <w:pPr>
-        <w:ind w:left="3960" w:hanging="360"/>
+        <w:ind w:left="4320" w:hanging="360"/>
       </w:pPr>
       <w:rPr>
         <w:rFonts w:ascii="Wingdings" w:hAnsi="Wingdings" w:hint="default"/>
@@ -2425,7 +3983,7 @@
       <w:lvlText w:val=""/>
       <w:lvlJc w:val="left"/>
       <w:pPr>
-        <w:ind w:left="4680" w:hanging="360"/>
+        <w:ind w:left="5040" w:hanging="360"/>
       </w:pPr>
       <w:rPr>
         <w:rFonts w:ascii="Symbol" w:hAnsi="Symbol" w:hint="default"/>
@@ -2437,7 +3995,7 @@
       <w:lvlText w:val="o"/>
       <w:lvlJc w:val="left"/>
       <w:pPr>
-        <w:ind w:left="5400" w:hanging="360"/>
+        <w:ind w:left="5760" w:hanging="360"/>
       </w:pPr>
       <w:rPr>
         <w:rFonts w:ascii="Courier New" w:hAnsi="Courier New" w:cs="Courier New" w:hint="default"/>
@@ -2449,6 +4007,119 @@
       <w:lvlText w:val=""/>
       <w:lvlJc w:val="left"/>
       <w:pPr>
+        <w:ind w:left="6480" w:hanging="360"/>
+      </w:pPr>
+      <w:rPr>
+        <w:rFonts w:ascii="Wingdings" w:hAnsi="Wingdings" w:hint="default"/>
+      </w:rPr>
+    </w:lvl>
+  </w:abstractNum>
+  <w:abstractNum w:abstractNumId="3">
+    <w:nsid w:val="56F65E62"/>
+    <w:multiLevelType w:val="hybridMultilevel"/>
+    <w:tmpl w:val="419C49E4"/>
+    <w:lvl w:ilvl="0" w:tplc="04090001">
+      <w:start w:val="1"/>
+      <w:numFmt w:val="bullet"/>
+      <w:lvlText w:val=""/>
+      <w:lvlJc w:val="left"/>
+      <w:pPr>
+        <w:ind w:left="360" w:hanging="360"/>
+      </w:pPr>
+      <w:rPr>
+        <w:rFonts w:ascii="Symbol" w:hAnsi="Symbol" w:hint="default"/>
+      </w:rPr>
+    </w:lvl>
+    <w:lvl w:ilvl="1" w:tplc="04090003" w:tentative="1">
+      <w:start w:val="1"/>
+      <w:numFmt w:val="bullet"/>
+      <w:lvlText w:val="o"/>
+      <w:lvlJc w:val="left"/>
+      <w:pPr>
+        <w:ind w:left="1080" w:hanging="360"/>
+      </w:pPr>
+      <w:rPr>
+        <w:rFonts w:ascii="Courier New" w:hAnsi="Courier New" w:cs="Courier New" w:hint="default"/>
+      </w:rPr>
+    </w:lvl>
+    <w:lvl w:ilvl="2" w:tplc="04090005" w:tentative="1">
+      <w:start w:val="1"/>
+      <w:numFmt w:val="bullet"/>
+      <w:lvlText w:val=""/>
+      <w:lvlJc w:val="left"/>
+      <w:pPr>
+        <w:ind w:left="1800" w:hanging="360"/>
+      </w:pPr>
+      <w:rPr>
+        <w:rFonts w:ascii="Wingdings" w:hAnsi="Wingdings" w:hint="default"/>
+      </w:rPr>
+    </w:lvl>
+    <w:lvl w:ilvl="3" w:tplc="04090001" w:tentative="1">
+      <w:start w:val="1"/>
+      <w:numFmt w:val="bullet"/>
+      <w:lvlText w:val=""/>
+      <w:lvlJc w:val="left"/>
+      <w:pPr>
+        <w:ind w:left="2520" w:hanging="360"/>
+      </w:pPr>
+      <w:rPr>
+        <w:rFonts w:ascii="Symbol" w:hAnsi="Symbol" w:hint="default"/>
+      </w:rPr>
+    </w:lvl>
+    <w:lvl w:ilvl="4" w:tplc="04090003" w:tentative="1">
+      <w:start w:val="1"/>
+      <w:numFmt w:val="bullet"/>
+      <w:lvlText w:val="o"/>
+      <w:lvlJc w:val="left"/>
+      <w:pPr>
+        <w:ind w:left="3240" w:hanging="360"/>
+      </w:pPr>
+      <w:rPr>
+        <w:rFonts w:ascii="Courier New" w:hAnsi="Courier New" w:cs="Courier New" w:hint="default"/>
+      </w:rPr>
+    </w:lvl>
+    <w:lvl w:ilvl="5" w:tplc="04090005" w:tentative="1">
+      <w:start w:val="1"/>
+      <w:numFmt w:val="bullet"/>
+      <w:lvlText w:val=""/>
+      <w:lvlJc w:val="left"/>
+      <w:pPr>
+        <w:ind w:left="3960" w:hanging="360"/>
+      </w:pPr>
+      <w:rPr>
+        <w:rFonts w:ascii="Wingdings" w:hAnsi="Wingdings" w:hint="default"/>
+      </w:rPr>
+    </w:lvl>
+    <w:lvl w:ilvl="6" w:tplc="04090001" w:tentative="1">
+      <w:start w:val="1"/>
+      <w:numFmt w:val="bullet"/>
+      <w:lvlText w:val=""/>
+      <w:lvlJc w:val="left"/>
+      <w:pPr>
+        <w:ind w:left="4680" w:hanging="360"/>
+      </w:pPr>
+      <w:rPr>
+        <w:rFonts w:ascii="Symbol" w:hAnsi="Symbol" w:hint="default"/>
+      </w:rPr>
+    </w:lvl>
+    <w:lvl w:ilvl="7" w:tplc="04090003" w:tentative="1">
+      <w:start w:val="1"/>
+      <w:numFmt w:val="bullet"/>
+      <w:lvlText w:val="o"/>
+      <w:lvlJc w:val="left"/>
+      <w:pPr>
+        <w:ind w:left="5400" w:hanging="360"/>
+      </w:pPr>
+      <w:rPr>
+        <w:rFonts w:ascii="Courier New" w:hAnsi="Courier New" w:cs="Courier New" w:hint="default"/>
+      </w:rPr>
+    </w:lvl>
+    <w:lvl w:ilvl="8" w:tplc="04090005" w:tentative="1">
+      <w:start w:val="1"/>
+      <w:numFmt w:val="bullet"/>
+      <w:lvlText w:val=""/>
+      <w:lvlJc w:val="left"/>
+      <w:pPr>
         <w:ind w:left="6120" w:hanging="360"/>
       </w:pPr>
       <w:rPr>
@@ -2460,10 +4131,13 @@
     <w:abstractNumId w:val="0"/>
   </w:num>
   <w:num w:numId="2">
-    <w:abstractNumId w:val="2"/>
+    <w:abstractNumId w:val="3"/>
   </w:num>
   <w:num w:numId="3">
     <w:abstractNumId w:val="1"/>
+  </w:num>
+  <w:num w:numId="4">
+    <w:abstractNumId w:val="2"/>
   </w:num>
 </w:numbering>
 </file>

</xml_diff>

<commit_message>
small typos on website
</commit_message>
<xml_diff>
--- a/docs/Huy Le - Resume (2015).docx
+++ b/docs/Huy Le - Resume (2015).docx
@@ -208,34 +208,8 @@
           <w:sz w:val="19"/>
           <w:szCs w:val="19"/>
         </w:rPr>
-        <w:t>youtube</w:t>
-      </w:r>
-      <w:r>
-        <w:rPr>
-          <w:rFonts w:ascii="Gisha" w:hAnsi="Gisha" w:cs="Gisha"/>
-          <w:sz w:val="19"/>
-          <w:szCs w:val="19"/>
-        </w:rPr>
-        <w:t>.</w:t>
-      </w:r>
-      <w:r>
-        <w:rPr>
-          <w:rFonts w:ascii="Gisha" w:hAnsi="Gisha" w:cs="Gisha"/>
-          <w:sz w:val="19"/>
-          <w:szCs w:val="19"/>
-        </w:rPr>
-        <w:t>com/user/</w:t>
-      </w:r>
-      <w:proofErr w:type="spellStart"/>
-      <w:r>
-        <w:rPr>
-          <w:rFonts w:ascii="Gisha" w:hAnsi="Gisha" w:cs="Gisha"/>
-          <w:sz w:val="19"/>
-          <w:szCs w:val="19"/>
-        </w:rPr>
-        <w:t>microwavesam</w:t>
-      </w:r>
-      <w:proofErr w:type="spellEnd"/>
+        <w:t>youtube.com/user/microwavesam</w:t>
+      </w:r>
       <w:r>
         <w:rPr>
           <w:rFonts w:ascii="Gisha" w:hAnsi="Gisha" w:cs="Gisha"/>
@@ -851,25 +825,7 @@
           <w:sz w:val="19"/>
           <w:szCs w:val="19"/>
         </w:rPr>
-        <w:t xml:space="preserve">Gates Millennium Scholar and </w:t>
-      </w:r>
-      <w:proofErr w:type="spellStart"/>
-      <w:r>
-        <w:rPr>
-          <w:rFonts w:ascii="Gisha" w:hAnsi="Gisha" w:cs="Gisha"/>
-          <w:sz w:val="19"/>
-          <w:szCs w:val="19"/>
-        </w:rPr>
-        <w:t>Yawkey</w:t>
-      </w:r>
-      <w:proofErr w:type="spellEnd"/>
-      <w:r>
-        <w:rPr>
-          <w:rFonts w:ascii="Gisha" w:hAnsi="Gisha" w:cs="Gisha"/>
-          <w:sz w:val="19"/>
-          <w:szCs w:val="19"/>
-        </w:rPr>
-        <w:t xml:space="preserve"> Scholar </w:t>
+        <w:t xml:space="preserve">Gates Millennium Scholar and Yawkey Scholar </w:t>
       </w:r>
     </w:p>
     <w:p>
@@ -895,31 +851,7 @@
           <w:sz w:val="19"/>
           <w:szCs w:val="19"/>
         </w:rPr>
-        <w:t xml:space="preserve">oursework: Intro to Algorithms, Computer Languages, </w:t>
-      </w:r>
-      <w:r>
-        <w:rPr>
-          <w:rFonts w:ascii="Gisha" w:hAnsi="Gisha" w:cs="Gisha"/>
-          <w:sz w:val="19"/>
-          <w:szCs w:val="19"/>
-        </w:rPr>
-        <w:t>Cloud Computing, Software Systems</w:t>
-      </w:r>
-      <w:r>
-        <w:rPr>
-          <w:rFonts w:ascii="Gisha" w:hAnsi="Gisha" w:cs="Gisha"/>
-          <w:sz w:val="19"/>
-          <w:szCs w:val="19"/>
-        </w:rPr>
-        <w:t xml:space="preserve">, </w:t>
-      </w:r>
-      <w:r>
-        <w:rPr>
-          <w:rFonts w:ascii="Gisha" w:hAnsi="Gisha" w:cs="Gisha"/>
-          <w:sz w:val="19"/>
-          <w:szCs w:val="19"/>
-        </w:rPr>
-        <w:t>Database Systems</w:t>
+        <w:t>oursework: Intro to Algorithms, Computer Languages, Cloud Computing, Software Systems, Database Systems</w:t>
       </w:r>
     </w:p>
     <w:p>
@@ -1153,16 +1085,7 @@
           <w:sz w:val="19"/>
           <w:szCs w:val="19"/>
         </w:rPr>
-        <w:t>Experience with</w:t>
-      </w:r>
-      <w:r>
-        <w:rPr>
-          <w:rFonts w:ascii="Gisha" w:hAnsi="Gisha" w:cs="Gisha"/>
-          <w:bCs/>
-          <w:sz w:val="19"/>
-          <w:szCs w:val="19"/>
-        </w:rPr>
-        <w:t>:</w:t>
+        <w:t>Experience with:</w:t>
       </w:r>
       <w:r>
         <w:rPr>
@@ -1180,7 +1103,39 @@
           <w:sz w:val="19"/>
           <w:szCs w:val="19"/>
         </w:rPr>
-        <w:t xml:space="preserve">Chef, </w:t>
+        <w:t>Chef,</w:t>
+      </w:r>
+      <w:r>
+        <w:rPr>
+          <w:rFonts w:ascii="Gisha" w:hAnsi="Gisha" w:cs="Gisha"/>
+          <w:sz w:val="19"/>
+          <w:szCs w:val="19"/>
+        </w:rPr>
+        <w:t xml:space="preserve"> </w:t>
+      </w:r>
+      <w:r>
+        <w:rPr>
+          <w:rFonts w:ascii="Gisha" w:hAnsi="Gisha" w:cs="Gisha"/>
+          <w:sz w:val="19"/>
+          <w:szCs w:val="19"/>
+        </w:rPr>
+        <w:t>Docker</w:t>
+      </w:r>
+      <w:r>
+        <w:rPr>
+          <w:rFonts w:ascii="Gisha" w:hAnsi="Gisha" w:cs="Gisha"/>
+          <w:sz w:val="19"/>
+          <w:szCs w:val="19"/>
+        </w:rPr>
+        <w:t>,</w:t>
+      </w:r>
+      <w:r>
+        <w:rPr>
+          <w:rFonts w:ascii="Gisha" w:hAnsi="Gisha" w:cs="Gisha"/>
+          <w:sz w:val="19"/>
+          <w:szCs w:val="19"/>
+        </w:rPr>
+        <w:t xml:space="preserve"> </w:t>
       </w:r>
       <w:r>
         <w:rPr>
@@ -1204,67 +1159,15 @@
           <w:sz w:val="19"/>
           <w:szCs w:val="19"/>
         </w:rPr>
-        <w:t xml:space="preserve"> Arduino</w:t>
-      </w:r>
-      <w:r>
-        <w:rPr>
-          <w:rFonts w:ascii="Gisha" w:hAnsi="Gisha" w:cs="Gisha"/>
-          <w:sz w:val="19"/>
-          <w:szCs w:val="19"/>
-        </w:rPr>
-        <w:t xml:space="preserve">, </w:t>
-      </w:r>
-      <w:r>
-        <w:rPr>
-          <w:rFonts w:ascii="Gisha" w:hAnsi="Gisha" w:cs="Gisha"/>
-          <w:sz w:val="19"/>
-          <w:szCs w:val="19"/>
-        </w:rPr>
-        <w:t xml:space="preserve">Jenkins, </w:t>
-      </w:r>
-      <w:proofErr w:type="spellStart"/>
-      <w:r>
-        <w:rPr>
-          <w:rFonts w:ascii="Gisha" w:hAnsi="Gisha" w:cs="Gisha"/>
-          <w:sz w:val="19"/>
-          <w:szCs w:val="19"/>
-        </w:rPr>
-        <w:t>Sensu</w:t>
-      </w:r>
-      <w:proofErr w:type="spellEnd"/>
-      <w:r>
-        <w:rPr>
-          <w:rFonts w:ascii="Gisha" w:hAnsi="Gisha" w:cs="Gisha"/>
-          <w:sz w:val="19"/>
-          <w:szCs w:val="19"/>
-        </w:rPr>
-        <w:t>,</w:t>
-      </w:r>
-      <w:r>
-        <w:rPr>
-          <w:rFonts w:ascii="Gisha" w:hAnsi="Gisha" w:cs="Gisha"/>
-          <w:sz w:val="19"/>
-          <w:szCs w:val="19"/>
-        </w:rPr>
-        <w:t xml:space="preserve"> </w:t>
-      </w:r>
-      <w:proofErr w:type="spellStart"/>
-      <w:r>
-        <w:rPr>
-          <w:rFonts w:ascii="Gisha" w:hAnsi="Gisha" w:cs="Gisha"/>
-          <w:sz w:val="19"/>
-          <w:szCs w:val="19"/>
-        </w:rPr>
-        <w:t>Logstash</w:t>
-      </w:r>
-      <w:proofErr w:type="spellEnd"/>
-      <w:r>
-        <w:rPr>
-          <w:rFonts w:ascii="Gisha" w:hAnsi="Gisha" w:cs="Gisha"/>
-          <w:sz w:val="19"/>
-          <w:szCs w:val="19"/>
-        </w:rPr>
-        <w:t>,</w:t>
+        <w:t xml:space="preserve"> Arduino, Jenkins, Sensu,</w:t>
+      </w:r>
+      <w:r>
+        <w:rPr>
+          <w:rFonts w:ascii="Gisha" w:hAnsi="Gisha" w:cs="Gisha"/>
+          <w:sz w:val="19"/>
+          <w:szCs w:val="19"/>
+        </w:rPr>
+        <w:t xml:space="preserve"> Logstash,</w:t>
       </w:r>
       <w:r>
         <w:rPr>
@@ -1273,45 +1176,9 @@
           <w:szCs w:val="19"/>
         </w:rPr>
         <w:t xml:space="preserve"> Vagrant, VMware vSphere, Adobe Photoshop, Wireshark</w:t>
-      </w:r>
-      <w:r>
-        <w:rPr>
-          <w:rFonts w:ascii="Gisha" w:hAnsi="Gisha" w:cs="Gisha"/>
-          <w:sz w:val="19"/>
-          <w:szCs w:val="19"/>
-        </w:rPr>
-        <w:t xml:space="preserve">, </w:t>
-      </w:r>
-      <w:proofErr w:type="spellStart"/>
-      <w:proofErr w:type="gramStart"/>
-      <w:r>
-        <w:rPr>
-          <w:rFonts w:ascii="Gisha" w:hAnsi="Gisha" w:cs="Gisha"/>
-          <w:sz w:val="19"/>
-          <w:szCs w:val="19"/>
-        </w:rPr>
-        <w:t>Docker</w:t>
       </w:r>
       <w:bookmarkStart w:id="0" w:name="_GoBack"/>
       <w:bookmarkEnd w:id="0"/>
-      <w:proofErr w:type="spellEnd"/>
-      <w:proofErr w:type="gramEnd"/>
-      <w:r>
-        <w:rPr>
-          <w:rFonts w:ascii="Gisha" w:hAnsi="Gisha" w:cs="Gisha"/>
-          <w:sz w:val="19"/>
-          <w:szCs w:val="19"/>
-        </w:rPr>
-        <w:t xml:space="preserve"> </w:t>
-      </w:r>
-      <w:r>
-        <w:rPr>
-          <w:rFonts w:ascii="Gisha" w:hAnsi="Gisha" w:cs="Gisha"/>
-          <w:sz w:val="19"/>
-          <w:szCs w:val="19"/>
-        </w:rPr>
-        <w:t xml:space="preserve"> </w:t>
-      </w:r>
     </w:p>
     <w:p>
       <w:pPr>
@@ -1953,262 +1820,208 @@
           <w:sz w:val="19"/>
           <w:szCs w:val="19"/>
         </w:rPr>
-        <w:t xml:space="preserve">Developed </w:t>
-      </w:r>
-      <w:proofErr w:type="spellStart"/>
-      <w:r>
-        <w:rPr>
-          <w:rFonts w:ascii="Gisha" w:hAnsi="Gisha" w:cs="Gisha"/>
-          <w:sz w:val="19"/>
-          <w:szCs w:val="19"/>
-        </w:rPr>
-        <w:t>Puppetized</w:t>
-      </w:r>
-      <w:proofErr w:type="spellEnd"/>
-      <w:r>
-        <w:rPr>
-          <w:rFonts w:ascii="Gisha" w:hAnsi="Gisha" w:cs="Gisha"/>
+        <w:t>Developed Puppetized Sensu monitor</w:t>
+      </w:r>
+      <w:r>
+        <w:rPr>
+          <w:rFonts w:ascii="Gisha" w:hAnsi="Gisha" w:cs="Gisha"/>
+          <w:sz w:val="19"/>
+          <w:szCs w:val="19"/>
+        </w:rPr>
+        <w:t>ing that measures</w:t>
+      </w:r>
+      <w:r>
+        <w:rPr>
+          <w:rFonts w:ascii="Gisha" w:hAnsi="Gisha" w:cs="Gisha"/>
+          <w:sz w:val="19"/>
+          <w:szCs w:val="19"/>
+        </w:rPr>
+        <w:t xml:space="preserve"> system metric</w:t>
+      </w:r>
+      <w:r>
+        <w:rPr>
+          <w:rFonts w:ascii="Gisha" w:hAnsi="Gisha" w:cs="Gisha"/>
+          <w:sz w:val="19"/>
+          <w:szCs w:val="19"/>
+        </w:rPr>
+        <w:t>s</w:t>
+      </w:r>
+      <w:r>
+        <w:rPr>
+          <w:rFonts w:ascii="Gisha" w:hAnsi="Gisha" w:cs="Gisha"/>
+          <w:sz w:val="19"/>
+          <w:szCs w:val="19"/>
+        </w:rPr>
+        <w:t xml:space="preserve"> and OpenStack services.</w:t>
+      </w:r>
+    </w:p>
+    <w:p>
+      <w:pPr>
+        <w:pStyle w:val="Default"/>
+        <w:rPr>
+          <w:rFonts w:ascii="Gisha" w:hAnsi="Gisha" w:cs="Gisha"/>
+          <w:sz w:val="19"/>
+          <w:szCs w:val="19"/>
+        </w:rPr>
+      </w:pPr>
+    </w:p>
+    <w:p>
+      <w:pPr>
+        <w:pStyle w:val="Default"/>
+        <w:rPr>
+          <w:rFonts w:ascii="Gisha" w:hAnsi="Gisha" w:cs="Gisha"/>
+          <w:b/>
+          <w:bCs/>
+          <w:sz w:val="19"/>
+          <w:szCs w:val="19"/>
+        </w:rPr>
+      </w:pPr>
+      <w:r>
+        <w:rPr>
+          <w:rFonts w:ascii="Gisha" w:hAnsi="Gisha" w:cs="Gisha"/>
+          <w:b/>
+          <w:bCs/>
+          <w:sz w:val="19"/>
+          <w:szCs w:val="19"/>
+        </w:rPr>
+        <w:t xml:space="preserve">Intuit </w:t>
+      </w:r>
+      <w:r>
+        <w:rPr>
+          <w:rFonts w:ascii="Gisha" w:hAnsi="Gisha" w:cs="Gisha"/>
+          <w:b/>
+          <w:bCs/>
+          <w:sz w:val="19"/>
+          <w:szCs w:val="19"/>
+        </w:rPr>
+        <w:tab/>
+      </w:r>
+      <w:r>
+        <w:rPr>
+          <w:rFonts w:ascii="Gisha" w:hAnsi="Gisha" w:cs="Gisha"/>
+          <w:b/>
+          <w:bCs/>
+          <w:sz w:val="19"/>
+          <w:szCs w:val="19"/>
+        </w:rPr>
+        <w:tab/>
+      </w:r>
+      <w:r>
+        <w:rPr>
+          <w:rFonts w:ascii="Gisha" w:hAnsi="Gisha" w:cs="Gisha"/>
+          <w:b/>
+          <w:bCs/>
+          <w:sz w:val="19"/>
+          <w:szCs w:val="19"/>
+        </w:rPr>
+        <w:tab/>
+      </w:r>
+      <w:r>
+        <w:rPr>
+          <w:rFonts w:ascii="Gisha" w:hAnsi="Gisha" w:cs="Gisha"/>
+          <w:b/>
+          <w:bCs/>
+          <w:sz w:val="19"/>
+          <w:szCs w:val="19"/>
+        </w:rPr>
+        <w:tab/>
+      </w:r>
+      <w:r>
+        <w:rPr>
+          <w:rFonts w:ascii="Gisha" w:hAnsi="Gisha" w:cs="Gisha"/>
+          <w:b/>
+          <w:bCs/>
+          <w:sz w:val="19"/>
+          <w:szCs w:val="19"/>
+        </w:rPr>
+        <w:tab/>
+      </w:r>
+      <w:r>
+        <w:rPr>
+          <w:rFonts w:ascii="Gisha" w:hAnsi="Gisha" w:cs="Gisha"/>
+          <w:b/>
+          <w:bCs/>
+          <w:sz w:val="19"/>
+          <w:szCs w:val="19"/>
+        </w:rPr>
+        <w:tab/>
+      </w:r>
+      <w:r>
+        <w:rPr>
+          <w:rFonts w:ascii="Gisha" w:hAnsi="Gisha" w:cs="Gisha"/>
+          <w:b/>
+          <w:bCs/>
+          <w:sz w:val="19"/>
+          <w:szCs w:val="19"/>
+        </w:rPr>
+        <w:tab/>
+      </w:r>
+      <w:r>
+        <w:rPr>
+          <w:rFonts w:ascii="Gisha" w:hAnsi="Gisha" w:cs="Gisha"/>
+          <w:b/>
+          <w:bCs/>
+          <w:sz w:val="19"/>
+          <w:szCs w:val="19"/>
+        </w:rPr>
+        <w:tab/>
+      </w:r>
+      <w:r>
+        <w:rPr>
+          <w:rFonts w:ascii="Gisha" w:hAnsi="Gisha" w:cs="Gisha"/>
+          <w:b/>
+          <w:bCs/>
+          <w:sz w:val="19"/>
+          <w:szCs w:val="19"/>
+        </w:rPr>
+        <w:tab/>
+      </w:r>
+      <w:r>
+        <w:rPr>
+          <w:rFonts w:ascii="Gisha" w:hAnsi="Gisha" w:cs="Gisha"/>
+          <w:b/>
+          <w:bCs/>
+          <w:sz w:val="19"/>
+          <w:szCs w:val="19"/>
+        </w:rPr>
+        <w:tab/>
+      </w:r>
+      <w:r>
+        <w:rPr>
+          <w:rFonts w:ascii="Gisha" w:hAnsi="Gisha" w:cs="Gisha"/>
+          <w:b/>
+          <w:bCs/>
+          <w:sz w:val="19"/>
+          <w:szCs w:val="19"/>
+        </w:rPr>
+        <w:tab/>
+        <w:t xml:space="preserve">  </w:t>
+      </w:r>
+      <w:r>
+        <w:rPr>
+          <w:rFonts w:ascii="Gisha" w:hAnsi="Gisha" w:cs="Gisha"/>
+          <w:bCs/>
+          <w:sz w:val="19"/>
+          <w:szCs w:val="19"/>
+        </w:rPr>
+        <w:t>Cambridge, MA</w:t>
+      </w:r>
+      <w:r>
+        <w:rPr>
+          <w:rFonts w:ascii="Gisha" w:hAnsi="Gisha" w:cs="Gisha"/>
+          <w:b/>
+          <w:bCs/>
           <w:sz w:val="19"/>
           <w:szCs w:val="19"/>
         </w:rPr>
         <w:t xml:space="preserve"> </w:t>
       </w:r>
-      <w:proofErr w:type="spellStart"/>
-      <w:r>
-        <w:rPr>
-          <w:rFonts w:ascii="Gisha" w:hAnsi="Gisha" w:cs="Gisha"/>
-          <w:sz w:val="19"/>
-          <w:szCs w:val="19"/>
-        </w:rPr>
-        <w:t>Sensu</w:t>
-      </w:r>
-      <w:proofErr w:type="spellEnd"/>
-      <w:r>
-        <w:rPr>
-          <w:rFonts w:ascii="Gisha" w:hAnsi="Gisha" w:cs="Gisha"/>
-          <w:sz w:val="19"/>
-          <w:szCs w:val="19"/>
-        </w:rPr>
-        <w:t xml:space="preserve"> monitor</w:t>
-      </w:r>
-      <w:r>
-        <w:rPr>
-          <w:rFonts w:ascii="Gisha" w:hAnsi="Gisha" w:cs="Gisha"/>
-          <w:sz w:val="19"/>
-          <w:szCs w:val="19"/>
-        </w:rPr>
-        <w:t>ing that measures</w:t>
-      </w:r>
-      <w:r>
-        <w:rPr>
-          <w:rFonts w:ascii="Gisha" w:hAnsi="Gisha" w:cs="Gisha"/>
-          <w:sz w:val="19"/>
-          <w:szCs w:val="19"/>
-        </w:rPr>
-        <w:t xml:space="preserve"> system metric</w:t>
-      </w:r>
-      <w:r>
-        <w:rPr>
-          <w:rFonts w:ascii="Gisha" w:hAnsi="Gisha" w:cs="Gisha"/>
-          <w:sz w:val="19"/>
-          <w:szCs w:val="19"/>
-        </w:rPr>
-        <w:t>s</w:t>
-      </w:r>
-      <w:r>
-        <w:rPr>
-          <w:rFonts w:ascii="Gisha" w:hAnsi="Gisha" w:cs="Gisha"/>
-          <w:sz w:val="19"/>
-          <w:szCs w:val="19"/>
-        </w:rPr>
-        <w:t xml:space="preserve"> and </w:t>
-      </w:r>
-      <w:proofErr w:type="spellStart"/>
-      <w:r>
-        <w:rPr>
-          <w:rFonts w:ascii="Gisha" w:hAnsi="Gisha" w:cs="Gisha"/>
-          <w:sz w:val="19"/>
-          <w:szCs w:val="19"/>
-        </w:rPr>
-        <w:t>OpenStack</w:t>
-      </w:r>
-      <w:proofErr w:type="spellEnd"/>
-      <w:r>
-        <w:rPr>
-          <w:rFonts w:ascii="Gisha" w:hAnsi="Gisha" w:cs="Gisha"/>
-          <w:sz w:val="19"/>
-          <w:szCs w:val="19"/>
-        </w:rPr>
-        <w:t xml:space="preserve"> services.</w:t>
-      </w:r>
     </w:p>
     <w:p>
       <w:pPr>
         <w:pStyle w:val="Default"/>
         <w:rPr>
           <w:rFonts w:ascii="Gisha" w:hAnsi="Gisha" w:cs="Gisha"/>
-          <w:sz w:val="19"/>
-          <w:szCs w:val="19"/>
-        </w:rPr>
-      </w:pPr>
-    </w:p>
-    <w:p>
-      <w:pPr>
-        <w:pStyle w:val="Default"/>
-        <w:rPr>
-          <w:rFonts w:ascii="Gisha" w:hAnsi="Gisha" w:cs="Gisha"/>
-          <w:b/>
-          <w:bCs/>
-          <w:sz w:val="19"/>
-          <w:szCs w:val="19"/>
-        </w:rPr>
-      </w:pPr>
-      <w:r>
-        <w:rPr>
-          <w:rFonts w:ascii="Gisha" w:hAnsi="Gisha" w:cs="Gisha"/>
-          <w:b/>
-          <w:bCs/>
-          <w:sz w:val="19"/>
-          <w:szCs w:val="19"/>
-        </w:rPr>
-        <w:t xml:space="preserve">Intuit </w:t>
-      </w:r>
-      <w:r>
-        <w:rPr>
-          <w:rFonts w:ascii="Gisha" w:hAnsi="Gisha" w:cs="Gisha"/>
-          <w:b/>
-          <w:bCs/>
-          <w:sz w:val="19"/>
-          <w:szCs w:val="19"/>
-        </w:rPr>
-        <w:tab/>
-      </w:r>
-      <w:r>
-        <w:rPr>
-          <w:rFonts w:ascii="Gisha" w:hAnsi="Gisha" w:cs="Gisha"/>
-          <w:b/>
-          <w:bCs/>
-          <w:sz w:val="19"/>
-          <w:szCs w:val="19"/>
-        </w:rPr>
-        <w:tab/>
-      </w:r>
-      <w:r>
-        <w:rPr>
-          <w:rFonts w:ascii="Gisha" w:hAnsi="Gisha" w:cs="Gisha"/>
-          <w:b/>
-          <w:bCs/>
-          <w:sz w:val="19"/>
-          <w:szCs w:val="19"/>
-        </w:rPr>
-        <w:tab/>
-      </w:r>
-      <w:r>
-        <w:rPr>
-          <w:rFonts w:ascii="Gisha" w:hAnsi="Gisha" w:cs="Gisha"/>
-          <w:b/>
-          <w:bCs/>
-          <w:sz w:val="19"/>
-          <w:szCs w:val="19"/>
-        </w:rPr>
-        <w:tab/>
-      </w:r>
-      <w:r>
-        <w:rPr>
-          <w:rFonts w:ascii="Gisha" w:hAnsi="Gisha" w:cs="Gisha"/>
-          <w:b/>
-          <w:bCs/>
-          <w:sz w:val="19"/>
-          <w:szCs w:val="19"/>
-        </w:rPr>
-        <w:tab/>
-      </w:r>
-      <w:r>
-        <w:rPr>
-          <w:rFonts w:ascii="Gisha" w:hAnsi="Gisha" w:cs="Gisha"/>
-          <w:b/>
-          <w:bCs/>
-          <w:sz w:val="19"/>
-          <w:szCs w:val="19"/>
-        </w:rPr>
-        <w:tab/>
-      </w:r>
-      <w:r>
-        <w:rPr>
-          <w:rFonts w:ascii="Gisha" w:hAnsi="Gisha" w:cs="Gisha"/>
-          <w:b/>
-          <w:bCs/>
-          <w:sz w:val="19"/>
-          <w:szCs w:val="19"/>
-        </w:rPr>
-        <w:tab/>
-      </w:r>
-      <w:r>
-        <w:rPr>
-          <w:rFonts w:ascii="Gisha" w:hAnsi="Gisha" w:cs="Gisha"/>
-          <w:b/>
-          <w:bCs/>
-          <w:sz w:val="19"/>
-          <w:szCs w:val="19"/>
-        </w:rPr>
-        <w:tab/>
-      </w:r>
-      <w:r>
-        <w:rPr>
-          <w:rFonts w:ascii="Gisha" w:hAnsi="Gisha" w:cs="Gisha"/>
-          <w:b/>
-          <w:bCs/>
-          <w:sz w:val="19"/>
-          <w:szCs w:val="19"/>
-        </w:rPr>
-        <w:tab/>
-      </w:r>
-      <w:r>
-        <w:rPr>
-          <w:rFonts w:ascii="Gisha" w:hAnsi="Gisha" w:cs="Gisha"/>
-          <w:b/>
-          <w:bCs/>
-          <w:sz w:val="19"/>
-          <w:szCs w:val="19"/>
-        </w:rPr>
-        <w:tab/>
-      </w:r>
-      <w:r>
-        <w:rPr>
-          <w:rFonts w:ascii="Gisha" w:hAnsi="Gisha" w:cs="Gisha"/>
-          <w:b/>
-          <w:bCs/>
-          <w:sz w:val="19"/>
-          <w:szCs w:val="19"/>
-        </w:rPr>
-        <w:tab/>
-        <w:t xml:space="preserve">  </w:t>
-      </w:r>
-      <w:r>
-        <w:rPr>
-          <w:rFonts w:ascii="Gisha" w:hAnsi="Gisha" w:cs="Gisha"/>
-          <w:bCs/>
-          <w:sz w:val="19"/>
-          <w:szCs w:val="19"/>
-        </w:rPr>
-        <w:t>Cambridge, MA</w:t>
-      </w:r>
-      <w:r>
-        <w:rPr>
-          <w:rFonts w:ascii="Gisha" w:hAnsi="Gisha" w:cs="Gisha"/>
-          <w:b/>
-          <w:bCs/>
-          <w:sz w:val="19"/>
-          <w:szCs w:val="19"/>
-        </w:rPr>
-        <w:t xml:space="preserve"> </w:t>
-      </w:r>
-    </w:p>
-    <w:p>
-      <w:pPr>
-        <w:pStyle w:val="Default"/>
-        <w:rPr>
-          <w:rFonts w:ascii="Gisha" w:hAnsi="Gisha" w:cs="Gisha"/>
           <w:b/>
           <w:bCs/>
           <w:sz w:val="19"/>
@@ -2222,47 +2035,7 @@
           <w:sz w:val="19"/>
           <w:szCs w:val="19"/>
         </w:rPr>
-        <w:t xml:space="preserve">Software Engineer Intern, </w:t>
-      </w:r>
-      <w:proofErr w:type="spellStart"/>
-      <w:r>
-        <w:rPr>
-          <w:rFonts w:ascii="Gisha" w:hAnsi="Gisha" w:cs="Gisha"/>
-          <w:i/>
-          <w:sz w:val="19"/>
-          <w:szCs w:val="19"/>
-        </w:rPr>
-        <w:t>DevOps</w:t>
-      </w:r>
-      <w:proofErr w:type="spellEnd"/>
-      <w:r>
-        <w:rPr>
-          <w:rFonts w:ascii="Gisha" w:hAnsi="Gisha" w:cs="Gisha"/>
-          <w:i/>
-          <w:sz w:val="19"/>
-          <w:szCs w:val="19"/>
-        </w:rPr>
-        <w:t xml:space="preserve"> </w:t>
-      </w:r>
-      <w:proofErr w:type="spellStart"/>
-      <w:r>
-        <w:rPr>
-          <w:rFonts w:ascii="Gisha" w:hAnsi="Gisha" w:cs="Gisha"/>
-          <w:i/>
-          <w:sz w:val="19"/>
-          <w:szCs w:val="19"/>
-        </w:rPr>
-        <w:t>Quickbase</w:t>
-      </w:r>
-      <w:proofErr w:type="spellEnd"/>
-      <w:r>
-        <w:rPr>
-          <w:rFonts w:ascii="Gisha" w:hAnsi="Gisha" w:cs="Gisha"/>
-          <w:i/>
-          <w:sz w:val="19"/>
-          <w:szCs w:val="19"/>
-        </w:rPr>
-        <w:t xml:space="preserve"> Team</w:t>
+        <w:t>Software Engineer Intern, DevOps Quickbase Team</w:t>
       </w:r>
       <w:r>
         <w:rPr>
@@ -2429,25 +2202,7 @@
           <w:sz w:val="19"/>
           <w:szCs w:val="19"/>
         </w:rPr>
-        <w:t xml:space="preserve">Developed Chef </w:t>
-      </w:r>
-      <w:proofErr w:type="gramStart"/>
-      <w:r>
-        <w:rPr>
-          <w:rFonts w:ascii="Gisha" w:hAnsi="Gisha" w:cs="Gisha"/>
-          <w:sz w:val="19"/>
-          <w:szCs w:val="19"/>
-        </w:rPr>
-        <w:t>recipes</w:t>
-      </w:r>
-      <w:proofErr w:type="gramEnd"/>
-      <w:r>
-        <w:rPr>
-          <w:rFonts w:ascii="Gisha" w:hAnsi="Gisha" w:cs="Gisha"/>
-          <w:sz w:val="19"/>
-          <w:szCs w:val="19"/>
-        </w:rPr>
-        <w:t xml:space="preserve"> </w:t>
+        <w:t xml:space="preserve">Developed Chef recipes </w:t>
       </w:r>
       <w:r>
         <w:rPr>
@@ -2471,18 +2226,8 @@
           <w:sz w:val="19"/>
           <w:szCs w:val="19"/>
         </w:rPr>
-        <w:t xml:space="preserve">managed applications such as </w:t>
-      </w:r>
-      <w:proofErr w:type="spellStart"/>
-      <w:r>
-        <w:rPr>
-          <w:rFonts w:ascii="Gisha" w:hAnsi="Gisha" w:cs="Gisha"/>
-          <w:sz w:val="19"/>
-          <w:szCs w:val="19"/>
-        </w:rPr>
-        <w:t>GoPayment</w:t>
-      </w:r>
-      <w:proofErr w:type="spellEnd"/>
+        <w:t>managed applications such as GoPayment</w:t>
+      </w:r>
       <w:r>
         <w:rPr>
           <w:rFonts w:ascii="Gisha" w:hAnsi="Gisha" w:cs="Gisha"/>
@@ -3001,43 +2746,7 @@
           <w:sz w:val="19"/>
           <w:szCs w:val="19"/>
         </w:rPr>
-        <w:t xml:space="preserve"> </w:t>
-      </w:r>
-      <w:proofErr w:type="spellStart"/>
-      <w:r>
-        <w:rPr>
-          <w:rFonts w:ascii="Gisha" w:hAnsi="Gisha" w:cs="Gisha"/>
-          <w:sz w:val="19"/>
-          <w:szCs w:val="19"/>
-        </w:rPr>
-        <w:t>HackPrinceton</w:t>
-      </w:r>
-      <w:proofErr w:type="spellEnd"/>
-      <w:r>
-        <w:rPr>
-          <w:rFonts w:ascii="Gisha" w:hAnsi="Gisha" w:cs="Gisha"/>
-          <w:sz w:val="19"/>
-          <w:szCs w:val="19"/>
-        </w:rPr>
-        <w:t xml:space="preserve"> 2014 </w:t>
-      </w:r>
-      <w:proofErr w:type="spellStart"/>
-      <w:r>
-        <w:rPr>
-          <w:rFonts w:ascii="Gisha" w:hAnsi="Gisha" w:cs="Gisha"/>
-          <w:sz w:val="19"/>
-          <w:szCs w:val="19"/>
-        </w:rPr>
-        <w:t>SendGrid</w:t>
-      </w:r>
-      <w:proofErr w:type="spellEnd"/>
-      <w:r>
-        <w:rPr>
-          <w:rFonts w:ascii="Gisha" w:hAnsi="Gisha" w:cs="Gisha"/>
-          <w:sz w:val="19"/>
-          <w:szCs w:val="19"/>
-        </w:rPr>
-        <w:t xml:space="preserve"> API prize</w:t>
+        <w:t xml:space="preserve"> HackPrinceton 2014 SendGrid API prize</w:t>
       </w:r>
       <w:r>
         <w:rPr>
@@ -3100,25 +2809,7 @@
           <w:sz w:val="19"/>
           <w:szCs w:val="19"/>
         </w:rPr>
-        <w:t xml:space="preserve"> </w:t>
-      </w:r>
-      <w:proofErr w:type="spellStart"/>
-      <w:r>
-        <w:rPr>
-          <w:rFonts w:ascii="Gisha" w:hAnsi="Gisha" w:cs="Gisha"/>
-          <w:sz w:val="19"/>
-          <w:szCs w:val="19"/>
-        </w:rPr>
-        <w:t>HackBostonStrong</w:t>
-      </w:r>
-      <w:proofErr w:type="spellEnd"/>
-      <w:r>
-        <w:rPr>
-          <w:rFonts w:ascii="Gisha" w:hAnsi="Gisha" w:cs="Gisha"/>
-          <w:sz w:val="19"/>
-          <w:szCs w:val="19"/>
-        </w:rPr>
-        <w:t xml:space="preserve"> 2014 1st Place</w:t>
+        <w:t xml:space="preserve"> HackBostonStrong 2014 1st Place</w:t>
       </w:r>
       <w:r>
         <w:rPr>
@@ -3156,41 +2847,7 @@
           <w:sz w:val="19"/>
           <w:szCs w:val="19"/>
         </w:rPr>
-        <w:t xml:space="preserve">. </w:t>
-      </w:r>
-      <w:proofErr w:type="spellStart"/>
-      <w:r>
-        <w:rPr>
-          <w:rFonts w:ascii="Gisha" w:hAnsi="Gisha" w:cs="Gisha"/>
-          <w:sz w:val="19"/>
-          <w:szCs w:val="19"/>
-        </w:rPr>
-        <w:t>BattleHack</w:t>
-      </w:r>
-      <w:proofErr w:type="spellEnd"/>
-      <w:r>
-        <w:rPr>
-          <w:rFonts w:ascii="Gisha" w:hAnsi="Gisha" w:cs="Gisha"/>
-          <w:sz w:val="19"/>
-          <w:szCs w:val="19"/>
-        </w:rPr>
-        <w:t xml:space="preserve"> Boston 201</w:t>
-      </w:r>
-      <w:r>
-        <w:rPr>
-          <w:rFonts w:ascii="Gisha" w:hAnsi="Gisha" w:cs="Gisha"/>
-          <w:sz w:val="19"/>
-          <w:szCs w:val="19"/>
-        </w:rPr>
-        <w:t>4 2nd place.</w:t>
-      </w:r>
-      <w:r>
-        <w:rPr>
-          <w:rFonts w:ascii="Gisha" w:hAnsi="Gisha" w:cs="Gisha"/>
-          <w:sz w:val="19"/>
-          <w:szCs w:val="19"/>
-        </w:rPr>
-        <w:t xml:space="preserve"> </w:t>
+        <w:t xml:space="preserve">. BattleHack Boston 2014 2nd place. </w:t>
       </w:r>
       <w:r>
         <w:rPr>
@@ -3280,25 +2937,7 @@
           <w:sz w:val="19"/>
           <w:szCs w:val="19"/>
         </w:rPr>
-        <w:t xml:space="preserve">UCONN </w:t>
-      </w:r>
-      <w:proofErr w:type="spellStart"/>
-      <w:r>
-        <w:rPr>
-          <w:rFonts w:ascii="Gisha" w:hAnsi="Gisha" w:cs="Gisha"/>
-          <w:sz w:val="19"/>
-          <w:szCs w:val="19"/>
-        </w:rPr>
-        <w:t>CyberSeed</w:t>
-      </w:r>
-      <w:proofErr w:type="spellEnd"/>
-      <w:r>
-        <w:rPr>
-          <w:rFonts w:ascii="Gisha" w:hAnsi="Gisha" w:cs="Gisha"/>
-          <w:sz w:val="19"/>
-          <w:szCs w:val="19"/>
-        </w:rPr>
-        <w:t xml:space="preserve"> 2014 2nd Place: Software challenge with buffer overflow problems to exploit</w:t>
+        <w:t>UCONN CyberSeed 2014 2nd Place: Software challenge with buffer overflow problems to exploit</w:t>
       </w:r>
       <w:r>
         <w:rPr>
@@ -3352,25 +2991,7 @@
           <w:sz w:val="19"/>
           <w:szCs w:val="19"/>
         </w:rPr>
-        <w:t xml:space="preserve">: Jeopardy-style CTF with reversing, cryptography, </w:t>
-      </w:r>
-      <w:proofErr w:type="spellStart"/>
-      <w:r>
-        <w:rPr>
-          <w:rFonts w:ascii="Gisha" w:hAnsi="Gisha" w:cs="Gisha"/>
-          <w:sz w:val="19"/>
-          <w:szCs w:val="19"/>
-        </w:rPr>
-        <w:t>stego</w:t>
-      </w:r>
-      <w:proofErr w:type="spellEnd"/>
-      <w:r>
-        <w:rPr>
-          <w:rFonts w:ascii="Gisha" w:hAnsi="Gisha" w:cs="Gisha"/>
-          <w:sz w:val="19"/>
-          <w:szCs w:val="19"/>
-        </w:rPr>
-        <w:t>, web, and recon</w:t>
+        <w:t>: Jeopardy-style CTF with reversing, cryptography, stego, web, and recon</w:t>
       </w:r>
       <w:r>
         <w:rPr>
@@ -3508,6 +3129,14 @@
         <w:rPr>
           <w:b/>
           <w:bCs/>
+          <w:u w:val="single" w:color="A6A6A6" w:themeColor="background1" w:themeShade="A6"/>
+        </w:rPr>
+        <w:tab/>
+      </w:r>
+      <w:r>
+        <w:rPr>
+          <w:b/>
+          <w:bCs/>
         </w:rPr>
         <w:br/>
       </w:r>
@@ -3533,9 +3162,24 @@
           <w:sz w:val="19"/>
           <w:szCs w:val="19"/>
         </w:rPr>
-        <w:t xml:space="preserve"> Boston University </w:t>
-      </w:r>
-      <w:proofErr w:type="spellStart"/>
+        <w:t xml:space="preserve"> Boston University</w:t>
+      </w:r>
+      <w:r>
+        <w:rPr>
+          <w:rFonts w:ascii="Gisha" w:hAnsi="Gisha" w:cs="Gisha"/>
+          <w:sz w:val="19"/>
+          <w:szCs w:val="19"/>
+        </w:rPr>
+        <w:t>’s</w:t>
+      </w:r>
+      <w:r>
+        <w:rPr>
+          <w:rFonts w:ascii="Gisha" w:hAnsi="Gisha" w:cs="Gisha"/>
+          <w:sz w:val="19"/>
+          <w:szCs w:val="19"/>
+        </w:rPr>
+        <w:t xml:space="preserve"> </w:t>
+      </w:r>
       <w:r>
         <w:rPr>
           <w:rFonts w:ascii="Gisha" w:hAnsi="Gisha" w:cs="Gisha"/>
@@ -3544,7 +3188,6 @@
         </w:rPr>
         <w:t>hackerspace</w:t>
       </w:r>
-      <w:proofErr w:type="spellEnd"/>
       <w:r>
         <w:rPr>
           <w:rFonts w:ascii="Gisha" w:hAnsi="Gisha" w:cs="Gisha"/>
@@ -3625,7 +3268,6 @@
         </w:rPr>
         <w:t>onal supercomputing competition</w:t>
       </w:r>
-      <w:proofErr w:type="gramStart"/>
       <w:r>
         <w:rPr>
           <w:rFonts w:ascii="Gisha" w:hAnsi="Gisha" w:cs="Gisha"/>
@@ -3634,7 +3276,6 @@
         </w:rPr>
         <w:t>)</w:t>
       </w:r>
-      <w:proofErr w:type="gramEnd"/>
       <w:r>
         <w:rPr>
           <w:rFonts w:ascii="Gisha" w:hAnsi="Gisha" w:cs="Gisha"/>
@@ -3642,25 +3283,15 @@
           <w:szCs w:val="19"/>
         </w:rPr>
         <w:br/>
-        <w:t xml:space="preserve">Committee member for </w:t>
-      </w:r>
-      <w:proofErr w:type="spellStart"/>
-      <w:r>
-        <w:rPr>
-          <w:rFonts w:ascii="Gisha" w:hAnsi="Gisha" w:cs="Gisha"/>
-          <w:sz w:val="19"/>
-          <w:szCs w:val="19"/>
-        </w:rPr>
-        <w:t>MakeBU</w:t>
-      </w:r>
-      <w:proofErr w:type="spellEnd"/>
-      <w:r>
-        <w:rPr>
-          <w:rFonts w:ascii="Gisha" w:hAnsi="Gisha" w:cs="Gisha"/>
-          <w:sz w:val="19"/>
-          <w:szCs w:val="19"/>
-        </w:rPr>
-        <w:t>, Boston University’s hackathon</w:t>
+        <w:t>Committee member for MakeBU, Boston University’s hackathon</w:t>
+      </w:r>
+      <w:r>
+        <w:rPr>
+          <w:rFonts w:ascii="Gisha" w:hAnsi="Gisha" w:cs="Gisha"/>
+          <w:sz w:val="19"/>
+          <w:szCs w:val="19"/>
+        </w:rPr>
+        <w:t xml:space="preserve"> (2015)</w:t>
       </w:r>
     </w:p>
     <w:sectPr>

</xml_diff>